<commit_message>
[ADD] part c from Q.#5 from first DIP HW added.
</commit_message>
<xml_diff>
--- a/Digital Image Processing/HW & PR/HW01 & PR01/05/05.docx
+++ b/Digital Image Processing/HW & PR/HW01 & PR01/05/05.docx
@@ -2947,13 +2947,1141 @@
           <w:lang w:bidi="fa-IR"/>
         </w:rPr>
       </w:pPr>
-    </w:p>
-    <w:p>
-      <w:pPr>
-        <w:bidi/>
-        <w:jc w:val="both"/>
-        <w:rPr>
-          <w:rFonts w:ascii="Comic Sans MS" w:hAnsi="Comic Sans MS" w:cs="B Nazanin" w:hint="cs"/>
+      <w:r>
+        <w:rPr>
+          <w:rFonts w:ascii="Comic Sans MS" w:hAnsi="Comic Sans MS" w:cs="B Nazanin" w:hint="cs"/>
+          <w:sz w:val="32"/>
+          <w:szCs w:val="32"/>
+          <w:rtl/>
+          <w:lang w:bidi="fa-IR"/>
+        </w:rPr>
+        <w:t xml:space="preserve">از </w:t>
+      </w:r>
+      <w:r>
+        <w:rPr>
+          <w:rFonts w:ascii="Comic Sans MS" w:hAnsi="Comic Sans MS" w:cs="B Nazanin"/>
+          <w:sz w:val="32"/>
+          <w:szCs w:val="32"/>
+          <w:lang w:bidi="fa-IR"/>
+        </w:rPr>
+        <w:t>matplotlib</w:t>
+      </w:r>
+      <w:r>
+        <w:rPr>
+          <w:rFonts w:ascii="Comic Sans MS" w:hAnsi="Comic Sans MS" w:cs="B Nazanin" w:hint="cs"/>
+          <w:sz w:val="32"/>
+          <w:szCs w:val="32"/>
+          <w:rtl/>
+          <w:lang w:bidi="fa-IR"/>
+        </w:rPr>
+        <w:t xml:space="preserve"> برای نمایش خروجی استفاده کردیم. </w:t>
+      </w:r>
+    </w:p>
+    <w:p>
+      <w:pPr>
+        <w:bidi/>
+        <w:jc w:val="both"/>
+        <w:rPr>
+          <w:rFonts w:ascii="Comic Sans MS" w:hAnsi="Comic Sans MS" w:cs="B Nazanin"/>
+          <w:sz w:val="32"/>
+          <w:szCs w:val="32"/>
+          <w:rtl/>
+          <w:lang w:bidi="fa-IR"/>
+        </w:rPr>
+      </w:pPr>
+      <w:r>
+        <w:rPr>
+          <w:rFonts w:ascii="Comic Sans MS" w:hAnsi="Comic Sans MS" w:cs="B Nazanin" w:hint="cs"/>
+          <w:sz w:val="32"/>
+          <w:szCs w:val="32"/>
+          <w:rtl/>
+          <w:lang w:bidi="fa-IR"/>
+        </w:rPr>
+        <w:t xml:space="preserve">با کمک کتابخانه </w:t>
+      </w:r>
+      <w:r>
+        <w:rPr>
+          <w:rFonts w:ascii="Comic Sans MS" w:hAnsi="Comic Sans MS" w:cs="B Nazanin"/>
+          <w:sz w:val="32"/>
+          <w:szCs w:val="32"/>
+          <w:lang w:bidi="fa-IR"/>
+        </w:rPr>
+        <w:t>scikit</w:t>
+      </w:r>
+      <w:r>
+        <w:rPr>
+          <w:rFonts w:ascii="Comic Sans MS" w:hAnsi="Comic Sans MS" w:cs="B Nazanin" w:hint="cs"/>
+          <w:sz w:val="32"/>
+          <w:szCs w:val="32"/>
+          <w:rtl/>
+          <w:lang w:bidi="fa-IR"/>
+        </w:rPr>
+        <w:t xml:space="preserve"> هم برای تصویر ورودی و هم برای اعمال فیلتر ها و هم برای تبدیل ها استفاده کردیم. </w:t>
+      </w:r>
+      <w:r>
+        <w:rPr>
+          <w:rFonts w:ascii="Comic Sans MS" w:hAnsi="Comic Sans MS" w:cs="B Nazanin" w:hint="cs"/>
+          <w:sz w:val="32"/>
+          <w:szCs w:val="32"/>
+          <w:rtl/>
+          <w:lang w:bidi="fa-IR"/>
+        </w:rPr>
+        <w:t xml:space="preserve">میتوانستیم همین کار را با </w:t>
+      </w:r>
+      <w:r>
+        <w:rPr>
+          <w:rFonts w:ascii="Comic Sans MS" w:hAnsi="Comic Sans MS" w:cs="B Nazanin"/>
+          <w:sz w:val="32"/>
+          <w:szCs w:val="32"/>
+          <w:lang w:bidi="fa-IR"/>
+        </w:rPr>
+        <w:t>open cv</w:t>
+      </w:r>
+      <w:r>
+        <w:rPr>
+          <w:rFonts w:ascii="Comic Sans MS" w:hAnsi="Comic Sans MS" w:cs="B Nazanin" w:hint="cs"/>
+          <w:sz w:val="32"/>
+          <w:szCs w:val="32"/>
+          <w:rtl/>
+          <w:lang w:bidi="fa-IR"/>
+        </w:rPr>
+        <w:t xml:space="preserve"> نیز انجام دهیم. </w:t>
+      </w:r>
+    </w:p>
+    <w:p>
+      <w:pPr>
+        <w:bidi/>
+        <w:jc w:val="both"/>
+        <w:rPr>
+          <w:rFonts w:ascii="Comic Sans MS" w:hAnsi="Comic Sans MS" w:cs="B Nazanin"/>
+          <w:sz w:val="32"/>
+          <w:szCs w:val="32"/>
+          <w:rtl/>
+          <w:lang w:bidi="fa-IR"/>
+        </w:rPr>
+      </w:pPr>
+      <w:r>
+        <w:rPr>
+          <w:rFonts w:ascii="Comic Sans MS" w:hAnsi="Comic Sans MS" w:cs="B Nazanin" w:hint="cs"/>
+          <w:sz w:val="32"/>
+          <w:szCs w:val="32"/>
+          <w:rtl/>
+          <w:lang w:bidi="fa-IR"/>
+        </w:rPr>
+        <w:t>تنظیم پارامتر</w:t>
+      </w:r>
+    </w:p>
+    <w:p>
+      <w:pPr>
+        <w:bidi/>
+        <w:jc w:val="both"/>
+        <w:rPr>
+          <w:rFonts w:ascii="Comic Sans MS" w:hAnsi="Comic Sans MS" w:cs="B Nazanin"/>
+          <w:sz w:val="32"/>
+          <w:szCs w:val="32"/>
+          <w:rtl/>
+          <w:lang w:bidi="fa-IR"/>
+        </w:rPr>
+      </w:pPr>
+      <w:r>
+        <w:rPr>
+          <w:noProof/>
+        </w:rPr>
+        <w:drawing>
+          <wp:inline distT="0" distB="0" distL="0" distR="0" wp14:anchorId="0C2EB63A" wp14:editId="7FC6436B">
+            <wp:extent cx="5943600" cy="693420"/>
+            <wp:effectExtent l="0" t="0" r="0" b="0"/>
+            <wp:docPr id="1359197999" name="Picture 1"/>
+            <wp:cNvGraphicFramePr>
+              <a:graphicFrameLocks xmlns:a="http://schemas.openxmlformats.org/drawingml/2006/main" noChangeAspect="1"/>
+            </wp:cNvGraphicFramePr>
+            <a:graphic xmlns:a="http://schemas.openxmlformats.org/drawingml/2006/main">
+              <a:graphicData uri="http://schemas.openxmlformats.org/drawingml/2006/picture">
+                <pic:pic xmlns:pic="http://schemas.openxmlformats.org/drawingml/2006/picture">
+                  <pic:nvPicPr>
+                    <pic:cNvPr id="1359197999" name=""/>
+                    <pic:cNvPicPr/>
+                  </pic:nvPicPr>
+                  <pic:blipFill>
+                    <a:blip r:embed="rId10"/>
+                    <a:stretch>
+                      <a:fillRect/>
+                    </a:stretch>
+                  </pic:blipFill>
+                  <pic:spPr>
+                    <a:xfrm>
+                      <a:off x="0" y="0"/>
+                      <a:ext cx="5943600" cy="693420"/>
+                    </a:xfrm>
+                    <a:prstGeom prst="rect">
+                      <a:avLst/>
+                    </a:prstGeom>
+                  </pic:spPr>
+                </pic:pic>
+              </a:graphicData>
+            </a:graphic>
+          </wp:inline>
+        </w:drawing>
+      </w:r>
+    </w:p>
+    <w:p>
+      <w:pPr>
+        <w:bidi/>
+        <w:jc w:val="both"/>
+        <w:rPr>
+          <w:rFonts w:ascii="Comic Sans MS" w:hAnsi="Comic Sans MS" w:cs="B Nazanin"/>
+          <w:sz w:val="32"/>
+          <w:szCs w:val="32"/>
+          <w:rtl/>
+          <w:lang w:bidi="fa-IR"/>
+        </w:rPr>
+      </w:pPr>
+      <w:r>
+        <w:rPr>
+          <w:rFonts w:ascii="Comic Sans MS" w:hAnsi="Comic Sans MS" w:cs="B Nazanin" w:hint="cs"/>
+          <w:sz w:val="32"/>
+          <w:szCs w:val="32"/>
+          <w:rtl/>
+          <w:lang w:bidi="fa-IR"/>
+        </w:rPr>
+        <w:t xml:space="preserve">تصویر ورودی را مشخص کردیم به عنوان </w:t>
+      </w:r>
+      <w:r>
+        <w:rPr>
+          <w:rFonts w:ascii="Comic Sans MS" w:hAnsi="Comic Sans MS" w:cs="B Nazanin"/>
+          <w:sz w:val="32"/>
+          <w:szCs w:val="32"/>
+          <w:lang w:bidi="fa-IR"/>
+        </w:rPr>
+        <w:t>benchmark</w:t>
+      </w:r>
+      <w:r>
+        <w:rPr>
+          <w:rFonts w:ascii="Comic Sans MS" w:hAnsi="Comic Sans MS" w:cs="B Nazanin" w:hint="cs"/>
+          <w:sz w:val="32"/>
+          <w:szCs w:val="32"/>
+          <w:rtl/>
+          <w:lang w:bidi="fa-IR"/>
+        </w:rPr>
+        <w:t xml:space="preserve">. </w:t>
+      </w:r>
+    </w:p>
+    <w:p>
+      <w:pPr>
+        <w:bidi/>
+        <w:jc w:val="both"/>
+        <w:rPr>
+          <w:rFonts w:ascii="Comic Sans MS" w:hAnsi="Comic Sans MS" w:cs="B Nazanin"/>
+          <w:sz w:val="32"/>
+          <w:szCs w:val="32"/>
+          <w:rtl/>
+          <w:lang w:bidi="fa-IR"/>
+        </w:rPr>
+      </w:pPr>
+      <w:r>
+        <w:rPr>
+          <w:rFonts w:ascii="Comic Sans MS" w:hAnsi="Comic Sans MS" w:cs="B Nazanin" w:hint="cs"/>
+          <w:sz w:val="32"/>
+          <w:szCs w:val="32"/>
+          <w:rtl/>
+          <w:lang w:bidi="fa-IR"/>
+        </w:rPr>
+        <w:t xml:space="preserve">در ادامه پارامتر </w:t>
+      </w:r>
+      <w:proofErr w:type="spellStart"/>
+      <w:r>
+        <w:rPr>
+          <w:rFonts w:ascii="Comic Sans MS" w:hAnsi="Comic Sans MS" w:cs="B Nazanin" w:hint="cs"/>
+          <w:sz w:val="32"/>
+          <w:szCs w:val="32"/>
+          <w:rtl/>
+          <w:lang w:bidi="fa-IR"/>
+        </w:rPr>
+        <w:t>لاپلاسین</w:t>
+      </w:r>
+      <w:proofErr w:type="spellEnd"/>
+      <w:r>
+        <w:rPr>
+          <w:rFonts w:ascii="Comic Sans MS" w:hAnsi="Comic Sans MS" w:cs="B Nazanin" w:hint="cs"/>
+          <w:sz w:val="32"/>
+          <w:szCs w:val="32"/>
+          <w:rtl/>
+          <w:lang w:bidi="fa-IR"/>
+        </w:rPr>
+        <w:t xml:space="preserve"> را مشخص کردیم که مشخص میکند چه مقدار از </w:t>
+      </w:r>
+      <w:proofErr w:type="spellStart"/>
+      <w:r>
+        <w:rPr>
+          <w:rFonts w:ascii="Comic Sans MS" w:hAnsi="Comic Sans MS" w:cs="B Nazanin" w:hint="cs"/>
+          <w:sz w:val="32"/>
+          <w:szCs w:val="32"/>
+          <w:rtl/>
+          <w:lang w:bidi="fa-IR"/>
+        </w:rPr>
+        <w:t>لاپلاسین</w:t>
+      </w:r>
+      <w:proofErr w:type="spellEnd"/>
+      <w:r>
+        <w:rPr>
+          <w:rFonts w:ascii="Comic Sans MS" w:hAnsi="Comic Sans MS" w:cs="B Nazanin" w:hint="cs"/>
+          <w:sz w:val="32"/>
+          <w:szCs w:val="32"/>
+          <w:rtl/>
+          <w:lang w:bidi="fa-IR"/>
+        </w:rPr>
+        <w:t xml:space="preserve"> باید کم شود از تصویر اصلی هر چه این مقدار بزرگتر باشد تصویر تیز تر و برجسته تر خواهد بود.</w:t>
+      </w:r>
+    </w:p>
+    <w:p>
+      <w:pPr>
+        <w:bidi/>
+        <w:jc w:val="both"/>
+        <w:rPr>
+          <w:rFonts w:ascii="Comic Sans MS" w:hAnsi="Comic Sans MS" w:cs="B Nazanin"/>
+          <w:sz w:val="32"/>
+          <w:szCs w:val="32"/>
+          <w:rtl/>
+          <w:lang w:bidi="fa-IR"/>
+        </w:rPr>
+      </w:pPr>
+      <w:r>
+        <w:rPr>
+          <w:rFonts w:ascii="Comic Sans MS" w:hAnsi="Comic Sans MS" w:cs="B Nazanin" w:hint="cs"/>
+          <w:sz w:val="32"/>
+          <w:szCs w:val="32"/>
+          <w:rtl/>
+          <w:lang w:bidi="fa-IR"/>
+        </w:rPr>
+        <w:t xml:space="preserve">در ادامه پارامتر های فیلتر </w:t>
+      </w:r>
+      <w:r>
+        <w:rPr>
+          <w:rFonts w:ascii="Comic Sans MS" w:hAnsi="Comic Sans MS" w:cs="B Nazanin"/>
+          <w:sz w:val="32"/>
+          <w:szCs w:val="32"/>
+          <w:lang w:bidi="fa-IR"/>
+        </w:rPr>
+        <w:t>unsharp</w:t>
+      </w:r>
+      <w:r>
+        <w:rPr>
+          <w:rFonts w:ascii="Comic Sans MS" w:hAnsi="Comic Sans MS" w:cs="B Nazanin" w:hint="cs"/>
+          <w:sz w:val="32"/>
+          <w:szCs w:val="32"/>
+          <w:rtl/>
+          <w:lang w:bidi="fa-IR"/>
+        </w:rPr>
+        <w:t xml:space="preserve"> را مشخص کردیم. </w:t>
+      </w:r>
+      <w:r>
+        <w:rPr>
+          <w:rFonts w:ascii="Comic Sans MS" w:hAnsi="Comic Sans MS" w:cs="B Nazanin"/>
+          <w:sz w:val="32"/>
+          <w:szCs w:val="32"/>
+          <w:lang w:bidi="fa-IR"/>
+        </w:rPr>
+        <w:t>Radius</w:t>
+      </w:r>
+      <w:r>
+        <w:rPr>
+          <w:rFonts w:ascii="Comic Sans MS" w:hAnsi="Comic Sans MS" w:cs="B Nazanin" w:hint="cs"/>
+          <w:sz w:val="32"/>
+          <w:szCs w:val="32"/>
+          <w:rtl/>
+          <w:lang w:bidi="fa-IR"/>
+        </w:rPr>
+        <w:t xml:space="preserve"> مشخص میکند تخمین سیگما </w:t>
+      </w:r>
+      <w:proofErr w:type="spellStart"/>
+      <w:r>
+        <w:rPr>
+          <w:rFonts w:ascii="Comic Sans MS" w:hAnsi="Comic Sans MS" w:cs="B Nazanin" w:hint="cs"/>
+          <w:sz w:val="32"/>
+          <w:szCs w:val="32"/>
+          <w:rtl/>
+          <w:lang w:bidi="fa-IR"/>
+        </w:rPr>
+        <w:t>گاوسی</w:t>
+      </w:r>
+      <w:proofErr w:type="spellEnd"/>
+      <w:r>
+        <w:rPr>
+          <w:rFonts w:ascii="Comic Sans MS" w:hAnsi="Comic Sans MS" w:cs="B Nazanin" w:hint="cs"/>
+          <w:sz w:val="32"/>
+          <w:szCs w:val="32"/>
+          <w:rtl/>
+          <w:lang w:bidi="fa-IR"/>
+        </w:rPr>
+        <w:t xml:space="preserve"> را که میزان هموار شدن جزئیات را کنترل میکند. </w:t>
+      </w:r>
+      <w:r>
+        <w:rPr>
+          <w:rFonts w:ascii="Comic Sans MS" w:hAnsi="Comic Sans MS" w:cs="B Nazanin"/>
+          <w:sz w:val="32"/>
+          <w:szCs w:val="32"/>
+          <w:lang w:bidi="fa-IR"/>
+        </w:rPr>
+        <w:t>Amount</w:t>
+      </w:r>
+      <w:r>
+        <w:rPr>
+          <w:rFonts w:ascii="Comic Sans MS" w:hAnsi="Comic Sans MS" w:cs="B Nazanin" w:hint="cs"/>
+          <w:sz w:val="32"/>
+          <w:szCs w:val="32"/>
+          <w:rtl/>
+          <w:lang w:bidi="fa-IR"/>
+        </w:rPr>
+        <w:t xml:space="preserve"> نیز </w:t>
+      </w:r>
+      <w:r>
+        <w:rPr>
+          <w:rFonts w:ascii="Comic Sans MS" w:hAnsi="Comic Sans MS" w:cs="B Nazanin" w:hint="cs"/>
+          <w:sz w:val="32"/>
+          <w:szCs w:val="32"/>
+          <w:rtl/>
+          <w:lang w:bidi="fa-IR"/>
+        </w:rPr>
+        <w:t xml:space="preserve">قدرت نواحی تیز و تند را مشخص میکند یعنی به چه میزان باید وزن تخصیص کنیم. هر چه بیشتر باشد تیز تر خواهد بود. </w:t>
+      </w:r>
+    </w:p>
+    <w:p>
+      <w:pPr>
+        <w:bidi/>
+        <w:jc w:val="both"/>
+        <w:rPr>
+          <w:rFonts w:ascii="Comic Sans MS" w:hAnsi="Comic Sans MS" w:cs="B Nazanin"/>
+          <w:sz w:val="32"/>
+          <w:szCs w:val="32"/>
+          <w:rtl/>
+          <w:lang w:bidi="fa-IR"/>
+        </w:rPr>
+      </w:pPr>
+    </w:p>
+    <w:p>
+      <w:pPr>
+        <w:bidi/>
+        <w:jc w:val="both"/>
+        <w:rPr>
+          <w:rFonts w:ascii="Comic Sans MS" w:hAnsi="Comic Sans MS" w:cs="B Nazanin"/>
+          <w:sz w:val="32"/>
+          <w:szCs w:val="32"/>
+          <w:rtl/>
+          <w:lang w:bidi="fa-IR"/>
+        </w:rPr>
+      </w:pPr>
+    </w:p>
+    <w:p>
+      <w:pPr>
+        <w:bidi/>
+        <w:jc w:val="both"/>
+        <w:rPr>
+          <w:rFonts w:ascii="Comic Sans MS" w:hAnsi="Comic Sans MS" w:cs="B Nazanin"/>
+          <w:sz w:val="32"/>
+          <w:szCs w:val="32"/>
+          <w:rtl/>
+          <w:lang w:bidi="fa-IR"/>
+        </w:rPr>
+      </w:pPr>
+    </w:p>
+    <w:p>
+      <w:pPr>
+        <w:bidi/>
+        <w:jc w:val="both"/>
+        <w:rPr>
+          <w:rFonts w:ascii="Comic Sans MS" w:hAnsi="Comic Sans MS" w:cs="B Nazanin"/>
+          <w:sz w:val="32"/>
+          <w:szCs w:val="32"/>
+          <w:rtl/>
+          <w:lang w:bidi="fa-IR"/>
+        </w:rPr>
+      </w:pPr>
+      <w:r>
+        <w:rPr>
+          <w:rFonts w:ascii="Comic Sans MS" w:hAnsi="Comic Sans MS" w:cs="B Nazanin" w:hint="cs"/>
+          <w:sz w:val="32"/>
+          <w:szCs w:val="32"/>
+          <w:rtl/>
+          <w:lang w:bidi="fa-IR"/>
+        </w:rPr>
+        <w:lastRenderedPageBreak/>
+        <w:t>بارگذاری تصویر</w:t>
+      </w:r>
+    </w:p>
+    <w:p>
+      <w:pPr>
+        <w:bidi/>
+        <w:jc w:val="both"/>
+        <w:rPr>
+          <w:rFonts w:ascii="Comic Sans MS" w:hAnsi="Comic Sans MS" w:cs="B Nazanin"/>
+          <w:sz w:val="32"/>
+          <w:szCs w:val="32"/>
+          <w:rtl/>
+          <w:lang w:bidi="fa-IR"/>
+        </w:rPr>
+      </w:pPr>
+      <w:r>
+        <w:rPr>
+          <w:noProof/>
+        </w:rPr>
+        <w:drawing>
+          <wp:inline distT="0" distB="0" distL="0" distR="0" wp14:anchorId="051874D3" wp14:editId="61AA6CBD">
+            <wp:extent cx="5943600" cy="1222375"/>
+            <wp:effectExtent l="0" t="0" r="0" b="0"/>
+            <wp:docPr id="1963572363" name="Picture 1"/>
+            <wp:cNvGraphicFramePr>
+              <a:graphicFrameLocks xmlns:a="http://schemas.openxmlformats.org/drawingml/2006/main" noChangeAspect="1"/>
+            </wp:cNvGraphicFramePr>
+            <a:graphic xmlns:a="http://schemas.openxmlformats.org/drawingml/2006/main">
+              <a:graphicData uri="http://schemas.openxmlformats.org/drawingml/2006/picture">
+                <pic:pic xmlns:pic="http://schemas.openxmlformats.org/drawingml/2006/picture">
+                  <pic:nvPicPr>
+                    <pic:cNvPr id="1963572363" name=""/>
+                    <pic:cNvPicPr/>
+                  </pic:nvPicPr>
+                  <pic:blipFill>
+                    <a:blip r:embed="rId11"/>
+                    <a:stretch>
+                      <a:fillRect/>
+                    </a:stretch>
+                  </pic:blipFill>
+                  <pic:spPr>
+                    <a:xfrm>
+                      <a:off x="0" y="0"/>
+                      <a:ext cx="5943600" cy="1222375"/>
+                    </a:xfrm>
+                    <a:prstGeom prst="rect">
+                      <a:avLst/>
+                    </a:prstGeom>
+                  </pic:spPr>
+                </pic:pic>
+              </a:graphicData>
+            </a:graphic>
+          </wp:inline>
+        </w:drawing>
+      </w:r>
+    </w:p>
+    <w:p>
+      <w:pPr>
+        <w:bidi/>
+        <w:jc w:val="both"/>
+        <w:rPr>
+          <w:rFonts w:ascii="Comic Sans MS" w:hAnsi="Comic Sans MS" w:cs="B Nazanin"/>
+          <w:sz w:val="32"/>
+          <w:szCs w:val="32"/>
+          <w:rtl/>
+          <w:lang w:bidi="fa-IR"/>
+        </w:rPr>
+      </w:pPr>
+      <w:r>
+        <w:rPr>
+          <w:rFonts w:ascii="Comic Sans MS" w:hAnsi="Comic Sans MS" w:cs="B Nazanin" w:hint="cs"/>
+          <w:sz w:val="32"/>
+          <w:szCs w:val="32"/>
+          <w:rtl/>
+          <w:lang w:bidi="fa-IR"/>
+        </w:rPr>
+        <w:t xml:space="preserve">در این قسمت صرفا تصویر را بارگذاری کردیم و بررسی کردیم تصویر به درستی کار بکند. </w:t>
+      </w:r>
+    </w:p>
+    <w:p>
+      <w:pPr>
+        <w:bidi/>
+        <w:jc w:val="both"/>
+        <w:rPr>
+          <w:rFonts w:ascii="Comic Sans MS" w:hAnsi="Comic Sans MS" w:cs="B Nazanin"/>
+          <w:sz w:val="32"/>
+          <w:szCs w:val="32"/>
+          <w:rtl/>
+          <w:lang w:bidi="fa-IR"/>
+        </w:rPr>
+      </w:pPr>
+      <w:r>
+        <w:rPr>
+          <w:rFonts w:ascii="Comic Sans MS" w:hAnsi="Comic Sans MS" w:cs="B Nazanin" w:hint="cs"/>
+          <w:sz w:val="32"/>
+          <w:szCs w:val="32"/>
+          <w:rtl/>
+          <w:lang w:bidi="fa-IR"/>
+        </w:rPr>
+        <w:t>سپس</w:t>
+      </w:r>
+    </w:p>
+    <w:p>
+      <w:pPr>
+        <w:bidi/>
+        <w:jc w:val="both"/>
+        <w:rPr>
+          <w:rFonts w:ascii="Comic Sans MS" w:hAnsi="Comic Sans MS" w:cs="B Nazanin"/>
+          <w:sz w:val="32"/>
+          <w:szCs w:val="32"/>
+          <w:rtl/>
+          <w:lang w:bidi="fa-IR"/>
+        </w:rPr>
+      </w:pPr>
+      <w:r>
+        <w:rPr>
+          <w:noProof/>
+        </w:rPr>
+        <w:drawing>
+          <wp:inline distT="0" distB="0" distL="0" distR="0" wp14:anchorId="2FB237D2" wp14:editId="0D83DCAD">
+            <wp:extent cx="5943600" cy="1007745"/>
+            <wp:effectExtent l="0" t="0" r="0" b="1905"/>
+            <wp:docPr id="1466717358" name="Picture 1"/>
+            <wp:cNvGraphicFramePr>
+              <a:graphicFrameLocks xmlns:a="http://schemas.openxmlformats.org/drawingml/2006/main" noChangeAspect="1"/>
+            </wp:cNvGraphicFramePr>
+            <a:graphic xmlns:a="http://schemas.openxmlformats.org/drawingml/2006/main">
+              <a:graphicData uri="http://schemas.openxmlformats.org/drawingml/2006/picture">
+                <pic:pic xmlns:pic="http://schemas.openxmlformats.org/drawingml/2006/picture">
+                  <pic:nvPicPr>
+                    <pic:cNvPr id="1466717358" name=""/>
+                    <pic:cNvPicPr/>
+                  </pic:nvPicPr>
+                  <pic:blipFill>
+                    <a:blip r:embed="rId12"/>
+                    <a:stretch>
+                      <a:fillRect/>
+                    </a:stretch>
+                  </pic:blipFill>
+                  <pic:spPr>
+                    <a:xfrm>
+                      <a:off x="0" y="0"/>
+                      <a:ext cx="5943600" cy="1007745"/>
+                    </a:xfrm>
+                    <a:prstGeom prst="rect">
+                      <a:avLst/>
+                    </a:prstGeom>
+                  </pic:spPr>
+                </pic:pic>
+              </a:graphicData>
+            </a:graphic>
+          </wp:inline>
+        </w:drawing>
+      </w:r>
+    </w:p>
+    <w:p>
+      <w:pPr>
+        <w:bidi/>
+        <w:jc w:val="both"/>
+        <w:rPr>
+          <w:rFonts w:ascii="Comic Sans MS" w:hAnsi="Comic Sans MS" w:cs="B Nazanin"/>
+          <w:sz w:val="32"/>
+          <w:szCs w:val="32"/>
+          <w:rtl/>
+          <w:lang w:bidi="fa-IR"/>
+        </w:rPr>
+      </w:pPr>
+      <w:r>
+        <w:rPr>
+          <w:rFonts w:ascii="Comic Sans MS" w:hAnsi="Comic Sans MS" w:cs="B Nazanin" w:hint="cs"/>
+          <w:sz w:val="32"/>
+          <w:szCs w:val="32"/>
+          <w:rtl/>
+          <w:lang w:bidi="fa-IR"/>
+        </w:rPr>
+        <w:t xml:space="preserve">اول تصویر را به </w:t>
+      </w:r>
+      <w:r>
+        <w:rPr>
+          <w:rFonts w:ascii="Comic Sans MS" w:hAnsi="Comic Sans MS" w:cs="B Nazanin"/>
+          <w:sz w:val="32"/>
+          <w:szCs w:val="32"/>
+          <w:lang w:bidi="fa-IR"/>
+        </w:rPr>
+        <w:t>float</w:t>
+      </w:r>
+      <w:r>
+        <w:rPr>
+          <w:rFonts w:ascii="Comic Sans MS" w:hAnsi="Comic Sans MS" w:cs="B Nazanin" w:hint="cs"/>
+          <w:sz w:val="32"/>
+          <w:szCs w:val="32"/>
+          <w:rtl/>
+          <w:lang w:bidi="fa-IR"/>
+        </w:rPr>
+        <w:t xml:space="preserve"> بازنویسی میکنیم زیرا برای کتابخانه </w:t>
+      </w:r>
+      <w:proofErr w:type="spellStart"/>
+      <w:r>
+        <w:rPr>
+          <w:rFonts w:ascii="Comic Sans MS" w:hAnsi="Comic Sans MS" w:cs="B Nazanin"/>
+          <w:sz w:val="32"/>
+          <w:szCs w:val="32"/>
+          <w:lang w:bidi="fa-IR"/>
+        </w:rPr>
+        <w:t>skimage</w:t>
+      </w:r>
+      <w:proofErr w:type="spellEnd"/>
+      <w:r>
+        <w:rPr>
+          <w:rFonts w:ascii="Comic Sans MS" w:hAnsi="Comic Sans MS" w:cs="B Nazanin" w:hint="cs"/>
+          <w:sz w:val="32"/>
+          <w:szCs w:val="32"/>
+          <w:rtl/>
+          <w:lang w:bidi="fa-IR"/>
+        </w:rPr>
+        <w:t xml:space="preserve"> ظاهرا طبق پیاده سازی آن نیاز است. </w:t>
+      </w:r>
+    </w:p>
+    <w:p>
+      <w:pPr>
+        <w:bidi/>
+        <w:jc w:val="both"/>
+        <w:rPr>
+          <w:rFonts w:ascii="Comic Sans MS" w:hAnsi="Comic Sans MS" w:cs="B Nazanin"/>
+          <w:sz w:val="32"/>
+          <w:szCs w:val="32"/>
+          <w:rtl/>
+          <w:lang w:bidi="fa-IR"/>
+        </w:rPr>
+      </w:pPr>
+      <w:r>
+        <w:rPr>
+          <w:rFonts w:ascii="Comic Sans MS" w:hAnsi="Comic Sans MS" w:cs="B Nazanin" w:hint="cs"/>
+          <w:sz w:val="32"/>
+          <w:szCs w:val="32"/>
+          <w:rtl/>
+          <w:lang w:bidi="fa-IR"/>
+        </w:rPr>
+        <w:t xml:space="preserve">بعد از آن مطمئن میشویم تصویر حتما </w:t>
+      </w:r>
+      <w:r>
+        <w:rPr>
+          <w:rFonts w:ascii="Comic Sans MS" w:hAnsi="Comic Sans MS" w:cs="B Nazanin"/>
+          <w:sz w:val="32"/>
+          <w:szCs w:val="32"/>
+          <w:lang w:bidi="fa-IR"/>
+        </w:rPr>
+        <w:t>grayscale</w:t>
+      </w:r>
+      <w:r>
+        <w:rPr>
+          <w:rFonts w:ascii="Comic Sans MS" w:hAnsi="Comic Sans MS" w:cs="B Nazanin" w:hint="cs"/>
+          <w:sz w:val="32"/>
+          <w:szCs w:val="32"/>
+          <w:rtl/>
+          <w:lang w:bidi="fa-IR"/>
+        </w:rPr>
+        <w:t xml:space="preserve"> است و 3 </w:t>
+      </w:r>
+      <w:proofErr w:type="spellStart"/>
+      <w:r>
+        <w:rPr>
+          <w:rFonts w:ascii="Comic Sans MS" w:hAnsi="Comic Sans MS" w:cs="B Nazanin" w:hint="cs"/>
+          <w:sz w:val="32"/>
+          <w:szCs w:val="32"/>
+          <w:rtl/>
+          <w:lang w:bidi="fa-IR"/>
+        </w:rPr>
+        <w:t>کاناله</w:t>
+      </w:r>
+      <w:proofErr w:type="spellEnd"/>
+      <w:r>
+        <w:rPr>
+          <w:rFonts w:ascii="Comic Sans MS" w:hAnsi="Comic Sans MS" w:cs="B Nazanin" w:hint="cs"/>
+          <w:sz w:val="32"/>
+          <w:szCs w:val="32"/>
+          <w:rtl/>
+          <w:lang w:bidi="fa-IR"/>
+        </w:rPr>
+        <w:t xml:space="preserve"> نیست. </w:t>
+      </w:r>
+    </w:p>
+    <w:p>
+      <w:pPr>
+        <w:bidi/>
+        <w:jc w:val="both"/>
+        <w:rPr>
+          <w:rFonts w:ascii="Comic Sans MS" w:hAnsi="Comic Sans MS" w:cs="B Nazanin"/>
+          <w:sz w:val="32"/>
+          <w:szCs w:val="32"/>
+          <w:rtl/>
+          <w:lang w:bidi="fa-IR"/>
+        </w:rPr>
+      </w:pPr>
+    </w:p>
+    <w:p>
+      <w:pPr>
+        <w:bidi/>
+        <w:jc w:val="both"/>
+        <w:rPr>
+          <w:rFonts w:ascii="Comic Sans MS" w:hAnsi="Comic Sans MS" w:cs="B Nazanin"/>
+          <w:sz w:val="32"/>
+          <w:szCs w:val="32"/>
+          <w:rtl/>
+          <w:lang w:bidi="fa-IR"/>
+        </w:rPr>
+      </w:pPr>
+      <w:r>
+        <w:rPr>
+          <w:rFonts w:ascii="Comic Sans MS" w:hAnsi="Comic Sans MS" w:cs="B Nazanin" w:hint="cs"/>
+          <w:sz w:val="32"/>
+          <w:szCs w:val="32"/>
+          <w:rtl/>
+          <w:lang w:bidi="fa-IR"/>
+        </w:rPr>
+        <w:t xml:space="preserve">پیاده سازی اول: </w:t>
+      </w:r>
+      <w:proofErr w:type="spellStart"/>
+      <w:r>
+        <w:rPr>
+          <w:rFonts w:ascii="Comic Sans MS" w:hAnsi="Comic Sans MS" w:cs="B Nazanin" w:hint="cs"/>
+          <w:sz w:val="32"/>
+          <w:szCs w:val="32"/>
+          <w:rtl/>
+          <w:lang w:bidi="fa-IR"/>
+        </w:rPr>
+        <w:t>لاپلاسین</w:t>
+      </w:r>
+      <w:proofErr w:type="spellEnd"/>
+    </w:p>
+    <w:p>
+      <w:pPr>
+        <w:bidi/>
+        <w:jc w:val="both"/>
+        <w:rPr>
+          <w:rFonts w:ascii="Comic Sans MS" w:hAnsi="Comic Sans MS" w:cs="B Nazanin" w:hint="cs"/>
+          <w:sz w:val="32"/>
+          <w:szCs w:val="32"/>
+          <w:rtl/>
+          <w:lang w:bidi="fa-IR"/>
+        </w:rPr>
+      </w:pPr>
+      <w:r>
+        <w:rPr>
+          <w:noProof/>
+        </w:rPr>
+        <w:drawing>
+          <wp:inline distT="0" distB="0" distL="0" distR="0" wp14:anchorId="7320C839" wp14:editId="103E643C">
+            <wp:extent cx="5943600" cy="745490"/>
+            <wp:effectExtent l="0" t="0" r="0" b="0"/>
+            <wp:docPr id="1244976433" name="Picture 1"/>
+            <wp:cNvGraphicFramePr>
+              <a:graphicFrameLocks xmlns:a="http://schemas.openxmlformats.org/drawingml/2006/main" noChangeAspect="1"/>
+            </wp:cNvGraphicFramePr>
+            <a:graphic xmlns:a="http://schemas.openxmlformats.org/drawingml/2006/main">
+              <a:graphicData uri="http://schemas.openxmlformats.org/drawingml/2006/picture">
+                <pic:pic xmlns:pic="http://schemas.openxmlformats.org/drawingml/2006/picture">
+                  <pic:nvPicPr>
+                    <pic:cNvPr id="1244976433" name=""/>
+                    <pic:cNvPicPr/>
+                  </pic:nvPicPr>
+                  <pic:blipFill>
+                    <a:blip r:embed="rId13"/>
+                    <a:stretch>
+                      <a:fillRect/>
+                    </a:stretch>
+                  </pic:blipFill>
+                  <pic:spPr>
+                    <a:xfrm>
+                      <a:off x="0" y="0"/>
+                      <a:ext cx="5943600" cy="745490"/>
+                    </a:xfrm>
+                    <a:prstGeom prst="rect">
+                      <a:avLst/>
+                    </a:prstGeom>
+                  </pic:spPr>
+                </pic:pic>
+              </a:graphicData>
+            </a:graphic>
+          </wp:inline>
+        </w:drawing>
+      </w:r>
+    </w:p>
+    <w:p>
+      <w:pPr>
+        <w:bidi/>
+        <w:jc w:val="both"/>
+        <w:rPr>
+          <w:rFonts w:ascii="Comic Sans MS" w:hAnsi="Comic Sans MS" w:cs="B Nazanin"/>
+          <w:sz w:val="32"/>
+          <w:szCs w:val="32"/>
+          <w:rtl/>
+          <w:lang w:bidi="fa-IR"/>
+        </w:rPr>
+      </w:pPr>
+      <w:r>
+        <w:rPr>
+          <w:rFonts w:ascii="Comic Sans MS" w:hAnsi="Comic Sans MS" w:cs="B Nazanin" w:hint="cs"/>
+          <w:sz w:val="32"/>
+          <w:szCs w:val="32"/>
+          <w:rtl/>
+          <w:lang w:bidi="fa-IR"/>
+        </w:rPr>
+        <w:t xml:space="preserve">مقدار </w:t>
+      </w:r>
+      <w:proofErr w:type="spellStart"/>
+      <w:r>
+        <w:rPr>
+          <w:rFonts w:ascii="Comic Sans MS" w:hAnsi="Comic Sans MS" w:cs="B Nazanin" w:hint="cs"/>
+          <w:sz w:val="32"/>
+          <w:szCs w:val="32"/>
+          <w:rtl/>
+          <w:lang w:bidi="fa-IR"/>
+        </w:rPr>
+        <w:t>لاپلاسین</w:t>
+      </w:r>
+      <w:proofErr w:type="spellEnd"/>
+      <w:r>
+        <w:rPr>
+          <w:rFonts w:ascii="Comic Sans MS" w:hAnsi="Comic Sans MS" w:cs="B Nazanin" w:hint="cs"/>
+          <w:sz w:val="32"/>
+          <w:szCs w:val="32"/>
+          <w:rtl/>
+          <w:lang w:bidi="fa-IR"/>
+        </w:rPr>
+        <w:t xml:space="preserve"> تصویر را حساب میکنیم. </w:t>
+      </w:r>
+      <w:proofErr w:type="spellStart"/>
+      <w:r>
+        <w:rPr>
+          <w:rFonts w:ascii="Comic Sans MS" w:hAnsi="Comic Sans MS" w:cs="B Nazanin" w:hint="cs"/>
+          <w:sz w:val="32"/>
+          <w:szCs w:val="32"/>
+          <w:rtl/>
+          <w:lang w:bidi="fa-IR"/>
+        </w:rPr>
+        <w:t>لاپلاسین</w:t>
+      </w:r>
+      <w:proofErr w:type="spellEnd"/>
+      <w:r>
+        <w:rPr>
+          <w:rFonts w:ascii="Comic Sans MS" w:hAnsi="Comic Sans MS" w:cs="B Nazanin" w:hint="cs"/>
+          <w:sz w:val="32"/>
+          <w:szCs w:val="32"/>
+          <w:rtl/>
+          <w:lang w:bidi="fa-IR"/>
+        </w:rPr>
+        <w:t xml:space="preserve"> نواحی با تغییرات شدید مانند لبه ها را برجسته میکند. </w:t>
+      </w:r>
+      <w:r>
+        <w:rPr>
+          <w:rFonts w:ascii="Comic Sans MS" w:hAnsi="Comic Sans MS" w:cs="B Nazanin" w:hint="cs"/>
+          <w:sz w:val="32"/>
+          <w:szCs w:val="32"/>
+          <w:rtl/>
+          <w:lang w:bidi="fa-IR"/>
+        </w:rPr>
+        <w:t xml:space="preserve">در مرحله بعد با کم کردن </w:t>
+      </w:r>
+      <w:proofErr w:type="spellStart"/>
+      <w:r>
+        <w:rPr>
+          <w:rFonts w:ascii="Comic Sans MS" w:hAnsi="Comic Sans MS" w:cs="B Nazanin" w:hint="cs"/>
+          <w:sz w:val="32"/>
+          <w:szCs w:val="32"/>
+          <w:rtl/>
+          <w:lang w:bidi="fa-IR"/>
+        </w:rPr>
+        <w:t>لاپلاسین</w:t>
+      </w:r>
+      <w:proofErr w:type="spellEnd"/>
+      <w:r>
+        <w:rPr>
+          <w:rFonts w:ascii="Comic Sans MS" w:hAnsi="Comic Sans MS" w:cs="B Nazanin" w:hint="cs"/>
+          <w:sz w:val="32"/>
+          <w:szCs w:val="32"/>
+          <w:rtl/>
+          <w:lang w:bidi="fa-IR"/>
+        </w:rPr>
+        <w:t xml:space="preserve"> از تصویر اصلی سعی میکنیم تصویر برجسته تر و با </w:t>
+      </w:r>
+      <w:r>
+        <w:rPr>
+          <w:rFonts w:ascii="Comic Sans MS" w:hAnsi="Comic Sans MS" w:cs="B Nazanin" w:hint="cs"/>
+          <w:sz w:val="32"/>
+          <w:szCs w:val="32"/>
+          <w:rtl/>
+          <w:lang w:bidi="fa-IR"/>
+        </w:rPr>
+        <w:lastRenderedPageBreak/>
+        <w:t xml:space="preserve">جزئیات تر بکنیم. </w:t>
+      </w:r>
+      <w:r>
+        <w:rPr>
+          <w:rFonts w:ascii="Comic Sans MS" w:hAnsi="Comic Sans MS" w:cs="B Nazanin" w:hint="cs"/>
+          <w:sz w:val="32"/>
+          <w:szCs w:val="32"/>
+          <w:rtl/>
+          <w:lang w:bidi="fa-IR"/>
+        </w:rPr>
+        <w:t xml:space="preserve">کم کردن مقدار </w:t>
+      </w:r>
+      <w:proofErr w:type="spellStart"/>
+      <w:r>
+        <w:rPr>
+          <w:rFonts w:ascii="Comic Sans MS" w:hAnsi="Comic Sans MS" w:cs="B Nazanin" w:hint="cs"/>
+          <w:sz w:val="32"/>
+          <w:szCs w:val="32"/>
+          <w:rtl/>
+          <w:lang w:bidi="fa-IR"/>
+        </w:rPr>
+        <w:t>لاپلاسین</w:t>
+      </w:r>
+      <w:proofErr w:type="spellEnd"/>
+      <w:r>
+        <w:rPr>
+          <w:rFonts w:ascii="Comic Sans MS" w:hAnsi="Comic Sans MS" w:cs="B Nazanin" w:hint="cs"/>
+          <w:sz w:val="32"/>
+          <w:szCs w:val="32"/>
+          <w:rtl/>
+          <w:lang w:bidi="fa-IR"/>
+        </w:rPr>
+        <w:t xml:space="preserve"> مثبت باعث میشود وقتی لبه ها تشخیص داده شدند مقدار گرادیان زیاد شود. </w:t>
+      </w:r>
+      <w:r>
+        <w:rPr>
+          <w:rFonts w:ascii="Comic Sans MS" w:hAnsi="Comic Sans MS" w:cs="B Nazanin" w:hint="cs"/>
+          <w:sz w:val="32"/>
+          <w:szCs w:val="32"/>
+          <w:rtl/>
+          <w:lang w:bidi="fa-IR"/>
+        </w:rPr>
+        <w:t xml:space="preserve">در نهایت خروجی را با کمک </w:t>
+      </w:r>
+      <w:r>
+        <w:rPr>
+          <w:rFonts w:ascii="Comic Sans MS" w:hAnsi="Comic Sans MS" w:cs="B Nazanin"/>
+          <w:sz w:val="32"/>
+          <w:szCs w:val="32"/>
+          <w:lang w:bidi="fa-IR"/>
+        </w:rPr>
+        <w:t>clip</w:t>
+      </w:r>
+      <w:r>
+        <w:rPr>
+          <w:rFonts w:ascii="Comic Sans MS" w:hAnsi="Comic Sans MS" w:cs="B Nazanin" w:hint="cs"/>
+          <w:sz w:val="32"/>
+          <w:szCs w:val="32"/>
+          <w:rtl/>
+          <w:lang w:bidi="fa-IR"/>
+        </w:rPr>
+        <w:t xml:space="preserve"> محدود میکنیم. </w:t>
+      </w:r>
+    </w:p>
+    <w:p>
+      <w:pPr>
+        <w:bidi/>
+        <w:jc w:val="both"/>
+        <w:rPr>
+          <w:rFonts w:ascii="Comic Sans MS" w:hAnsi="Comic Sans MS" w:cs="B Nazanin"/>
+          <w:sz w:val="32"/>
+          <w:szCs w:val="32"/>
+          <w:rtl/>
+          <w:lang w:bidi="fa-IR"/>
+        </w:rPr>
+      </w:pPr>
+      <w:r>
+        <w:rPr>
+          <w:rFonts w:ascii="Comic Sans MS" w:hAnsi="Comic Sans MS" w:cs="B Nazanin" w:hint="cs"/>
+          <w:sz w:val="32"/>
+          <w:szCs w:val="32"/>
+          <w:rtl/>
+          <w:lang w:bidi="fa-IR"/>
+        </w:rPr>
+        <w:t xml:space="preserve">پیاده سازی </w:t>
+      </w:r>
+      <w:r>
+        <w:rPr>
+          <w:rFonts w:ascii="Comic Sans MS" w:hAnsi="Comic Sans MS" w:cs="B Nazanin" w:hint="cs"/>
+          <w:sz w:val="32"/>
+          <w:szCs w:val="32"/>
+          <w:rtl/>
+          <w:lang w:bidi="fa-IR"/>
+        </w:rPr>
+        <w:t>اول</w:t>
+      </w:r>
+      <w:r>
+        <w:rPr>
+          <w:rFonts w:ascii="Comic Sans MS" w:hAnsi="Comic Sans MS" w:cs="B Nazanin" w:hint="cs"/>
+          <w:sz w:val="32"/>
+          <w:szCs w:val="32"/>
+          <w:rtl/>
+          <w:lang w:bidi="fa-IR"/>
+        </w:rPr>
+        <w:t xml:space="preserve">: </w:t>
+      </w:r>
+      <w:r>
+        <w:rPr>
+          <w:rFonts w:ascii="Comic Sans MS" w:hAnsi="Comic Sans MS" w:cs="B Nazanin"/>
+          <w:sz w:val="32"/>
+          <w:szCs w:val="32"/>
+          <w:lang w:bidi="fa-IR"/>
+        </w:rPr>
+        <w:t>unsharp masking</w:t>
+      </w:r>
+    </w:p>
+    <w:p>
+      <w:pPr>
+        <w:bidi/>
+        <w:jc w:val="both"/>
+        <w:rPr>
+          <w:rFonts w:ascii="Comic Sans MS" w:hAnsi="Comic Sans MS" w:cs="B Nazanin"/>
+          <w:sz w:val="32"/>
+          <w:szCs w:val="32"/>
+          <w:rtl/>
+          <w:lang w:bidi="fa-IR"/>
+        </w:rPr>
+      </w:pPr>
+      <w:r>
+        <w:rPr>
+          <w:noProof/>
+        </w:rPr>
+        <w:drawing>
+          <wp:inline distT="0" distB="0" distL="0" distR="0" wp14:anchorId="3B75578E" wp14:editId="18C48916">
+            <wp:extent cx="5943600" cy="1038860"/>
+            <wp:effectExtent l="0" t="0" r="0" b="8890"/>
+            <wp:docPr id="892956796" name="Picture 1"/>
+            <wp:cNvGraphicFramePr>
+              <a:graphicFrameLocks xmlns:a="http://schemas.openxmlformats.org/drawingml/2006/main" noChangeAspect="1"/>
+            </wp:cNvGraphicFramePr>
+            <a:graphic xmlns:a="http://schemas.openxmlformats.org/drawingml/2006/main">
+              <a:graphicData uri="http://schemas.openxmlformats.org/drawingml/2006/picture">
+                <pic:pic xmlns:pic="http://schemas.openxmlformats.org/drawingml/2006/picture">
+                  <pic:nvPicPr>
+                    <pic:cNvPr id="892956796" name=""/>
+                    <pic:cNvPicPr/>
+                  </pic:nvPicPr>
+                  <pic:blipFill>
+                    <a:blip r:embed="rId14"/>
+                    <a:stretch>
+                      <a:fillRect/>
+                    </a:stretch>
+                  </pic:blipFill>
+                  <pic:spPr>
+                    <a:xfrm>
+                      <a:off x="0" y="0"/>
+                      <a:ext cx="5943600" cy="1038860"/>
+                    </a:xfrm>
+                    <a:prstGeom prst="rect">
+                      <a:avLst/>
+                    </a:prstGeom>
+                  </pic:spPr>
+                </pic:pic>
+              </a:graphicData>
+            </a:graphic>
+          </wp:inline>
+        </w:drawing>
+      </w:r>
+    </w:p>
+    <w:p>
+      <w:pPr>
+        <w:bidi/>
+        <w:jc w:val="both"/>
+        <w:rPr>
+          <w:rFonts w:ascii="Comic Sans MS" w:hAnsi="Comic Sans MS" w:cs="B Nazanin"/>
+          <w:sz w:val="32"/>
+          <w:szCs w:val="32"/>
+          <w:lang w:bidi="fa-IR"/>
+        </w:rPr>
+      </w:pPr>
+    </w:p>
+    <w:p>
+      <w:pPr>
+        <w:bidi/>
+        <w:jc w:val="both"/>
+        <w:rPr>
+          <w:rFonts w:ascii="Comic Sans MS" w:hAnsi="Comic Sans MS" w:cs="B Nazanin"/>
           <w:sz w:val="32"/>
           <w:szCs w:val="32"/>
           <w:rtl/>
@@ -2971,6 +4099,1677 @@
         <w:t>مقایسه</w:t>
       </w:r>
     </w:p>
+    <w:p>
+      <w:pPr>
+        <w:bidi/>
+        <w:jc w:val="both"/>
+        <w:rPr>
+          <w:rFonts w:ascii="Comic Sans MS" w:hAnsi="Comic Sans MS" w:cs="B Nazanin"/>
+          <w:sz w:val="32"/>
+          <w:szCs w:val="32"/>
+          <w:rtl/>
+          <w:lang w:bidi="fa-IR"/>
+        </w:rPr>
+      </w:pPr>
+    </w:p>
+    <w:p>
+      <w:pPr>
+        <w:pStyle w:val="Heading2"/>
+        <w:shd w:val="clear" w:color="auto" w:fill="FFC1D6" w:themeFill="background2" w:themeFillTint="66"/>
+        <w:bidi/>
+        <w:jc w:val="center"/>
+        <w:rPr>
+          <w:rFonts w:cs="B Nazanin"/>
+          <w:b/>
+          <w:bCs/>
+          <w:color w:val="000000" w:themeColor="text1"/>
+          <w:sz w:val="36"/>
+          <w:szCs w:val="36"/>
+          <w:rtl/>
+          <w:lang w:bidi="fa-IR"/>
+        </w:rPr>
+      </w:pPr>
+      <w:r>
+        <w:rPr>
+          <w:rFonts w:cs="B Nazanin" w:hint="cs"/>
+          <w:b/>
+          <w:bCs/>
+          <w:color w:val="000000" w:themeColor="text1"/>
+          <w:sz w:val="36"/>
+          <w:szCs w:val="36"/>
+          <w:rtl/>
+          <w:lang w:bidi="fa-IR"/>
+        </w:rPr>
+        <w:t>بخش ج</w:t>
+      </w:r>
+    </w:p>
+    <w:p>
+      <w:pPr>
+        <w:bidi/>
+        <w:jc w:val="both"/>
+        <w:rPr>
+          <w:rFonts w:ascii="Comic Sans MS" w:hAnsi="Comic Sans MS" w:cs="B Nazanin"/>
+          <w:sz w:val="32"/>
+          <w:szCs w:val="32"/>
+          <w:rtl/>
+          <w:lang w:bidi="fa-IR"/>
+        </w:rPr>
+      </w:pPr>
+      <w:r>
+        <w:rPr>
+          <w:rFonts w:ascii="Comic Sans MS" w:hAnsi="Comic Sans MS" w:cs="B Nazanin" w:hint="cs"/>
+          <w:sz w:val="32"/>
+          <w:szCs w:val="32"/>
+          <w:rtl/>
+          <w:lang w:bidi="fa-IR"/>
+        </w:rPr>
+        <w:t xml:space="preserve">توضیحات مربوط به روش </w:t>
+      </w:r>
+      <w:proofErr w:type="spellStart"/>
+      <w:r>
+        <w:rPr>
+          <w:rFonts w:ascii="Comic Sans MS" w:hAnsi="Comic Sans MS" w:cs="B Nazanin" w:hint="cs"/>
+          <w:sz w:val="32"/>
+          <w:szCs w:val="32"/>
+          <w:rtl/>
+          <w:lang w:bidi="fa-IR"/>
+        </w:rPr>
+        <w:t>لاپلاسین</w:t>
+      </w:r>
+      <w:proofErr w:type="spellEnd"/>
+      <w:r>
+        <w:rPr>
+          <w:rFonts w:ascii="Comic Sans MS" w:hAnsi="Comic Sans MS" w:cs="B Nazanin" w:hint="cs"/>
+          <w:sz w:val="32"/>
+          <w:szCs w:val="32"/>
+          <w:rtl/>
+          <w:lang w:bidi="fa-IR"/>
+        </w:rPr>
+        <w:t xml:space="preserve"> در بخش الف به طور کامل گفته شده است و اینجا به جزئیات پیاده سازی میپردازیم و نتایج را در نهایت تحلیل میکنیم.</w:t>
+      </w:r>
+    </w:p>
+    <w:p>
+      <w:pPr>
+        <w:pStyle w:val="Heading3"/>
+        <w:shd w:val="clear" w:color="auto" w:fill="D6FFC1" w:themeFill="accent6" w:themeFillTint="66"/>
+        <w:bidi/>
+        <w:jc w:val="center"/>
+        <w:rPr>
+          <w:rFonts w:cs="B Nazanin"/>
+          <w:b/>
+          <w:bCs/>
+          <w:color w:val="000000" w:themeColor="text1"/>
+          <w:sz w:val="32"/>
+          <w:szCs w:val="32"/>
+          <w:rtl/>
+          <w:lang w:bidi="fa-IR"/>
+        </w:rPr>
+      </w:pPr>
+      <w:r>
+        <w:rPr>
+          <w:rFonts w:cs="B Nazanin" w:hint="cs"/>
+          <w:b/>
+          <w:bCs/>
+          <w:color w:val="000000" w:themeColor="text1"/>
+          <w:sz w:val="32"/>
+          <w:szCs w:val="32"/>
+          <w:rtl/>
+          <w:lang w:bidi="fa-IR"/>
+        </w:rPr>
+        <w:t>گزارش کار</w:t>
+      </w:r>
+    </w:p>
+    <w:p>
+      <w:pPr>
+        <w:bidi/>
+        <w:jc w:val="both"/>
+        <w:rPr>
+          <w:rFonts w:ascii="Comic Sans MS" w:hAnsi="Comic Sans MS" w:cs="B Nazanin"/>
+          <w:sz w:val="32"/>
+          <w:szCs w:val="32"/>
+          <w:lang w:bidi="fa-IR"/>
+        </w:rPr>
+      </w:pPr>
+      <w:r>
+        <w:rPr>
+          <w:noProof/>
+        </w:rPr>
+        <w:drawing>
+          <wp:inline distT="0" distB="0" distL="0" distR="0" wp14:anchorId="05C849AF" wp14:editId="0CAFF4C6">
+            <wp:extent cx="5943600" cy="961390"/>
+            <wp:effectExtent l="0" t="0" r="0" b="0"/>
+            <wp:docPr id="208204960" name="Picture 1"/>
+            <wp:cNvGraphicFramePr>
+              <a:graphicFrameLocks xmlns:a="http://schemas.openxmlformats.org/drawingml/2006/main" noChangeAspect="1"/>
+            </wp:cNvGraphicFramePr>
+            <a:graphic xmlns:a="http://schemas.openxmlformats.org/drawingml/2006/main">
+              <a:graphicData uri="http://schemas.openxmlformats.org/drawingml/2006/picture">
+                <pic:pic xmlns:pic="http://schemas.openxmlformats.org/drawingml/2006/picture">
+                  <pic:nvPicPr>
+                    <pic:cNvPr id="208204960" name=""/>
+                    <pic:cNvPicPr/>
+                  </pic:nvPicPr>
+                  <pic:blipFill>
+                    <a:blip r:embed="rId15"/>
+                    <a:stretch>
+                      <a:fillRect/>
+                    </a:stretch>
+                  </pic:blipFill>
+                  <pic:spPr>
+                    <a:xfrm>
+                      <a:off x="0" y="0"/>
+                      <a:ext cx="5943600" cy="961390"/>
+                    </a:xfrm>
+                    <a:prstGeom prst="rect">
+                      <a:avLst/>
+                    </a:prstGeom>
+                  </pic:spPr>
+                </pic:pic>
+              </a:graphicData>
+            </a:graphic>
+          </wp:inline>
+        </w:drawing>
+      </w:r>
+    </w:p>
+    <w:p>
+      <w:pPr>
+        <w:bidi/>
+        <w:jc w:val="both"/>
+        <w:rPr>
+          <w:rFonts w:ascii="Comic Sans MS" w:hAnsi="Comic Sans MS" w:cs="B Nazanin"/>
+          <w:sz w:val="32"/>
+          <w:szCs w:val="32"/>
+          <w:rtl/>
+          <w:lang w:bidi="fa-IR"/>
+        </w:rPr>
+      </w:pPr>
+      <w:r>
+        <w:rPr>
+          <w:rFonts w:ascii="Comic Sans MS" w:hAnsi="Comic Sans MS" w:cs="B Nazanin" w:hint="cs"/>
+          <w:sz w:val="32"/>
+          <w:szCs w:val="32"/>
+          <w:rtl/>
+          <w:lang w:bidi="fa-IR"/>
+        </w:rPr>
+        <w:t xml:space="preserve">از </w:t>
+      </w:r>
+      <w:r>
+        <w:rPr>
+          <w:rFonts w:ascii="Comic Sans MS" w:hAnsi="Comic Sans MS" w:cs="B Nazanin"/>
+          <w:sz w:val="32"/>
+          <w:szCs w:val="32"/>
+          <w:lang w:bidi="fa-IR"/>
+        </w:rPr>
+        <w:t>matplotlib</w:t>
+      </w:r>
+      <w:r>
+        <w:rPr>
+          <w:rFonts w:ascii="Comic Sans MS" w:hAnsi="Comic Sans MS" w:cs="B Nazanin" w:hint="cs"/>
+          <w:sz w:val="32"/>
+          <w:szCs w:val="32"/>
+          <w:rtl/>
+          <w:lang w:bidi="fa-IR"/>
+        </w:rPr>
+        <w:t xml:space="preserve"> برای نمایش خروجی استفاده کردیم. </w:t>
+      </w:r>
+    </w:p>
+    <w:p>
+      <w:pPr>
+        <w:bidi/>
+        <w:jc w:val="both"/>
+        <w:rPr>
+          <w:rFonts w:ascii="Comic Sans MS" w:hAnsi="Comic Sans MS" w:cs="B Nazanin"/>
+          <w:sz w:val="32"/>
+          <w:szCs w:val="32"/>
+          <w:rtl/>
+          <w:lang w:bidi="fa-IR"/>
+        </w:rPr>
+      </w:pPr>
+      <w:r>
+        <w:rPr>
+          <w:rFonts w:ascii="Comic Sans MS" w:hAnsi="Comic Sans MS" w:cs="B Nazanin" w:hint="cs"/>
+          <w:sz w:val="32"/>
+          <w:szCs w:val="32"/>
+          <w:rtl/>
+          <w:lang w:bidi="fa-IR"/>
+        </w:rPr>
+        <w:t xml:space="preserve">با کمک کتابخانه </w:t>
+      </w:r>
+      <w:r>
+        <w:rPr>
+          <w:rFonts w:ascii="Comic Sans MS" w:hAnsi="Comic Sans MS" w:cs="B Nazanin"/>
+          <w:sz w:val="32"/>
+          <w:szCs w:val="32"/>
+          <w:lang w:bidi="fa-IR"/>
+        </w:rPr>
+        <w:t>scikit</w:t>
+      </w:r>
+      <w:r>
+        <w:rPr>
+          <w:rFonts w:ascii="Comic Sans MS" w:hAnsi="Comic Sans MS" w:cs="B Nazanin" w:hint="cs"/>
+          <w:sz w:val="32"/>
+          <w:szCs w:val="32"/>
+          <w:rtl/>
+          <w:lang w:bidi="fa-IR"/>
+        </w:rPr>
+        <w:t xml:space="preserve"> هم برای تصویر ورودی و هم برای اعمال فیلتر ها و هم برای تبدیل ها استفاده کردیم. میتوانستیم همین کار را با </w:t>
+      </w:r>
+      <w:r>
+        <w:rPr>
+          <w:rFonts w:ascii="Comic Sans MS" w:hAnsi="Comic Sans MS" w:cs="B Nazanin"/>
+          <w:sz w:val="32"/>
+          <w:szCs w:val="32"/>
+          <w:lang w:bidi="fa-IR"/>
+        </w:rPr>
+        <w:t>open cv</w:t>
+      </w:r>
+      <w:r>
+        <w:rPr>
+          <w:rFonts w:ascii="Comic Sans MS" w:hAnsi="Comic Sans MS" w:cs="B Nazanin" w:hint="cs"/>
+          <w:sz w:val="32"/>
+          <w:szCs w:val="32"/>
+          <w:rtl/>
+          <w:lang w:bidi="fa-IR"/>
+        </w:rPr>
+        <w:t xml:space="preserve"> نیز انجام دهیم. </w:t>
+      </w:r>
+    </w:p>
+    <w:p>
+      <w:pPr>
+        <w:bidi/>
+        <w:jc w:val="both"/>
+        <w:rPr>
+          <w:rFonts w:ascii="Comic Sans MS" w:hAnsi="Comic Sans MS" w:cs="B Nazanin"/>
+          <w:sz w:val="32"/>
+          <w:szCs w:val="32"/>
+          <w:rtl/>
+          <w:lang w:bidi="fa-IR"/>
+        </w:rPr>
+      </w:pPr>
+    </w:p>
+    <w:p>
+      <w:pPr>
+        <w:bidi/>
+        <w:jc w:val="both"/>
+        <w:rPr>
+          <w:rFonts w:ascii="Comic Sans MS" w:hAnsi="Comic Sans MS" w:cs="B Nazanin"/>
+          <w:sz w:val="32"/>
+          <w:szCs w:val="32"/>
+          <w:rtl/>
+          <w:lang w:bidi="fa-IR"/>
+        </w:rPr>
+      </w:pPr>
+      <w:r>
+        <w:rPr>
+          <w:rFonts w:ascii="Comic Sans MS" w:hAnsi="Comic Sans MS" w:cs="B Nazanin" w:hint="cs"/>
+          <w:sz w:val="32"/>
+          <w:szCs w:val="32"/>
+          <w:rtl/>
+          <w:lang w:bidi="fa-IR"/>
+        </w:rPr>
+        <w:lastRenderedPageBreak/>
+        <w:t>تنظیم پارامتر</w:t>
+      </w:r>
+    </w:p>
+    <w:p>
+      <w:pPr>
+        <w:bidi/>
+        <w:jc w:val="both"/>
+        <w:rPr>
+          <w:rFonts w:ascii="Comic Sans MS" w:hAnsi="Comic Sans MS" w:cs="B Nazanin"/>
+          <w:sz w:val="32"/>
+          <w:szCs w:val="32"/>
+          <w:rtl/>
+          <w:lang w:bidi="fa-IR"/>
+        </w:rPr>
+      </w:pPr>
+      <w:r>
+        <w:rPr>
+          <w:noProof/>
+        </w:rPr>
+        <w:drawing>
+          <wp:inline distT="0" distB="0" distL="0" distR="0" wp14:anchorId="7634F778" wp14:editId="1DA2BD89">
+            <wp:extent cx="5943600" cy="699135"/>
+            <wp:effectExtent l="0" t="0" r="0" b="5715"/>
+            <wp:docPr id="866689288" name="Picture 1"/>
+            <wp:cNvGraphicFramePr>
+              <a:graphicFrameLocks xmlns:a="http://schemas.openxmlformats.org/drawingml/2006/main" noChangeAspect="1"/>
+            </wp:cNvGraphicFramePr>
+            <a:graphic xmlns:a="http://schemas.openxmlformats.org/drawingml/2006/main">
+              <a:graphicData uri="http://schemas.openxmlformats.org/drawingml/2006/picture">
+                <pic:pic xmlns:pic="http://schemas.openxmlformats.org/drawingml/2006/picture">
+                  <pic:nvPicPr>
+                    <pic:cNvPr id="866689288" name=""/>
+                    <pic:cNvPicPr/>
+                  </pic:nvPicPr>
+                  <pic:blipFill>
+                    <a:blip r:embed="rId16"/>
+                    <a:stretch>
+                      <a:fillRect/>
+                    </a:stretch>
+                  </pic:blipFill>
+                  <pic:spPr>
+                    <a:xfrm>
+                      <a:off x="0" y="0"/>
+                      <a:ext cx="5943600" cy="699135"/>
+                    </a:xfrm>
+                    <a:prstGeom prst="rect">
+                      <a:avLst/>
+                    </a:prstGeom>
+                  </pic:spPr>
+                </pic:pic>
+              </a:graphicData>
+            </a:graphic>
+          </wp:inline>
+        </w:drawing>
+      </w:r>
+    </w:p>
+    <w:p>
+      <w:pPr>
+        <w:bidi/>
+        <w:jc w:val="both"/>
+        <w:rPr>
+          <w:rFonts w:ascii="Comic Sans MS" w:hAnsi="Comic Sans MS" w:cs="B Nazanin"/>
+          <w:sz w:val="32"/>
+          <w:szCs w:val="32"/>
+          <w:rtl/>
+          <w:lang w:bidi="fa-IR"/>
+        </w:rPr>
+      </w:pPr>
+      <w:r>
+        <w:rPr>
+          <w:rFonts w:ascii="Comic Sans MS" w:hAnsi="Comic Sans MS" w:cs="B Nazanin" w:hint="cs"/>
+          <w:sz w:val="32"/>
+          <w:szCs w:val="32"/>
+          <w:rtl/>
+          <w:lang w:bidi="fa-IR"/>
+        </w:rPr>
+        <w:t xml:space="preserve">تصویر ورودی را مشخص کردیم به عنوان </w:t>
+      </w:r>
+      <w:r>
+        <w:rPr>
+          <w:rFonts w:ascii="Comic Sans MS" w:hAnsi="Comic Sans MS" w:cs="B Nazanin"/>
+          <w:sz w:val="32"/>
+          <w:szCs w:val="32"/>
+          <w:lang w:bidi="fa-IR"/>
+        </w:rPr>
+        <w:t>benchmark</w:t>
+      </w:r>
+      <w:r>
+        <w:rPr>
+          <w:rFonts w:ascii="Comic Sans MS" w:hAnsi="Comic Sans MS" w:cs="B Nazanin" w:hint="cs"/>
+          <w:sz w:val="32"/>
+          <w:szCs w:val="32"/>
+          <w:rtl/>
+          <w:lang w:bidi="fa-IR"/>
+        </w:rPr>
+        <w:t xml:space="preserve">. </w:t>
+      </w:r>
+    </w:p>
+    <w:p>
+      <w:pPr>
+        <w:bidi/>
+        <w:jc w:val="both"/>
+        <w:rPr>
+          <w:rFonts w:ascii="Comic Sans MS" w:hAnsi="Comic Sans MS" w:cs="B Nazanin"/>
+          <w:sz w:val="32"/>
+          <w:szCs w:val="32"/>
+          <w:rtl/>
+          <w:lang w:bidi="fa-IR"/>
+        </w:rPr>
+      </w:pPr>
+      <w:r>
+        <w:rPr>
+          <w:rFonts w:ascii="Comic Sans MS" w:hAnsi="Comic Sans MS" w:cs="B Nazanin" w:hint="cs"/>
+          <w:sz w:val="32"/>
+          <w:szCs w:val="32"/>
+          <w:rtl/>
+          <w:lang w:bidi="fa-IR"/>
+        </w:rPr>
+        <w:t xml:space="preserve">در ادامه پارامتر </w:t>
+      </w:r>
+      <w:proofErr w:type="spellStart"/>
+      <w:r>
+        <w:rPr>
+          <w:rFonts w:ascii="Comic Sans MS" w:hAnsi="Comic Sans MS" w:cs="B Nazanin" w:hint="cs"/>
+          <w:sz w:val="32"/>
+          <w:szCs w:val="32"/>
+          <w:rtl/>
+          <w:lang w:bidi="fa-IR"/>
+        </w:rPr>
+        <w:t>لاپلاسین</w:t>
+      </w:r>
+      <w:proofErr w:type="spellEnd"/>
+      <w:r>
+        <w:rPr>
+          <w:rFonts w:ascii="Comic Sans MS" w:hAnsi="Comic Sans MS" w:cs="B Nazanin" w:hint="cs"/>
+          <w:sz w:val="32"/>
+          <w:szCs w:val="32"/>
+          <w:rtl/>
+          <w:lang w:bidi="fa-IR"/>
+        </w:rPr>
+        <w:t xml:space="preserve"> را مشخص کردیم که مشخص میکند چه مقدار از </w:t>
+      </w:r>
+      <w:proofErr w:type="spellStart"/>
+      <w:r>
+        <w:rPr>
+          <w:rFonts w:ascii="Comic Sans MS" w:hAnsi="Comic Sans MS" w:cs="B Nazanin" w:hint="cs"/>
+          <w:sz w:val="32"/>
+          <w:szCs w:val="32"/>
+          <w:rtl/>
+          <w:lang w:bidi="fa-IR"/>
+        </w:rPr>
+        <w:t>لاپلاسین</w:t>
+      </w:r>
+      <w:proofErr w:type="spellEnd"/>
+      <w:r>
+        <w:rPr>
+          <w:rFonts w:ascii="Comic Sans MS" w:hAnsi="Comic Sans MS" w:cs="B Nazanin" w:hint="cs"/>
+          <w:sz w:val="32"/>
+          <w:szCs w:val="32"/>
+          <w:rtl/>
+          <w:lang w:bidi="fa-IR"/>
+        </w:rPr>
+        <w:t xml:space="preserve"> باید کم شود از تصویر اصلی هر چه این مقدار بزرگتر باشد تصویر تیز تر و برجسته تر خواهد بود.</w:t>
+      </w:r>
+    </w:p>
+    <w:p>
+      <w:pPr>
+        <w:bidi/>
+        <w:jc w:val="both"/>
+        <w:rPr>
+          <w:rFonts w:ascii="Comic Sans MS" w:hAnsi="Comic Sans MS" w:cs="B Nazanin"/>
+          <w:sz w:val="32"/>
+          <w:szCs w:val="32"/>
+          <w:rtl/>
+          <w:lang w:bidi="fa-IR"/>
+        </w:rPr>
+      </w:pPr>
+      <w:r>
+        <w:rPr>
+          <w:rFonts w:ascii="Comic Sans MS" w:hAnsi="Comic Sans MS" w:cs="B Nazanin" w:hint="cs"/>
+          <w:sz w:val="32"/>
+          <w:szCs w:val="32"/>
+          <w:rtl/>
+          <w:lang w:bidi="fa-IR"/>
+        </w:rPr>
+        <w:t xml:space="preserve">در ادامه نوع نویز را مشخص کردیم میتوانستیم از نویز نمک و فلفل نیز استفاده کنیم. </w:t>
+      </w:r>
+    </w:p>
+    <w:p>
+      <w:pPr>
+        <w:bidi/>
+        <w:jc w:val="both"/>
+        <w:rPr>
+          <w:rFonts w:ascii="Comic Sans MS" w:hAnsi="Comic Sans MS" w:cs="B Nazanin"/>
+          <w:sz w:val="32"/>
+          <w:szCs w:val="32"/>
+          <w:rtl/>
+          <w:lang w:bidi="fa-IR"/>
+        </w:rPr>
+      </w:pPr>
+      <w:r>
+        <w:rPr>
+          <w:rFonts w:ascii="Comic Sans MS" w:hAnsi="Comic Sans MS" w:cs="B Nazanin" w:hint="cs"/>
+          <w:sz w:val="32"/>
+          <w:szCs w:val="32"/>
+          <w:rtl/>
+          <w:lang w:bidi="fa-IR"/>
+        </w:rPr>
+        <w:t xml:space="preserve">بعد از با کمک </w:t>
+      </w:r>
+      <w:r>
+        <w:rPr>
+          <w:rFonts w:ascii="Comic Sans MS" w:hAnsi="Comic Sans MS" w:cs="B Nazanin"/>
+          <w:sz w:val="32"/>
+          <w:szCs w:val="32"/>
+          <w:lang w:bidi="fa-IR"/>
+        </w:rPr>
+        <w:t>Nosie parameter</w:t>
+      </w:r>
+      <w:r>
+        <w:rPr>
+          <w:rFonts w:ascii="Comic Sans MS" w:hAnsi="Comic Sans MS" w:cs="B Nazanin" w:hint="cs"/>
+          <w:sz w:val="32"/>
+          <w:szCs w:val="32"/>
+          <w:rtl/>
+          <w:lang w:bidi="fa-IR"/>
+        </w:rPr>
+        <w:t xml:space="preserve"> مقدار واریانس برای نویز </w:t>
+      </w:r>
+      <w:proofErr w:type="spellStart"/>
+      <w:r>
+        <w:rPr>
+          <w:rFonts w:ascii="Comic Sans MS" w:hAnsi="Comic Sans MS" w:cs="B Nazanin" w:hint="cs"/>
+          <w:sz w:val="32"/>
+          <w:szCs w:val="32"/>
+          <w:rtl/>
+          <w:lang w:bidi="fa-IR"/>
+        </w:rPr>
+        <w:t>گاوسی</w:t>
+      </w:r>
+      <w:proofErr w:type="spellEnd"/>
+      <w:r>
+        <w:rPr>
+          <w:rFonts w:ascii="Comic Sans MS" w:hAnsi="Comic Sans MS" w:cs="B Nazanin" w:hint="cs"/>
+          <w:sz w:val="32"/>
+          <w:szCs w:val="32"/>
+          <w:rtl/>
+          <w:lang w:bidi="fa-IR"/>
+        </w:rPr>
+        <w:t xml:space="preserve"> را مشخص کردیم. </w:t>
+      </w:r>
+    </w:p>
+    <w:p>
+      <w:pPr>
+        <w:bidi/>
+        <w:jc w:val="both"/>
+        <w:rPr>
+          <w:rFonts w:ascii="Comic Sans MS" w:hAnsi="Comic Sans MS" w:cs="B Nazanin"/>
+          <w:sz w:val="32"/>
+          <w:szCs w:val="32"/>
+          <w:rtl/>
+          <w:lang w:bidi="fa-IR"/>
+        </w:rPr>
+      </w:pPr>
+      <w:r>
+        <w:rPr>
+          <w:noProof/>
+        </w:rPr>
+        <w:drawing>
+          <wp:inline distT="0" distB="0" distL="0" distR="0" wp14:anchorId="3B5DD59C" wp14:editId="2501C1FD">
+            <wp:extent cx="5943600" cy="1096010"/>
+            <wp:effectExtent l="0" t="0" r="0" b="8890"/>
+            <wp:docPr id="810692377" name="Picture 1"/>
+            <wp:cNvGraphicFramePr>
+              <a:graphicFrameLocks xmlns:a="http://schemas.openxmlformats.org/drawingml/2006/main" noChangeAspect="1"/>
+            </wp:cNvGraphicFramePr>
+            <a:graphic xmlns:a="http://schemas.openxmlformats.org/drawingml/2006/main">
+              <a:graphicData uri="http://schemas.openxmlformats.org/drawingml/2006/picture">
+                <pic:pic xmlns:pic="http://schemas.openxmlformats.org/drawingml/2006/picture">
+                  <pic:nvPicPr>
+                    <pic:cNvPr id="810692377" name=""/>
+                    <pic:cNvPicPr/>
+                  </pic:nvPicPr>
+                  <pic:blipFill>
+                    <a:blip r:embed="rId17"/>
+                    <a:stretch>
+                      <a:fillRect/>
+                    </a:stretch>
+                  </pic:blipFill>
+                  <pic:spPr>
+                    <a:xfrm>
+                      <a:off x="0" y="0"/>
+                      <a:ext cx="5943600" cy="1096010"/>
+                    </a:xfrm>
+                    <a:prstGeom prst="rect">
+                      <a:avLst/>
+                    </a:prstGeom>
+                  </pic:spPr>
+                </pic:pic>
+              </a:graphicData>
+            </a:graphic>
+          </wp:inline>
+        </w:drawing>
+      </w:r>
+    </w:p>
+    <w:p>
+      <w:pPr>
+        <w:bidi/>
+        <w:jc w:val="both"/>
+        <w:rPr>
+          <w:rFonts w:ascii="Comic Sans MS" w:hAnsi="Comic Sans MS" w:cs="B Nazanin"/>
+          <w:sz w:val="32"/>
+          <w:szCs w:val="32"/>
+          <w:rtl/>
+          <w:lang w:bidi="fa-IR"/>
+        </w:rPr>
+      </w:pPr>
+      <w:r>
+        <w:rPr>
+          <w:rFonts w:ascii="Comic Sans MS" w:hAnsi="Comic Sans MS" w:cs="B Nazanin" w:hint="cs"/>
+          <w:sz w:val="32"/>
+          <w:szCs w:val="32"/>
+          <w:rtl/>
+          <w:lang w:bidi="fa-IR"/>
+        </w:rPr>
+        <w:t>عکس مورد نظر را بارگذاری کردیم و مطمئن شدیم درست کار میکند.</w:t>
+      </w:r>
+    </w:p>
+    <w:p>
+      <w:pPr>
+        <w:bidi/>
+        <w:jc w:val="both"/>
+        <w:rPr>
+          <w:rFonts w:ascii="Comic Sans MS" w:hAnsi="Comic Sans MS" w:cs="B Nazanin"/>
+          <w:sz w:val="32"/>
+          <w:szCs w:val="32"/>
+          <w:rtl/>
+          <w:lang w:bidi="fa-IR"/>
+        </w:rPr>
+      </w:pPr>
+      <w:r>
+        <w:rPr>
+          <w:noProof/>
+        </w:rPr>
+        <w:drawing>
+          <wp:inline distT="0" distB="0" distL="0" distR="0" wp14:anchorId="4F2F864F" wp14:editId="793F3D16">
+            <wp:extent cx="5943600" cy="940435"/>
+            <wp:effectExtent l="0" t="0" r="0" b="0"/>
+            <wp:docPr id="942192620" name="Picture 1"/>
+            <wp:cNvGraphicFramePr>
+              <a:graphicFrameLocks xmlns:a="http://schemas.openxmlformats.org/drawingml/2006/main" noChangeAspect="1"/>
+            </wp:cNvGraphicFramePr>
+            <a:graphic xmlns:a="http://schemas.openxmlformats.org/drawingml/2006/main">
+              <a:graphicData uri="http://schemas.openxmlformats.org/drawingml/2006/picture">
+                <pic:pic xmlns:pic="http://schemas.openxmlformats.org/drawingml/2006/picture">
+                  <pic:nvPicPr>
+                    <pic:cNvPr id="942192620" name=""/>
+                    <pic:cNvPicPr/>
+                  </pic:nvPicPr>
+                  <pic:blipFill>
+                    <a:blip r:embed="rId18"/>
+                    <a:stretch>
+                      <a:fillRect/>
+                    </a:stretch>
+                  </pic:blipFill>
+                  <pic:spPr>
+                    <a:xfrm>
+                      <a:off x="0" y="0"/>
+                      <a:ext cx="5943600" cy="940435"/>
+                    </a:xfrm>
+                    <a:prstGeom prst="rect">
+                      <a:avLst/>
+                    </a:prstGeom>
+                  </pic:spPr>
+                </pic:pic>
+              </a:graphicData>
+            </a:graphic>
+          </wp:inline>
+        </w:drawing>
+      </w:r>
+    </w:p>
+    <w:p>
+      <w:pPr>
+        <w:bidi/>
+        <w:jc w:val="both"/>
+        <w:rPr>
+          <w:rFonts w:ascii="Comic Sans MS" w:hAnsi="Comic Sans MS" w:cs="B Nazanin"/>
+          <w:sz w:val="32"/>
+          <w:szCs w:val="32"/>
+          <w:rtl/>
+          <w:lang w:bidi="fa-IR"/>
+        </w:rPr>
+      </w:pPr>
+      <w:r>
+        <w:rPr>
+          <w:rFonts w:ascii="Comic Sans MS" w:hAnsi="Comic Sans MS" w:cs="B Nazanin" w:hint="cs"/>
+          <w:sz w:val="32"/>
+          <w:szCs w:val="32"/>
+          <w:rtl/>
+          <w:lang w:bidi="fa-IR"/>
+        </w:rPr>
+        <w:t xml:space="preserve">اول تصویر را به </w:t>
+      </w:r>
+      <w:r>
+        <w:rPr>
+          <w:rFonts w:ascii="Comic Sans MS" w:hAnsi="Comic Sans MS" w:cs="B Nazanin"/>
+          <w:sz w:val="32"/>
+          <w:szCs w:val="32"/>
+          <w:lang w:bidi="fa-IR"/>
+        </w:rPr>
+        <w:t>float</w:t>
+      </w:r>
+      <w:r>
+        <w:rPr>
+          <w:rFonts w:ascii="Comic Sans MS" w:hAnsi="Comic Sans MS" w:cs="B Nazanin" w:hint="cs"/>
+          <w:sz w:val="32"/>
+          <w:szCs w:val="32"/>
+          <w:rtl/>
+          <w:lang w:bidi="fa-IR"/>
+        </w:rPr>
+        <w:t xml:space="preserve"> بازنویسی میکنیم زیرا برای کتابخانه </w:t>
+      </w:r>
+      <w:proofErr w:type="spellStart"/>
+      <w:r>
+        <w:rPr>
+          <w:rFonts w:ascii="Comic Sans MS" w:hAnsi="Comic Sans MS" w:cs="B Nazanin"/>
+          <w:sz w:val="32"/>
+          <w:szCs w:val="32"/>
+          <w:lang w:bidi="fa-IR"/>
+        </w:rPr>
+        <w:t>skimage</w:t>
+      </w:r>
+      <w:proofErr w:type="spellEnd"/>
+      <w:r>
+        <w:rPr>
+          <w:rFonts w:ascii="Comic Sans MS" w:hAnsi="Comic Sans MS" w:cs="B Nazanin" w:hint="cs"/>
+          <w:sz w:val="32"/>
+          <w:szCs w:val="32"/>
+          <w:rtl/>
+          <w:lang w:bidi="fa-IR"/>
+        </w:rPr>
+        <w:t xml:space="preserve"> ظاهرا طبق پیاده سازی آن نیاز است. </w:t>
+      </w:r>
+    </w:p>
+    <w:p>
+      <w:pPr>
+        <w:bidi/>
+        <w:jc w:val="both"/>
+        <w:rPr>
+          <w:rFonts w:ascii="Comic Sans MS" w:hAnsi="Comic Sans MS" w:cs="B Nazanin"/>
+          <w:sz w:val="32"/>
+          <w:szCs w:val="32"/>
+          <w:rtl/>
+          <w:lang w:bidi="fa-IR"/>
+        </w:rPr>
+      </w:pPr>
+      <w:r>
+        <w:rPr>
+          <w:rFonts w:ascii="Comic Sans MS" w:hAnsi="Comic Sans MS" w:cs="B Nazanin" w:hint="cs"/>
+          <w:sz w:val="32"/>
+          <w:szCs w:val="32"/>
+          <w:rtl/>
+          <w:lang w:bidi="fa-IR"/>
+        </w:rPr>
+        <w:t xml:space="preserve">بعد از آن مطمئن میشویم تصویر حتما </w:t>
+      </w:r>
+      <w:r>
+        <w:rPr>
+          <w:rFonts w:ascii="Comic Sans MS" w:hAnsi="Comic Sans MS" w:cs="B Nazanin"/>
+          <w:sz w:val="32"/>
+          <w:szCs w:val="32"/>
+          <w:lang w:bidi="fa-IR"/>
+        </w:rPr>
+        <w:t>grayscale</w:t>
+      </w:r>
+      <w:r>
+        <w:rPr>
+          <w:rFonts w:ascii="Comic Sans MS" w:hAnsi="Comic Sans MS" w:cs="B Nazanin" w:hint="cs"/>
+          <w:sz w:val="32"/>
+          <w:szCs w:val="32"/>
+          <w:rtl/>
+          <w:lang w:bidi="fa-IR"/>
+        </w:rPr>
+        <w:t xml:space="preserve"> است و 3 </w:t>
+      </w:r>
+      <w:proofErr w:type="spellStart"/>
+      <w:r>
+        <w:rPr>
+          <w:rFonts w:ascii="Comic Sans MS" w:hAnsi="Comic Sans MS" w:cs="B Nazanin" w:hint="cs"/>
+          <w:sz w:val="32"/>
+          <w:szCs w:val="32"/>
+          <w:rtl/>
+          <w:lang w:bidi="fa-IR"/>
+        </w:rPr>
+        <w:t>کاناله</w:t>
+      </w:r>
+      <w:proofErr w:type="spellEnd"/>
+      <w:r>
+        <w:rPr>
+          <w:rFonts w:ascii="Comic Sans MS" w:hAnsi="Comic Sans MS" w:cs="B Nazanin" w:hint="cs"/>
+          <w:sz w:val="32"/>
+          <w:szCs w:val="32"/>
+          <w:rtl/>
+          <w:lang w:bidi="fa-IR"/>
+        </w:rPr>
+        <w:t xml:space="preserve"> نیست. </w:t>
+      </w:r>
+    </w:p>
+    <w:p>
+      <w:pPr>
+        <w:bidi/>
+        <w:jc w:val="both"/>
+        <w:rPr>
+          <w:rFonts w:ascii="Comic Sans MS" w:hAnsi="Comic Sans MS" w:cs="B Nazanin"/>
+          <w:sz w:val="32"/>
+          <w:szCs w:val="32"/>
+          <w:rtl/>
+          <w:lang w:bidi="fa-IR"/>
+        </w:rPr>
+      </w:pPr>
+      <w:r>
+        <w:rPr>
+          <w:noProof/>
+        </w:rPr>
+        <w:lastRenderedPageBreak/>
+        <w:drawing>
+          <wp:inline distT="0" distB="0" distL="0" distR="0" wp14:anchorId="36214B4F" wp14:editId="4B32286D">
+            <wp:extent cx="5943600" cy="1799590"/>
+            <wp:effectExtent l="0" t="0" r="0" b="0"/>
+            <wp:docPr id="1001718930" name="Picture 1"/>
+            <wp:cNvGraphicFramePr>
+              <a:graphicFrameLocks xmlns:a="http://schemas.openxmlformats.org/drawingml/2006/main" noChangeAspect="1"/>
+            </wp:cNvGraphicFramePr>
+            <a:graphic xmlns:a="http://schemas.openxmlformats.org/drawingml/2006/main">
+              <a:graphicData uri="http://schemas.openxmlformats.org/drawingml/2006/picture">
+                <pic:pic xmlns:pic="http://schemas.openxmlformats.org/drawingml/2006/picture">
+                  <pic:nvPicPr>
+                    <pic:cNvPr id="1001718930" name=""/>
+                    <pic:cNvPicPr/>
+                  </pic:nvPicPr>
+                  <pic:blipFill>
+                    <a:blip r:embed="rId19"/>
+                    <a:stretch>
+                      <a:fillRect/>
+                    </a:stretch>
+                  </pic:blipFill>
+                  <pic:spPr>
+                    <a:xfrm>
+                      <a:off x="0" y="0"/>
+                      <a:ext cx="5943600" cy="1799590"/>
+                    </a:xfrm>
+                    <a:prstGeom prst="rect">
+                      <a:avLst/>
+                    </a:prstGeom>
+                  </pic:spPr>
+                </pic:pic>
+              </a:graphicData>
+            </a:graphic>
+          </wp:inline>
+        </w:drawing>
+      </w:r>
+    </w:p>
+    <w:p>
+      <w:pPr>
+        <w:bidi/>
+        <w:jc w:val="both"/>
+        <w:rPr>
+          <w:rFonts w:ascii="Comic Sans MS" w:hAnsi="Comic Sans MS" w:cs="B Nazanin"/>
+          <w:sz w:val="32"/>
+          <w:szCs w:val="32"/>
+          <w:rtl/>
+          <w:lang w:bidi="fa-IR"/>
+        </w:rPr>
+      </w:pPr>
+      <w:r>
+        <w:rPr>
+          <w:rFonts w:ascii="Comic Sans MS" w:hAnsi="Comic Sans MS" w:cs="B Nazanin" w:hint="cs"/>
+          <w:sz w:val="32"/>
+          <w:szCs w:val="32"/>
+          <w:rtl/>
+          <w:lang w:bidi="fa-IR"/>
+        </w:rPr>
+        <w:t xml:space="preserve">در این مرحله میخواهیم نویز را به تصویر اعمال کنیم. این کار با ساختن یک نسخه نویزی از تصویر با کمک </w:t>
+      </w:r>
+      <w:proofErr w:type="spellStart"/>
+      <w:r>
+        <w:rPr>
+          <w:rFonts w:ascii="Comic Sans MS" w:hAnsi="Comic Sans MS" w:cs="B Nazanin"/>
+          <w:sz w:val="32"/>
+          <w:szCs w:val="32"/>
+          <w:lang w:bidi="fa-IR"/>
+        </w:rPr>
+        <w:t>skimage.util.random_noise</w:t>
+      </w:r>
+      <w:proofErr w:type="spellEnd"/>
+      <w:r>
+        <w:rPr>
+          <w:rFonts w:ascii="Comic Sans MS" w:hAnsi="Comic Sans MS" w:cs="B Nazanin" w:hint="cs"/>
+          <w:sz w:val="32"/>
+          <w:szCs w:val="32"/>
+          <w:rtl/>
+          <w:lang w:bidi="fa-IR"/>
+        </w:rPr>
+        <w:t xml:space="preserve"> انجام میشود. </w:t>
+      </w:r>
+      <w:r>
+        <w:rPr>
+          <w:rFonts w:ascii="Comic Sans MS" w:hAnsi="Comic Sans MS" w:cs="B Nazanin" w:hint="cs"/>
+          <w:sz w:val="32"/>
+          <w:szCs w:val="32"/>
+          <w:rtl/>
+          <w:lang w:bidi="fa-IR"/>
+        </w:rPr>
+        <w:t xml:space="preserve">همچنین پیشبینی کرده ایم که اگر کاربر بخواهد از نویز نمک و فلفل استفاده بکند نیز پوشش بدهیم. </w:t>
+      </w:r>
+    </w:p>
+    <w:p>
+      <w:pPr>
+        <w:bidi/>
+        <w:jc w:val="both"/>
+        <w:rPr>
+          <w:rFonts w:ascii="Comic Sans MS" w:hAnsi="Comic Sans MS" w:cs="B Nazanin"/>
+          <w:sz w:val="32"/>
+          <w:szCs w:val="32"/>
+          <w:rtl/>
+          <w:lang w:bidi="fa-IR"/>
+        </w:rPr>
+      </w:pPr>
+      <w:r>
+        <w:rPr>
+          <w:noProof/>
+        </w:rPr>
+        <w:drawing>
+          <wp:inline distT="0" distB="0" distL="0" distR="0" wp14:anchorId="2F48D1F4" wp14:editId="47288659">
+            <wp:extent cx="5943600" cy="606425"/>
+            <wp:effectExtent l="0" t="0" r="0" b="3175"/>
+            <wp:docPr id="1743138331" name="Picture 1"/>
+            <wp:cNvGraphicFramePr>
+              <a:graphicFrameLocks xmlns:a="http://schemas.openxmlformats.org/drawingml/2006/main" noChangeAspect="1"/>
+            </wp:cNvGraphicFramePr>
+            <a:graphic xmlns:a="http://schemas.openxmlformats.org/drawingml/2006/main">
+              <a:graphicData uri="http://schemas.openxmlformats.org/drawingml/2006/picture">
+                <pic:pic xmlns:pic="http://schemas.openxmlformats.org/drawingml/2006/picture">
+                  <pic:nvPicPr>
+                    <pic:cNvPr id="1743138331" name=""/>
+                    <pic:cNvPicPr/>
+                  </pic:nvPicPr>
+                  <pic:blipFill>
+                    <a:blip r:embed="rId20"/>
+                    <a:stretch>
+                      <a:fillRect/>
+                    </a:stretch>
+                  </pic:blipFill>
+                  <pic:spPr>
+                    <a:xfrm>
+                      <a:off x="0" y="0"/>
+                      <a:ext cx="5943600" cy="606425"/>
+                    </a:xfrm>
+                    <a:prstGeom prst="rect">
+                      <a:avLst/>
+                    </a:prstGeom>
+                  </pic:spPr>
+                </pic:pic>
+              </a:graphicData>
+            </a:graphic>
+          </wp:inline>
+        </w:drawing>
+      </w:r>
+    </w:p>
+    <w:p>
+      <w:pPr>
+        <w:bidi/>
+        <w:jc w:val="both"/>
+        <w:rPr>
+          <w:rFonts w:ascii="Comic Sans MS" w:hAnsi="Comic Sans MS" w:cs="B Nazanin"/>
+          <w:sz w:val="32"/>
+          <w:szCs w:val="32"/>
+          <w:rtl/>
+          <w:lang w:bidi="fa-IR"/>
+        </w:rPr>
+      </w:pPr>
+      <w:r>
+        <w:rPr>
+          <w:rFonts w:ascii="Comic Sans MS" w:hAnsi="Comic Sans MS" w:cs="B Nazanin" w:hint="cs"/>
+          <w:sz w:val="32"/>
+          <w:szCs w:val="32"/>
+          <w:rtl/>
+          <w:lang w:bidi="fa-IR"/>
+        </w:rPr>
+        <w:t xml:space="preserve">بعد از آن فیلتر لاپلاس را اعمال کردیم. </w:t>
+      </w:r>
+    </w:p>
+    <w:p>
+      <w:pPr>
+        <w:bidi/>
+        <w:jc w:val="both"/>
+        <w:rPr>
+          <w:rFonts w:ascii="Comic Sans MS" w:hAnsi="Comic Sans MS" w:cs="B Nazanin"/>
+          <w:sz w:val="32"/>
+          <w:szCs w:val="32"/>
+          <w:rtl/>
+          <w:lang w:bidi="fa-IR"/>
+        </w:rPr>
+      </w:pPr>
+      <w:r>
+        <w:rPr>
+          <w:rFonts w:ascii="Comic Sans MS" w:hAnsi="Comic Sans MS" w:cs="B Nazanin" w:hint="cs"/>
+          <w:sz w:val="32"/>
+          <w:szCs w:val="32"/>
+          <w:rtl/>
+          <w:lang w:bidi="fa-IR"/>
+        </w:rPr>
+        <w:t xml:space="preserve">هم بر روی تصویر اصلی و هم بر روی تصویر نویزی شده، فیلتر را اعمال کرده ایم. </w:t>
+      </w:r>
+    </w:p>
+    <w:p>
+      <w:pPr>
+        <w:bidi/>
+        <w:jc w:val="both"/>
+        <w:rPr>
+          <w:rFonts w:ascii="Comic Sans MS" w:hAnsi="Comic Sans MS" w:cs="B Nazanin"/>
+          <w:sz w:val="32"/>
+          <w:szCs w:val="32"/>
+          <w:rtl/>
+          <w:lang w:bidi="fa-IR"/>
+        </w:rPr>
+      </w:pPr>
+      <w:r>
+        <w:rPr>
+          <w:noProof/>
+        </w:rPr>
+        <w:drawing>
+          <wp:inline distT="0" distB="0" distL="0" distR="0" wp14:anchorId="4DC24001" wp14:editId="3F08B57C">
+            <wp:extent cx="5943600" cy="673735"/>
+            <wp:effectExtent l="0" t="0" r="0" b="0"/>
+            <wp:docPr id="1699142173" name="Picture 1"/>
+            <wp:cNvGraphicFramePr>
+              <a:graphicFrameLocks xmlns:a="http://schemas.openxmlformats.org/drawingml/2006/main" noChangeAspect="1"/>
+            </wp:cNvGraphicFramePr>
+            <a:graphic xmlns:a="http://schemas.openxmlformats.org/drawingml/2006/main">
+              <a:graphicData uri="http://schemas.openxmlformats.org/drawingml/2006/picture">
+                <pic:pic xmlns:pic="http://schemas.openxmlformats.org/drawingml/2006/picture">
+                  <pic:nvPicPr>
+                    <pic:cNvPr id="1699142173" name=""/>
+                    <pic:cNvPicPr/>
+                  </pic:nvPicPr>
+                  <pic:blipFill>
+                    <a:blip r:embed="rId21"/>
+                    <a:stretch>
+                      <a:fillRect/>
+                    </a:stretch>
+                  </pic:blipFill>
+                  <pic:spPr>
+                    <a:xfrm>
+                      <a:off x="0" y="0"/>
+                      <a:ext cx="5943600" cy="673735"/>
+                    </a:xfrm>
+                    <a:prstGeom prst="rect">
+                      <a:avLst/>
+                    </a:prstGeom>
+                  </pic:spPr>
+                </pic:pic>
+              </a:graphicData>
+            </a:graphic>
+          </wp:inline>
+        </w:drawing>
+      </w:r>
+    </w:p>
+    <w:p>
+      <w:pPr>
+        <w:bidi/>
+        <w:jc w:val="both"/>
+        <w:rPr>
+          <w:rFonts w:ascii="Comic Sans MS" w:hAnsi="Comic Sans MS" w:cs="B Nazanin"/>
+          <w:sz w:val="32"/>
+          <w:szCs w:val="32"/>
+          <w:rtl/>
+          <w:lang w:bidi="fa-IR"/>
+        </w:rPr>
+      </w:pPr>
+      <w:r>
+        <w:rPr>
+          <w:rFonts w:ascii="Comic Sans MS" w:hAnsi="Comic Sans MS" w:cs="B Nazanin"/>
+          <w:sz w:val="32"/>
+          <w:szCs w:val="32"/>
+          <w:lang w:bidi="fa-IR"/>
+        </w:rPr>
+        <w:t>Sharpening</w:t>
+      </w:r>
+      <w:r>
+        <w:rPr>
+          <w:rFonts w:ascii="Comic Sans MS" w:hAnsi="Comic Sans MS" w:cs="B Nazanin" w:hint="cs"/>
+          <w:sz w:val="32"/>
+          <w:szCs w:val="32"/>
+          <w:rtl/>
+          <w:lang w:bidi="fa-IR"/>
+        </w:rPr>
+        <w:t xml:space="preserve"> را روی تصویر اعمال کردیم. </w:t>
+      </w:r>
+    </w:p>
+    <w:p>
+      <w:pPr>
+        <w:bidi/>
+        <w:jc w:val="both"/>
+        <w:rPr>
+          <w:rFonts w:ascii="Comic Sans MS" w:hAnsi="Comic Sans MS" w:cs="B Nazanin"/>
+          <w:sz w:val="32"/>
+          <w:szCs w:val="32"/>
+          <w:rtl/>
+          <w:lang w:bidi="fa-IR"/>
+        </w:rPr>
+      </w:pPr>
+      <w:r>
+        <w:rPr>
+          <w:rFonts w:ascii="Comic Sans MS" w:hAnsi="Comic Sans MS" w:cs="B Nazanin" w:hint="cs"/>
+          <w:sz w:val="32"/>
+          <w:szCs w:val="32"/>
+          <w:rtl/>
+          <w:lang w:bidi="fa-IR"/>
+        </w:rPr>
+        <w:t xml:space="preserve">در نهایت خروجی را به 8 بیت تبدیل کردیم تا قابل نمایش باشد. </w:t>
+      </w:r>
+      <w:r>
+        <w:rPr>
+          <w:rFonts w:ascii="Comic Sans MS" w:hAnsi="Comic Sans MS" w:cs="B Nazanin" w:hint="cs"/>
+          <w:sz w:val="32"/>
+          <w:szCs w:val="32"/>
+          <w:rtl/>
+          <w:lang w:bidi="fa-IR"/>
+        </w:rPr>
+        <w:t xml:space="preserve">و بعد با کمک کتابخانه </w:t>
+      </w:r>
+      <w:r>
+        <w:rPr>
+          <w:rFonts w:ascii="Comic Sans MS" w:hAnsi="Comic Sans MS" w:cs="B Nazanin"/>
+          <w:sz w:val="32"/>
+          <w:szCs w:val="32"/>
+          <w:lang w:bidi="fa-IR"/>
+        </w:rPr>
+        <w:t>matplotlib</w:t>
+      </w:r>
+      <w:r>
+        <w:rPr>
+          <w:rFonts w:ascii="Comic Sans MS" w:hAnsi="Comic Sans MS" w:cs="B Nazanin" w:hint="cs"/>
+          <w:sz w:val="32"/>
+          <w:szCs w:val="32"/>
+          <w:rtl/>
+          <w:lang w:bidi="fa-IR"/>
+        </w:rPr>
+        <w:t xml:space="preserve"> آن را نمایش میدهیم. </w:t>
+      </w:r>
+    </w:p>
+    <w:p>
+      <w:pPr>
+        <w:bidi/>
+        <w:jc w:val="both"/>
+        <w:rPr>
+          <w:rFonts w:ascii="Comic Sans MS" w:hAnsi="Comic Sans MS" w:cs="B Nazanin"/>
+          <w:sz w:val="32"/>
+          <w:szCs w:val="32"/>
+          <w:rtl/>
+          <w:lang w:bidi="fa-IR"/>
+        </w:rPr>
+      </w:pPr>
+      <w:r>
+        <w:rPr>
+          <w:noProof/>
+        </w:rPr>
+        <w:drawing>
+          <wp:inline distT="0" distB="0" distL="0" distR="0" wp14:anchorId="5BC3ABE5" wp14:editId="44646264">
+            <wp:extent cx="5943600" cy="810260"/>
+            <wp:effectExtent l="0" t="0" r="0" b="8890"/>
+            <wp:docPr id="181459788" name="Picture 1"/>
+            <wp:cNvGraphicFramePr>
+              <a:graphicFrameLocks xmlns:a="http://schemas.openxmlformats.org/drawingml/2006/main" noChangeAspect="1"/>
+            </wp:cNvGraphicFramePr>
+            <a:graphic xmlns:a="http://schemas.openxmlformats.org/drawingml/2006/main">
+              <a:graphicData uri="http://schemas.openxmlformats.org/drawingml/2006/picture">
+                <pic:pic xmlns:pic="http://schemas.openxmlformats.org/drawingml/2006/picture">
+                  <pic:nvPicPr>
+                    <pic:cNvPr id="181459788" name=""/>
+                    <pic:cNvPicPr/>
+                  </pic:nvPicPr>
+                  <pic:blipFill>
+                    <a:blip r:embed="rId22"/>
+                    <a:stretch>
+                      <a:fillRect/>
+                    </a:stretch>
+                  </pic:blipFill>
+                  <pic:spPr>
+                    <a:xfrm>
+                      <a:off x="0" y="0"/>
+                      <a:ext cx="5943600" cy="810260"/>
+                    </a:xfrm>
+                    <a:prstGeom prst="rect">
+                      <a:avLst/>
+                    </a:prstGeom>
+                  </pic:spPr>
+                </pic:pic>
+              </a:graphicData>
+            </a:graphic>
+          </wp:inline>
+        </w:drawing>
+      </w:r>
+    </w:p>
+    <w:p>
+      <w:pPr>
+        <w:bidi/>
+        <w:jc w:val="both"/>
+        <w:rPr>
+          <w:rFonts w:ascii="Comic Sans MS" w:hAnsi="Comic Sans MS" w:cs="B Nazanin"/>
+          <w:sz w:val="32"/>
+          <w:szCs w:val="32"/>
+          <w:rtl/>
+          <w:lang w:bidi="fa-IR"/>
+        </w:rPr>
+      </w:pPr>
+    </w:p>
+    <w:p>
+      <w:pPr>
+        <w:bidi/>
+        <w:jc w:val="both"/>
+        <w:rPr>
+          <w:rFonts w:ascii="Comic Sans MS" w:hAnsi="Comic Sans MS" w:cs="B Nazanin"/>
+          <w:sz w:val="32"/>
+          <w:szCs w:val="32"/>
+          <w:rtl/>
+          <w:lang w:bidi="fa-IR"/>
+        </w:rPr>
+      </w:pPr>
+    </w:p>
+    <w:p>
+      <w:pPr>
+        <w:bidi/>
+        <w:jc w:val="both"/>
+        <w:rPr>
+          <w:rFonts w:ascii="Comic Sans MS" w:hAnsi="Comic Sans MS" w:cs="B Nazanin"/>
+          <w:sz w:val="32"/>
+          <w:szCs w:val="32"/>
+          <w:rtl/>
+          <w:lang w:bidi="fa-IR"/>
+        </w:rPr>
+      </w:pPr>
+    </w:p>
+    <w:p>
+      <w:pPr>
+        <w:bidi/>
+        <w:jc w:val="both"/>
+        <w:rPr>
+          <w:rFonts w:ascii="Comic Sans MS" w:hAnsi="Comic Sans MS" w:cs="B Nazanin"/>
+          <w:sz w:val="32"/>
+          <w:szCs w:val="32"/>
+          <w:rtl/>
+          <w:lang w:bidi="fa-IR"/>
+        </w:rPr>
+      </w:pPr>
+    </w:p>
+    <w:p>
+      <w:pPr>
+        <w:bidi/>
+        <w:jc w:val="both"/>
+        <w:rPr>
+          <w:rFonts w:ascii="Comic Sans MS" w:hAnsi="Comic Sans MS" w:cs="B Nazanin"/>
+          <w:sz w:val="32"/>
+          <w:szCs w:val="32"/>
+          <w:rtl/>
+          <w:lang w:bidi="fa-IR"/>
+        </w:rPr>
+      </w:pPr>
+    </w:p>
+    <w:p>
+      <w:pPr>
+        <w:pStyle w:val="Heading3"/>
+        <w:shd w:val="clear" w:color="auto" w:fill="FFC1D6" w:themeFill="background2" w:themeFillTint="66"/>
+        <w:bidi/>
+        <w:jc w:val="center"/>
+        <w:rPr>
+          <w:rFonts w:cs="B Nazanin"/>
+          <w:b/>
+          <w:bCs/>
+          <w:color w:val="000000" w:themeColor="text1"/>
+          <w:sz w:val="32"/>
+          <w:szCs w:val="32"/>
+          <w:rtl/>
+          <w:lang w:bidi="fa-IR"/>
+        </w:rPr>
+      </w:pPr>
+      <w:r>
+        <w:rPr>
+          <w:rFonts w:cs="B Nazanin" w:hint="cs"/>
+          <w:b/>
+          <w:bCs/>
+          <w:color w:val="000000" w:themeColor="text1"/>
+          <w:sz w:val="32"/>
+          <w:szCs w:val="32"/>
+          <w:rtl/>
+          <w:lang w:bidi="fa-IR"/>
+        </w:rPr>
+        <w:t>خروجی</w:t>
+      </w:r>
+    </w:p>
+    <w:p>
+      <w:pPr>
+        <w:bidi/>
+        <w:jc w:val="both"/>
+        <w:rPr>
+          <w:rFonts w:ascii="Comic Sans MS" w:hAnsi="Comic Sans MS" w:cs="B Nazanin"/>
+          <w:sz w:val="32"/>
+          <w:szCs w:val="32"/>
+          <w:rtl/>
+          <w:lang w:bidi="fa-IR"/>
+        </w:rPr>
+      </w:pPr>
+      <w:r>
+        <w:rPr>
+          <w:rFonts w:ascii="Comic Sans MS" w:hAnsi="Comic Sans MS" w:cs="B Nazanin"/>
+          <w:noProof/>
+          <w:sz w:val="32"/>
+          <w:szCs w:val="32"/>
+          <w:lang w:bidi="fa-IR"/>
+        </w:rPr>
+        <w:drawing>
+          <wp:inline distT="0" distB="0" distL="0" distR="0" wp14:anchorId="18FA9243" wp14:editId="1659726D">
+            <wp:extent cx="5933440" cy="4008120"/>
+            <wp:effectExtent l="0" t="0" r="0" b="0"/>
+            <wp:docPr id="606798123" name="Picture 4"/>
+            <wp:cNvGraphicFramePr>
+              <a:graphicFrameLocks xmlns:a="http://schemas.openxmlformats.org/drawingml/2006/main" noChangeAspect="1"/>
+            </wp:cNvGraphicFramePr>
+            <a:graphic xmlns:a="http://schemas.openxmlformats.org/drawingml/2006/main">
+              <a:graphicData uri="http://schemas.openxmlformats.org/drawingml/2006/picture">
+                <pic:pic xmlns:pic="http://schemas.openxmlformats.org/drawingml/2006/picture">
+                  <pic:nvPicPr>
+                    <pic:cNvPr id="0" name="Picture 4"/>
+                    <pic:cNvPicPr>
+                      <a:picLocks noChangeAspect="1" noChangeArrowheads="1"/>
+                    </pic:cNvPicPr>
+                  </pic:nvPicPr>
+                  <pic:blipFill>
+                    <a:blip r:embed="rId23" cstate="print">
+                      <a:extLst>
+                        <a:ext uri="{28A0092B-C50C-407E-A947-70E740481C1C}">
+                          <a14:useLocalDpi xmlns:a14="http://schemas.microsoft.com/office/drawing/2010/main" val="0"/>
+                        </a:ext>
+                      </a:extLst>
+                    </a:blip>
+                    <a:srcRect/>
+                    <a:stretch>
+                      <a:fillRect/>
+                    </a:stretch>
+                  </pic:blipFill>
+                  <pic:spPr bwMode="auto">
+                    <a:xfrm>
+                      <a:off x="0" y="0"/>
+                      <a:ext cx="5933440" cy="4008120"/>
+                    </a:xfrm>
+                    <a:prstGeom prst="rect">
+                      <a:avLst/>
+                    </a:prstGeom>
+                    <a:noFill/>
+                    <a:ln>
+                      <a:noFill/>
+                    </a:ln>
+                  </pic:spPr>
+                </pic:pic>
+              </a:graphicData>
+            </a:graphic>
+          </wp:inline>
+        </w:drawing>
+      </w:r>
+    </w:p>
+    <w:p>
+      <w:pPr>
+        <w:pStyle w:val="Heading3"/>
+        <w:shd w:val="clear" w:color="auto" w:fill="FFC1D6" w:themeFill="background2" w:themeFillTint="66"/>
+        <w:bidi/>
+        <w:jc w:val="center"/>
+        <w:rPr>
+          <w:rFonts w:cs="B Nazanin"/>
+          <w:b/>
+          <w:bCs/>
+          <w:color w:val="000000" w:themeColor="text1"/>
+          <w:sz w:val="32"/>
+          <w:szCs w:val="32"/>
+          <w:rtl/>
+          <w:lang w:bidi="fa-IR"/>
+        </w:rPr>
+      </w:pPr>
+      <w:r>
+        <w:rPr>
+          <w:rFonts w:cs="B Nazanin" w:hint="cs"/>
+          <w:b/>
+          <w:bCs/>
+          <w:color w:val="000000" w:themeColor="text1"/>
+          <w:sz w:val="32"/>
+          <w:szCs w:val="32"/>
+          <w:rtl/>
+          <w:lang w:bidi="fa-IR"/>
+        </w:rPr>
+        <w:t>تحلیل</w:t>
+      </w:r>
+    </w:p>
+    <w:p>
+      <w:pPr>
+        <w:bidi/>
+        <w:jc w:val="both"/>
+        <w:rPr>
+          <w:rFonts w:ascii="Comic Sans MS" w:hAnsi="Comic Sans MS" w:cs="B Nazanin"/>
+          <w:sz w:val="32"/>
+          <w:szCs w:val="32"/>
+          <w:rtl/>
+          <w:lang w:bidi="fa-IR"/>
+        </w:rPr>
+      </w:pPr>
+      <w:r>
+        <w:rPr>
+          <w:rFonts w:ascii="Comic Sans MS" w:hAnsi="Comic Sans MS" w:cs="B Nazanin" w:hint="cs"/>
+          <w:sz w:val="32"/>
+          <w:szCs w:val="32"/>
+          <w:rtl/>
+          <w:lang w:bidi="fa-IR"/>
+        </w:rPr>
+        <w:t xml:space="preserve">همانطور که در بخش اول گفتیم روش </w:t>
+      </w:r>
+      <w:proofErr w:type="spellStart"/>
+      <w:r>
+        <w:rPr>
+          <w:rFonts w:ascii="Comic Sans MS" w:hAnsi="Comic Sans MS" w:cs="B Nazanin" w:hint="cs"/>
+          <w:sz w:val="32"/>
+          <w:szCs w:val="32"/>
+          <w:rtl/>
+          <w:lang w:bidi="fa-IR"/>
+        </w:rPr>
+        <w:t>لاپلاسین</w:t>
+      </w:r>
+      <w:proofErr w:type="spellEnd"/>
+      <w:r>
+        <w:rPr>
+          <w:rFonts w:ascii="Comic Sans MS" w:hAnsi="Comic Sans MS" w:cs="B Nazanin" w:hint="cs"/>
+          <w:sz w:val="32"/>
+          <w:szCs w:val="32"/>
+          <w:rtl/>
+          <w:lang w:bidi="fa-IR"/>
+        </w:rPr>
+        <w:t xml:space="preserve"> میتواند به خوبی نقاطی که روشنایی به سرعت تغییر میکنند و نقاط تیز را پیدا کند </w:t>
+      </w:r>
+      <w:r>
+        <w:rPr>
+          <w:rFonts w:ascii="Comic Sans MS" w:hAnsi="Comic Sans MS" w:cs="B Nazanin" w:hint="cs"/>
+          <w:sz w:val="32"/>
+          <w:szCs w:val="32"/>
+          <w:rtl/>
+          <w:lang w:bidi="fa-IR"/>
+        </w:rPr>
+        <w:t xml:space="preserve">یعنی همان جزئیات و لبه ها  ولی مشکل این است که اینکار همراه با نویز معمولا از نوع </w:t>
+      </w:r>
+      <w:r>
+        <w:rPr>
+          <w:rFonts w:ascii="Comic Sans MS" w:hAnsi="Comic Sans MS" w:cs="B Nazanin"/>
+          <w:sz w:val="32"/>
+          <w:szCs w:val="32"/>
+          <w:lang w:bidi="fa-IR"/>
+        </w:rPr>
+        <w:t>speckle</w:t>
+      </w:r>
+      <w:r>
+        <w:rPr>
+          <w:rFonts w:ascii="Comic Sans MS" w:hAnsi="Comic Sans MS" w:cs="B Nazanin" w:hint="cs"/>
+          <w:sz w:val="32"/>
+          <w:szCs w:val="32"/>
+          <w:rtl/>
+          <w:lang w:bidi="fa-IR"/>
+        </w:rPr>
+        <w:t xml:space="preserve"> همراه است. </w:t>
+      </w:r>
+      <w:r>
+        <w:rPr>
+          <w:rFonts w:ascii="Comic Sans MS" w:hAnsi="Comic Sans MS" w:cs="B Nazanin" w:hint="cs"/>
+          <w:sz w:val="32"/>
+          <w:szCs w:val="32"/>
+          <w:rtl/>
+          <w:lang w:bidi="fa-IR"/>
+        </w:rPr>
+        <w:t xml:space="preserve">برای اینکه عکس را تیز تر کنیم یعنی لبه ها را </w:t>
+      </w:r>
+      <w:r>
+        <w:rPr>
+          <w:rFonts w:ascii="Comic Sans MS" w:hAnsi="Comic Sans MS" w:cs="B Nazanin" w:hint="cs"/>
+          <w:sz w:val="32"/>
+          <w:szCs w:val="32"/>
+          <w:rtl/>
+          <w:lang w:bidi="fa-IR"/>
+        </w:rPr>
+        <w:lastRenderedPageBreak/>
+        <w:t xml:space="preserve">برجسته تر کنیم نیاز داریم یک </w:t>
+      </w:r>
+      <w:r>
+        <w:rPr>
+          <w:rFonts w:ascii="Comic Sans MS" w:hAnsi="Comic Sans MS" w:cs="B Nazanin"/>
+          <w:sz w:val="32"/>
+          <w:szCs w:val="32"/>
+          <w:lang w:bidi="fa-IR"/>
+        </w:rPr>
+        <w:t>map</w:t>
+      </w:r>
+      <w:r>
+        <w:rPr>
+          <w:rFonts w:ascii="Comic Sans MS" w:hAnsi="Comic Sans MS" w:cs="B Nazanin" w:hint="cs"/>
+          <w:sz w:val="32"/>
+          <w:szCs w:val="32"/>
+          <w:rtl/>
+          <w:lang w:bidi="fa-IR"/>
+        </w:rPr>
+        <w:t xml:space="preserve"> از نقاط تیز داشته باشیم و آن را از تصویر اصلی کم کنیم همانطوری که قبلا در بالا توضیح دادیم. </w:t>
+      </w:r>
+    </w:p>
+    <w:p>
+      <w:pPr>
+        <w:bidi/>
+        <w:jc w:val="both"/>
+        <w:rPr>
+          <w:rFonts w:ascii="Comic Sans MS" w:hAnsi="Comic Sans MS" w:cs="B Nazanin"/>
+          <w:sz w:val="32"/>
+          <w:szCs w:val="32"/>
+          <w:rtl/>
+          <w:lang w:bidi="fa-IR"/>
+        </w:rPr>
+      </w:pPr>
+      <w:r>
+        <w:rPr>
+          <w:rFonts w:ascii="Comic Sans MS" w:hAnsi="Comic Sans MS" w:cs="B Nazanin" w:hint="cs"/>
+          <w:sz w:val="32"/>
+          <w:szCs w:val="32"/>
+          <w:rtl/>
+          <w:lang w:bidi="fa-IR"/>
+        </w:rPr>
+        <w:t xml:space="preserve">اگر تصویر ورودی بدون نویز باشد همانطور که قابل مشاهده است این روش خوب کار میکند، لبه ها را پیدا میکند و تصویر صاف </w:t>
+      </w:r>
+      <w:r>
+        <w:rPr>
+          <w:rFonts w:ascii="Comic Sans MS" w:hAnsi="Comic Sans MS" w:cs="B Nazanin" w:hint="cs"/>
+          <w:sz w:val="32"/>
+          <w:szCs w:val="32"/>
+          <w:rtl/>
+          <w:lang w:bidi="fa-IR"/>
+        </w:rPr>
+        <w:t xml:space="preserve">تر و تیز تر تولید میکند. </w:t>
+      </w:r>
+    </w:p>
+    <w:p>
+      <w:pPr>
+        <w:bidi/>
+        <w:jc w:val="both"/>
+        <w:rPr>
+          <w:rFonts w:ascii="Comic Sans MS" w:hAnsi="Comic Sans MS" w:cs="B Nazanin" w:hint="cs"/>
+          <w:sz w:val="32"/>
+          <w:szCs w:val="32"/>
+          <w:rtl/>
+          <w:lang w:bidi="fa-IR"/>
+        </w:rPr>
+      </w:pPr>
+      <w:r>
+        <w:rPr>
+          <w:rFonts w:ascii="Comic Sans MS" w:hAnsi="Comic Sans MS" w:cs="B Nazanin" w:hint="cs"/>
+          <w:sz w:val="32"/>
+          <w:szCs w:val="32"/>
+          <w:rtl/>
+          <w:lang w:bidi="fa-IR"/>
+        </w:rPr>
+        <w:t xml:space="preserve">اگر تصویر نویزی باشد، چون که ما یک سری نویز اضافه کردیم، این </w:t>
+      </w:r>
+      <w:proofErr w:type="spellStart"/>
+      <w:r>
+        <w:rPr>
+          <w:rFonts w:ascii="Comic Sans MS" w:hAnsi="Comic Sans MS" w:cs="B Nazanin" w:hint="cs"/>
+          <w:sz w:val="32"/>
+          <w:szCs w:val="32"/>
+          <w:rtl/>
+          <w:lang w:bidi="fa-IR"/>
+        </w:rPr>
+        <w:t>نویزها</w:t>
+      </w:r>
+      <w:proofErr w:type="spellEnd"/>
+      <w:r>
+        <w:rPr>
+          <w:rFonts w:ascii="Comic Sans MS" w:hAnsi="Comic Sans MS" w:cs="B Nazanin" w:hint="cs"/>
+          <w:sz w:val="32"/>
+          <w:szCs w:val="32"/>
+          <w:rtl/>
+          <w:lang w:bidi="fa-IR"/>
+        </w:rPr>
+        <w:t xml:space="preserve"> تیز هستند و در روشنایی تاثیر گذار هستند همانطور که قابل مشاهده است، روش </w:t>
+      </w:r>
+      <w:proofErr w:type="spellStart"/>
+      <w:r>
+        <w:rPr>
+          <w:rFonts w:ascii="Comic Sans MS" w:hAnsi="Comic Sans MS" w:cs="B Nazanin" w:hint="cs"/>
+          <w:sz w:val="32"/>
+          <w:szCs w:val="32"/>
+          <w:rtl/>
+          <w:lang w:bidi="fa-IR"/>
+        </w:rPr>
+        <w:t>لاپلاسین</w:t>
+      </w:r>
+      <w:proofErr w:type="spellEnd"/>
+      <w:r>
+        <w:rPr>
+          <w:rFonts w:ascii="Comic Sans MS" w:hAnsi="Comic Sans MS" w:cs="B Nazanin" w:hint="cs"/>
+          <w:sz w:val="32"/>
+          <w:szCs w:val="32"/>
+          <w:rtl/>
+          <w:lang w:bidi="fa-IR"/>
+        </w:rPr>
+        <w:t xml:space="preserve"> حساس خواهد شد و</w:t>
+      </w:r>
+      <w:r>
+        <w:rPr>
+          <w:rFonts w:ascii="Comic Sans MS" w:hAnsi="Comic Sans MS" w:cs="B Nazanin" w:hint="cs"/>
+          <w:sz w:val="32"/>
+          <w:szCs w:val="32"/>
+          <w:rtl/>
+          <w:lang w:bidi="fa-IR"/>
+        </w:rPr>
+        <w:t xml:space="preserve"> نویز ها را هم همانند لبه ها برجسته میکند</w:t>
+      </w:r>
+      <w:r>
+        <w:rPr>
+          <w:rFonts w:ascii="Comic Sans MS" w:hAnsi="Comic Sans MS" w:cs="B Nazanin" w:hint="cs"/>
+          <w:sz w:val="32"/>
+          <w:szCs w:val="32"/>
+          <w:rtl/>
+          <w:lang w:bidi="fa-IR"/>
+        </w:rPr>
+        <w:t xml:space="preserve">، و وقتی از نگاشت نقاط تیز استفاده میکنیم، دانه های نویز را همانند لبه های واقعی تقویت میکنیم و وضعیت نویز بدتر میشود و خروجی به طور کلی بدتر میشود. </w:t>
+      </w:r>
+    </w:p>
+    <w:p>
+      <w:pPr>
+        <w:bidi/>
+        <w:jc w:val="both"/>
+        <w:rPr>
+          <w:rFonts w:ascii="Comic Sans MS" w:hAnsi="Comic Sans MS" w:cs="B Nazanin" w:hint="cs"/>
+          <w:sz w:val="32"/>
+          <w:szCs w:val="32"/>
+          <w:rtl/>
+          <w:lang w:bidi="fa-IR"/>
+        </w:rPr>
+      </w:pPr>
+    </w:p>
+    <w:p>
+      <w:pPr>
+        <w:bidi/>
+        <w:jc w:val="both"/>
+        <w:rPr>
+          <w:rFonts w:ascii="Comic Sans MS" w:hAnsi="Comic Sans MS" w:cs="B Nazanin" w:hint="cs"/>
+          <w:sz w:val="32"/>
+          <w:szCs w:val="32"/>
+          <w:rtl/>
+          <w:lang w:bidi="fa-IR"/>
+        </w:rPr>
+      </w:pPr>
+    </w:p>
     <w:bookmarkEnd w:id="0"/>
     <w:p>
       <w:pPr>
@@ -2984,7 +5783,7 @@
       </w:pPr>
     </w:p>
     <w:sectPr>
-      <w:footerReference w:type="default" r:id="rId10"/>
+      <w:footerReference w:type="default" r:id="rId24"/>
       <w:pgSz w:w="12240" w:h="15840"/>
       <w:pgMar w:top="1440" w:right="1440" w:bottom="1440" w:left="1440" w:header="720" w:footer="720" w:gutter="0"/>
       <w:pgBorders w:offsetFrom="page">

</xml_diff>

<commit_message>
[ADD] part b of Q.#5 from first DIP HW added. Q.#5 completely added.
</commit_message>
<xml_diff>
--- a/Digital Image Processing/HW & PR/HW01 & PR01/05/05.docx
+++ b/Digital Image Processing/HW & PR/HW01 & PR01/05/05.docx
@@ -360,7 +360,10 @@
             <w:tabs>
               <w:tab w:val="right" w:leader="dot" w:pos="9350"/>
             </w:tabs>
+            <w:bidi/>
+            <w:jc w:val="both"/>
             <w:rPr>
+              <w:rFonts w:eastAsiaTheme="minorEastAsia"/>
               <w:noProof/>
             </w:rPr>
           </w:pPr>
@@ -373,7 +376,7 @@
           <w:r>
             <w:fldChar w:fldCharType="separate"/>
           </w:r>
-          <w:hyperlink w:anchor="_Toc196514217" w:history="1">
+          <w:hyperlink w:anchor="_Toc196520644" w:history="1">
             <w:r>
               <w:rPr>
                 <w:rStyle w:val="Hyperlink"/>
@@ -405,7 +408,7 @@
                 <w:noProof/>
                 <w:webHidden/>
               </w:rPr>
-              <w:instrText xml:space="preserve"> PAGEREF _Toc196514217 \h </w:instrText>
+              <w:instrText xml:space="preserve"> PAGEREF _Toc196520644 \h </w:instrText>
             </w:r>
             <w:r>
               <w:rPr>
@@ -424,6 +427,7 @@
               <w:rPr>
                 <w:noProof/>
                 <w:webHidden/>
+                <w:rtl/>
               </w:rPr>
               <w:t>3</w:t>
             </w:r>
@@ -442,11 +446,14 @@
             <w:tabs>
               <w:tab w:val="right" w:leader="dot" w:pos="9350"/>
             </w:tabs>
+            <w:bidi/>
+            <w:jc w:val="both"/>
             <w:rPr>
+              <w:rFonts w:eastAsiaTheme="minorEastAsia"/>
               <w:noProof/>
             </w:rPr>
           </w:pPr>
-          <w:hyperlink w:anchor="_Toc196514218" w:history="1">
+          <w:hyperlink w:anchor="_Toc196520645" w:history="1">
             <w:r>
               <w:rPr>
                 <w:rStyle w:val="Hyperlink"/>
@@ -478,7 +485,7 @@
                 <w:noProof/>
                 <w:webHidden/>
               </w:rPr>
-              <w:instrText xml:space="preserve"> PAGEREF _Toc196514218 \h </w:instrText>
+              <w:instrText xml:space="preserve"> PAGEREF _Toc196520645 \h </w:instrText>
             </w:r>
             <w:r>
               <w:rPr>
@@ -497,6 +504,7 @@
               <w:rPr>
                 <w:noProof/>
                 <w:webHidden/>
+                <w:rtl/>
               </w:rPr>
               <w:t>3</w:t>
             </w:r>
@@ -515,11 +523,14 @@
             <w:tabs>
               <w:tab w:val="right" w:leader="dot" w:pos="9350"/>
             </w:tabs>
+            <w:bidi/>
+            <w:jc w:val="both"/>
             <w:rPr>
+              <w:rFonts w:eastAsiaTheme="minorEastAsia"/>
               <w:noProof/>
             </w:rPr>
           </w:pPr>
-          <w:hyperlink w:anchor="_Toc196514219" w:history="1">
+          <w:hyperlink w:anchor="_Toc196520646" w:history="1">
             <w:r>
               <w:rPr>
                 <w:rStyle w:val="Hyperlink"/>
@@ -635,7 +646,7 @@
                 <w:noProof/>
                 <w:webHidden/>
               </w:rPr>
-              <w:instrText xml:space="preserve"> PAGEREF _Toc196514219 \h </w:instrText>
+              <w:instrText xml:space="preserve"> PAGEREF _Toc196520646 \h </w:instrText>
             </w:r>
             <w:r>
               <w:rPr>
@@ -654,6 +665,7 @@
               <w:rPr>
                 <w:noProof/>
                 <w:webHidden/>
+                <w:rtl/>
               </w:rPr>
               <w:t>3</w:t>
             </w:r>
@@ -672,11 +684,14 @@
             <w:tabs>
               <w:tab w:val="right" w:leader="dot" w:pos="9350"/>
             </w:tabs>
+            <w:bidi/>
+            <w:jc w:val="both"/>
             <w:rPr>
+              <w:rFonts w:eastAsiaTheme="minorEastAsia"/>
               <w:noProof/>
             </w:rPr>
           </w:pPr>
-          <w:hyperlink w:anchor="_Toc196514220" w:history="1">
+          <w:hyperlink w:anchor="_Toc196520647" w:history="1">
             <w:r>
               <w:rPr>
                 <w:rStyle w:val="Hyperlink"/>
@@ -756,7 +771,7 @@
                 <w:noProof/>
                 <w:webHidden/>
               </w:rPr>
-              <w:instrText xml:space="preserve"> PAGEREF _Toc196514220 \h </w:instrText>
+              <w:instrText xml:space="preserve"> PAGEREF _Toc196520647 \h </w:instrText>
             </w:r>
             <w:r>
               <w:rPr>
@@ -775,8 +790,697 @@
               <w:rPr>
                 <w:noProof/>
                 <w:webHidden/>
+                <w:rtl/>
               </w:rPr>
               <w:t>4</w:t>
+            </w:r>
+            <w:r>
+              <w:rPr>
+                <w:noProof/>
+                <w:webHidden/>
+              </w:rPr>
+              <w:fldChar w:fldCharType="end"/>
+            </w:r>
+          </w:hyperlink>
+        </w:p>
+        <w:p>
+          <w:pPr>
+            <w:pStyle w:val="TOC2"/>
+            <w:tabs>
+              <w:tab w:val="right" w:leader="dot" w:pos="9350"/>
+            </w:tabs>
+            <w:bidi/>
+            <w:jc w:val="both"/>
+            <w:rPr>
+              <w:rFonts w:eastAsiaTheme="minorEastAsia"/>
+              <w:noProof/>
+            </w:rPr>
+          </w:pPr>
+          <w:hyperlink w:anchor="_Toc196520648" w:history="1">
+            <w:r>
+              <w:rPr>
+                <w:rStyle w:val="Hyperlink"/>
+                <w:rFonts w:cs="B Nazanin"/>
+                <w:b/>
+                <w:bCs/>
+                <w:noProof/>
+                <w:rtl/>
+                <w:lang w:bidi="fa-IR"/>
+              </w:rPr>
+              <w:t>بخش ب</w:t>
+            </w:r>
+            <w:r>
+              <w:rPr>
+                <w:noProof/>
+                <w:webHidden/>
+              </w:rPr>
+              <w:tab/>
+            </w:r>
+            <w:r>
+              <w:rPr>
+                <w:noProof/>
+                <w:webHidden/>
+              </w:rPr>
+              <w:fldChar w:fldCharType="begin"/>
+            </w:r>
+            <w:r>
+              <w:rPr>
+                <w:noProof/>
+                <w:webHidden/>
+              </w:rPr>
+              <w:instrText xml:space="preserve"> PAGEREF _Toc196520648 \h </w:instrText>
+            </w:r>
+            <w:r>
+              <w:rPr>
+                <w:noProof/>
+                <w:webHidden/>
+              </w:rPr>
+            </w:r>
+            <w:r>
+              <w:rPr>
+                <w:noProof/>
+                <w:webHidden/>
+              </w:rPr>
+              <w:fldChar w:fldCharType="separate"/>
+            </w:r>
+            <w:r>
+              <w:rPr>
+                <w:noProof/>
+                <w:webHidden/>
+                <w:rtl/>
+              </w:rPr>
+              <w:t>5</w:t>
+            </w:r>
+            <w:r>
+              <w:rPr>
+                <w:noProof/>
+                <w:webHidden/>
+              </w:rPr>
+              <w:fldChar w:fldCharType="end"/>
+            </w:r>
+          </w:hyperlink>
+        </w:p>
+        <w:p>
+          <w:pPr>
+            <w:pStyle w:val="TOC3"/>
+            <w:tabs>
+              <w:tab w:val="right" w:leader="dot" w:pos="9350"/>
+            </w:tabs>
+            <w:bidi/>
+            <w:jc w:val="both"/>
+            <w:rPr>
+              <w:rFonts w:eastAsiaTheme="minorEastAsia"/>
+              <w:noProof/>
+            </w:rPr>
+          </w:pPr>
+          <w:hyperlink w:anchor="_Toc196520649" w:history="1">
+            <w:r>
+              <w:rPr>
+                <w:rStyle w:val="Hyperlink"/>
+                <w:rFonts w:cs="B Nazanin"/>
+                <w:b/>
+                <w:bCs/>
+                <w:noProof/>
+                <w:rtl/>
+                <w:lang w:bidi="fa-IR"/>
+              </w:rPr>
+              <w:t>گزارش کار</w:t>
+            </w:r>
+            <w:r>
+              <w:rPr>
+                <w:noProof/>
+                <w:webHidden/>
+              </w:rPr>
+              <w:tab/>
+            </w:r>
+            <w:r>
+              <w:rPr>
+                <w:noProof/>
+                <w:webHidden/>
+              </w:rPr>
+              <w:fldChar w:fldCharType="begin"/>
+            </w:r>
+            <w:r>
+              <w:rPr>
+                <w:noProof/>
+                <w:webHidden/>
+              </w:rPr>
+              <w:instrText xml:space="preserve"> PAGEREF _Toc196520649 \h </w:instrText>
+            </w:r>
+            <w:r>
+              <w:rPr>
+                <w:noProof/>
+                <w:webHidden/>
+              </w:rPr>
+            </w:r>
+            <w:r>
+              <w:rPr>
+                <w:noProof/>
+                <w:webHidden/>
+              </w:rPr>
+              <w:fldChar w:fldCharType="separate"/>
+            </w:r>
+            <w:r>
+              <w:rPr>
+                <w:noProof/>
+                <w:webHidden/>
+                <w:rtl/>
+              </w:rPr>
+              <w:t>6</w:t>
+            </w:r>
+            <w:r>
+              <w:rPr>
+                <w:noProof/>
+                <w:webHidden/>
+              </w:rPr>
+              <w:fldChar w:fldCharType="end"/>
+            </w:r>
+          </w:hyperlink>
+        </w:p>
+        <w:p>
+          <w:pPr>
+            <w:pStyle w:val="TOC3"/>
+            <w:tabs>
+              <w:tab w:val="right" w:leader="dot" w:pos="9350"/>
+            </w:tabs>
+            <w:bidi/>
+            <w:jc w:val="both"/>
+            <w:rPr>
+              <w:rFonts w:eastAsiaTheme="minorEastAsia"/>
+              <w:noProof/>
+            </w:rPr>
+          </w:pPr>
+          <w:hyperlink w:anchor="_Toc196520650" w:history="1">
+            <w:r>
+              <w:rPr>
+                <w:rStyle w:val="Hyperlink"/>
+                <w:rFonts w:cs="B Nazanin"/>
+                <w:b/>
+                <w:bCs/>
+                <w:noProof/>
+                <w:rtl/>
+                <w:lang w:bidi="fa-IR"/>
+              </w:rPr>
+              <w:t>خروج</w:t>
+            </w:r>
+            <w:r>
+              <w:rPr>
+                <w:rStyle w:val="Hyperlink"/>
+                <w:rFonts w:cs="B Nazanin" w:hint="cs"/>
+                <w:b/>
+                <w:bCs/>
+                <w:noProof/>
+                <w:rtl/>
+                <w:lang w:bidi="fa-IR"/>
+              </w:rPr>
+              <w:t>ی</w:t>
+            </w:r>
+            <w:r>
+              <w:rPr>
+                <w:noProof/>
+                <w:webHidden/>
+              </w:rPr>
+              <w:tab/>
+            </w:r>
+            <w:r>
+              <w:rPr>
+                <w:noProof/>
+                <w:webHidden/>
+              </w:rPr>
+              <w:fldChar w:fldCharType="begin"/>
+            </w:r>
+            <w:r>
+              <w:rPr>
+                <w:noProof/>
+                <w:webHidden/>
+              </w:rPr>
+              <w:instrText xml:space="preserve"> PAGEREF _Toc196520650 \h </w:instrText>
+            </w:r>
+            <w:r>
+              <w:rPr>
+                <w:noProof/>
+                <w:webHidden/>
+              </w:rPr>
+            </w:r>
+            <w:r>
+              <w:rPr>
+                <w:noProof/>
+                <w:webHidden/>
+              </w:rPr>
+              <w:fldChar w:fldCharType="separate"/>
+            </w:r>
+            <w:r>
+              <w:rPr>
+                <w:noProof/>
+                <w:webHidden/>
+                <w:rtl/>
+              </w:rPr>
+              <w:t>8</w:t>
+            </w:r>
+            <w:r>
+              <w:rPr>
+                <w:noProof/>
+                <w:webHidden/>
+              </w:rPr>
+              <w:fldChar w:fldCharType="end"/>
+            </w:r>
+          </w:hyperlink>
+        </w:p>
+        <w:p>
+          <w:pPr>
+            <w:pStyle w:val="TOC3"/>
+            <w:tabs>
+              <w:tab w:val="right" w:leader="dot" w:pos="9350"/>
+            </w:tabs>
+            <w:bidi/>
+            <w:jc w:val="both"/>
+            <w:rPr>
+              <w:rFonts w:eastAsiaTheme="minorEastAsia"/>
+              <w:noProof/>
+            </w:rPr>
+          </w:pPr>
+          <w:hyperlink w:anchor="_Toc196520651" w:history="1">
+            <w:r>
+              <w:rPr>
+                <w:rStyle w:val="Hyperlink"/>
+                <w:rFonts w:cs="B Nazanin"/>
+                <w:b/>
+                <w:bCs/>
+                <w:noProof/>
+                <w:rtl/>
+                <w:lang w:bidi="fa-IR"/>
+              </w:rPr>
+              <w:t>مقا</w:t>
+            </w:r>
+            <w:r>
+              <w:rPr>
+                <w:rStyle w:val="Hyperlink"/>
+                <w:rFonts w:cs="B Nazanin" w:hint="cs"/>
+                <w:b/>
+                <w:bCs/>
+                <w:noProof/>
+                <w:rtl/>
+                <w:lang w:bidi="fa-IR"/>
+              </w:rPr>
+              <w:t>ی</w:t>
+            </w:r>
+            <w:r>
+              <w:rPr>
+                <w:rStyle w:val="Hyperlink"/>
+                <w:rFonts w:cs="B Nazanin"/>
+                <w:b/>
+                <w:bCs/>
+                <w:noProof/>
+                <w:rtl/>
+                <w:lang w:bidi="fa-IR"/>
+              </w:rPr>
+              <w:t>سه</w:t>
+            </w:r>
+            <w:r>
+              <w:rPr>
+                <w:noProof/>
+                <w:webHidden/>
+              </w:rPr>
+              <w:tab/>
+            </w:r>
+            <w:r>
+              <w:rPr>
+                <w:noProof/>
+                <w:webHidden/>
+              </w:rPr>
+              <w:fldChar w:fldCharType="begin"/>
+            </w:r>
+            <w:r>
+              <w:rPr>
+                <w:noProof/>
+                <w:webHidden/>
+              </w:rPr>
+              <w:instrText xml:space="preserve"> PAGEREF _Toc196520651 \h </w:instrText>
+            </w:r>
+            <w:r>
+              <w:rPr>
+                <w:noProof/>
+                <w:webHidden/>
+              </w:rPr>
+            </w:r>
+            <w:r>
+              <w:rPr>
+                <w:noProof/>
+                <w:webHidden/>
+              </w:rPr>
+              <w:fldChar w:fldCharType="separate"/>
+            </w:r>
+            <w:r>
+              <w:rPr>
+                <w:noProof/>
+                <w:webHidden/>
+                <w:rtl/>
+              </w:rPr>
+              <w:t>8</w:t>
+            </w:r>
+            <w:r>
+              <w:rPr>
+                <w:noProof/>
+                <w:webHidden/>
+              </w:rPr>
+              <w:fldChar w:fldCharType="end"/>
+            </w:r>
+          </w:hyperlink>
+        </w:p>
+        <w:p>
+          <w:pPr>
+            <w:pStyle w:val="TOC2"/>
+            <w:tabs>
+              <w:tab w:val="right" w:leader="dot" w:pos="9350"/>
+            </w:tabs>
+            <w:bidi/>
+            <w:jc w:val="both"/>
+            <w:rPr>
+              <w:rFonts w:eastAsiaTheme="minorEastAsia"/>
+              <w:noProof/>
+            </w:rPr>
+          </w:pPr>
+          <w:hyperlink w:anchor="_Toc196520652" w:history="1">
+            <w:r>
+              <w:rPr>
+                <w:rStyle w:val="Hyperlink"/>
+                <w:rFonts w:cs="B Nazanin"/>
+                <w:b/>
+                <w:bCs/>
+                <w:noProof/>
+                <w:rtl/>
+                <w:lang w:bidi="fa-IR"/>
+              </w:rPr>
+              <w:t>بخش ج</w:t>
+            </w:r>
+            <w:r>
+              <w:rPr>
+                <w:noProof/>
+                <w:webHidden/>
+              </w:rPr>
+              <w:tab/>
+            </w:r>
+            <w:r>
+              <w:rPr>
+                <w:noProof/>
+                <w:webHidden/>
+              </w:rPr>
+              <w:fldChar w:fldCharType="begin"/>
+            </w:r>
+            <w:r>
+              <w:rPr>
+                <w:noProof/>
+                <w:webHidden/>
+              </w:rPr>
+              <w:instrText xml:space="preserve"> PAGEREF _Toc196520652 \h </w:instrText>
+            </w:r>
+            <w:r>
+              <w:rPr>
+                <w:noProof/>
+                <w:webHidden/>
+              </w:rPr>
+            </w:r>
+            <w:r>
+              <w:rPr>
+                <w:noProof/>
+                <w:webHidden/>
+              </w:rPr>
+              <w:fldChar w:fldCharType="separate"/>
+            </w:r>
+            <w:r>
+              <w:rPr>
+                <w:noProof/>
+                <w:webHidden/>
+                <w:rtl/>
+              </w:rPr>
+              <w:t>10</w:t>
+            </w:r>
+            <w:r>
+              <w:rPr>
+                <w:noProof/>
+                <w:webHidden/>
+              </w:rPr>
+              <w:fldChar w:fldCharType="end"/>
+            </w:r>
+          </w:hyperlink>
+        </w:p>
+        <w:p>
+          <w:pPr>
+            <w:pStyle w:val="TOC3"/>
+            <w:tabs>
+              <w:tab w:val="right" w:leader="dot" w:pos="9350"/>
+            </w:tabs>
+            <w:bidi/>
+            <w:jc w:val="both"/>
+            <w:rPr>
+              <w:rFonts w:eastAsiaTheme="minorEastAsia"/>
+              <w:noProof/>
+            </w:rPr>
+          </w:pPr>
+          <w:hyperlink w:anchor="_Toc196520653" w:history="1">
+            <w:r>
+              <w:rPr>
+                <w:rStyle w:val="Hyperlink"/>
+                <w:rFonts w:cs="B Nazanin"/>
+                <w:b/>
+                <w:bCs/>
+                <w:noProof/>
+                <w:rtl/>
+                <w:lang w:bidi="fa-IR"/>
+              </w:rPr>
+              <w:t>گزارش کار</w:t>
+            </w:r>
+            <w:r>
+              <w:rPr>
+                <w:noProof/>
+                <w:webHidden/>
+              </w:rPr>
+              <w:tab/>
+            </w:r>
+            <w:r>
+              <w:rPr>
+                <w:noProof/>
+                <w:webHidden/>
+              </w:rPr>
+              <w:fldChar w:fldCharType="begin"/>
+            </w:r>
+            <w:r>
+              <w:rPr>
+                <w:noProof/>
+                <w:webHidden/>
+              </w:rPr>
+              <w:instrText xml:space="preserve"> PAGEREF _Toc196520653 \h </w:instrText>
+            </w:r>
+            <w:r>
+              <w:rPr>
+                <w:noProof/>
+                <w:webHidden/>
+              </w:rPr>
+            </w:r>
+            <w:r>
+              <w:rPr>
+                <w:noProof/>
+                <w:webHidden/>
+              </w:rPr>
+              <w:fldChar w:fldCharType="separate"/>
+            </w:r>
+            <w:r>
+              <w:rPr>
+                <w:noProof/>
+                <w:webHidden/>
+                <w:rtl/>
+              </w:rPr>
+              <w:t>10</w:t>
+            </w:r>
+            <w:r>
+              <w:rPr>
+                <w:noProof/>
+                <w:webHidden/>
+              </w:rPr>
+              <w:fldChar w:fldCharType="end"/>
+            </w:r>
+          </w:hyperlink>
+        </w:p>
+        <w:p>
+          <w:pPr>
+            <w:pStyle w:val="TOC3"/>
+            <w:tabs>
+              <w:tab w:val="right" w:leader="dot" w:pos="9350"/>
+            </w:tabs>
+            <w:bidi/>
+            <w:jc w:val="both"/>
+            <w:rPr>
+              <w:rFonts w:eastAsiaTheme="minorEastAsia"/>
+              <w:noProof/>
+            </w:rPr>
+          </w:pPr>
+          <w:hyperlink w:anchor="_Toc196520654" w:history="1">
+            <w:r>
+              <w:rPr>
+                <w:rStyle w:val="Hyperlink"/>
+                <w:rFonts w:cs="B Nazanin"/>
+                <w:b/>
+                <w:bCs/>
+                <w:noProof/>
+                <w:rtl/>
+                <w:lang w:bidi="fa-IR"/>
+              </w:rPr>
+              <w:t>خروج</w:t>
+            </w:r>
+            <w:r>
+              <w:rPr>
+                <w:rStyle w:val="Hyperlink"/>
+                <w:rFonts w:cs="B Nazanin" w:hint="cs"/>
+                <w:b/>
+                <w:bCs/>
+                <w:noProof/>
+                <w:rtl/>
+                <w:lang w:bidi="fa-IR"/>
+              </w:rPr>
+              <w:t>ی</w:t>
+            </w:r>
+            <w:r>
+              <w:rPr>
+                <w:noProof/>
+                <w:webHidden/>
+              </w:rPr>
+              <w:tab/>
+            </w:r>
+            <w:r>
+              <w:rPr>
+                <w:noProof/>
+                <w:webHidden/>
+              </w:rPr>
+              <w:fldChar w:fldCharType="begin"/>
+            </w:r>
+            <w:r>
+              <w:rPr>
+                <w:noProof/>
+                <w:webHidden/>
+              </w:rPr>
+              <w:instrText xml:space="preserve"> PAGEREF _Toc196520654 \h </w:instrText>
+            </w:r>
+            <w:r>
+              <w:rPr>
+                <w:noProof/>
+                <w:webHidden/>
+              </w:rPr>
+            </w:r>
+            <w:r>
+              <w:rPr>
+                <w:noProof/>
+                <w:webHidden/>
+              </w:rPr>
+              <w:fldChar w:fldCharType="separate"/>
+            </w:r>
+            <w:r>
+              <w:rPr>
+                <w:noProof/>
+                <w:webHidden/>
+                <w:rtl/>
+              </w:rPr>
+              <w:t>13</w:t>
+            </w:r>
+            <w:r>
+              <w:rPr>
+                <w:noProof/>
+                <w:webHidden/>
+              </w:rPr>
+              <w:fldChar w:fldCharType="end"/>
+            </w:r>
+          </w:hyperlink>
+        </w:p>
+        <w:p>
+          <w:pPr>
+            <w:pStyle w:val="TOC3"/>
+            <w:tabs>
+              <w:tab w:val="right" w:leader="dot" w:pos="9350"/>
+            </w:tabs>
+            <w:bidi/>
+            <w:jc w:val="both"/>
+            <w:rPr>
+              <w:rFonts w:eastAsiaTheme="minorEastAsia"/>
+              <w:noProof/>
+            </w:rPr>
+          </w:pPr>
+          <w:hyperlink w:anchor="_Toc196520655" w:history="1">
+            <w:r>
+              <w:rPr>
+                <w:rStyle w:val="Hyperlink"/>
+                <w:rFonts w:cs="B Nazanin"/>
+                <w:b/>
+                <w:bCs/>
+                <w:noProof/>
+                <w:rtl/>
+                <w:lang w:bidi="fa-IR"/>
+              </w:rPr>
+              <w:t>تحل</w:t>
+            </w:r>
+            <w:r>
+              <w:rPr>
+                <w:rStyle w:val="Hyperlink"/>
+                <w:rFonts w:cs="B Nazanin" w:hint="cs"/>
+                <w:b/>
+                <w:bCs/>
+                <w:noProof/>
+                <w:rtl/>
+                <w:lang w:bidi="fa-IR"/>
+              </w:rPr>
+              <w:t>ی</w:t>
+            </w:r>
+            <w:r>
+              <w:rPr>
+                <w:rStyle w:val="Hyperlink"/>
+                <w:rFonts w:cs="B Nazanin" w:hint="eastAsia"/>
+                <w:b/>
+                <w:bCs/>
+                <w:noProof/>
+                <w:rtl/>
+                <w:lang w:bidi="fa-IR"/>
+              </w:rPr>
+              <w:t>ل</w:t>
+            </w:r>
+            <w:r>
+              <w:rPr>
+                <w:noProof/>
+                <w:webHidden/>
+              </w:rPr>
+              <w:tab/>
+            </w:r>
+            <w:r>
+              <w:rPr>
+                <w:noProof/>
+                <w:webHidden/>
+              </w:rPr>
+              <w:fldChar w:fldCharType="begin"/>
+            </w:r>
+            <w:r>
+              <w:rPr>
+                <w:noProof/>
+                <w:webHidden/>
+              </w:rPr>
+              <w:instrText xml:space="preserve"> PAGEREF _Toc196520655 \h </w:instrText>
+            </w:r>
+            <w:r>
+              <w:rPr>
+                <w:noProof/>
+                <w:webHidden/>
+              </w:rPr>
+            </w:r>
+            <w:r>
+              <w:rPr>
+                <w:noProof/>
+                <w:webHidden/>
+              </w:rPr>
+              <w:fldChar w:fldCharType="separate"/>
+            </w:r>
+            <w:r>
+              <w:rPr>
+                <w:noProof/>
+                <w:webHidden/>
+                <w:rtl/>
+              </w:rPr>
+              <w:t>13</w:t>
             </w:r>
             <w:r>
               <w:rPr>
@@ -874,78 +1578,6 @@
     <w:p>
       <w:pPr>
         <w:bidi/>
-        <w:jc w:val="center"/>
-        <w:rPr>
-          <w:rFonts w:ascii="Comic Sans MS" w:hAnsi="Comic Sans MS" w:cs="B Nazanin"/>
-          <w:sz w:val="36"/>
-          <w:szCs w:val="36"/>
-          <w:lang w:bidi="fa-IR"/>
-        </w:rPr>
-      </w:pPr>
-    </w:p>
-    <w:p>
-      <w:pPr>
-        <w:bidi/>
-        <w:jc w:val="center"/>
-        <w:rPr>
-          <w:rFonts w:ascii="Comic Sans MS" w:hAnsi="Comic Sans MS" w:cs="B Nazanin"/>
-          <w:sz w:val="36"/>
-          <w:szCs w:val="36"/>
-          <w:lang w:bidi="fa-IR"/>
-        </w:rPr>
-      </w:pPr>
-    </w:p>
-    <w:p>
-      <w:pPr>
-        <w:bidi/>
-        <w:jc w:val="center"/>
-        <w:rPr>
-          <w:rFonts w:ascii="Comic Sans MS" w:hAnsi="Comic Sans MS" w:cs="B Nazanin"/>
-          <w:sz w:val="36"/>
-          <w:szCs w:val="36"/>
-          <w:lang w:bidi="fa-IR"/>
-        </w:rPr>
-      </w:pPr>
-    </w:p>
-    <w:p>
-      <w:pPr>
-        <w:bidi/>
-        <w:jc w:val="center"/>
-        <w:rPr>
-          <w:rFonts w:ascii="Comic Sans MS" w:hAnsi="Comic Sans MS" w:cs="B Nazanin"/>
-          <w:sz w:val="36"/>
-          <w:szCs w:val="36"/>
-          <w:lang w:bidi="fa-IR"/>
-        </w:rPr>
-      </w:pPr>
-    </w:p>
-    <w:p>
-      <w:pPr>
-        <w:bidi/>
-        <w:jc w:val="center"/>
-        <w:rPr>
-          <w:rFonts w:ascii="Comic Sans MS" w:hAnsi="Comic Sans MS" w:cs="B Nazanin"/>
-          <w:sz w:val="36"/>
-          <w:szCs w:val="36"/>
-          <w:lang w:bidi="fa-IR"/>
-        </w:rPr>
-      </w:pPr>
-    </w:p>
-    <w:p>
-      <w:pPr>
-        <w:bidi/>
-        <w:jc w:val="center"/>
-        <w:rPr>
-          <w:rFonts w:ascii="Comic Sans MS" w:hAnsi="Comic Sans MS" w:cs="B Nazanin"/>
-          <w:sz w:val="36"/>
-          <w:szCs w:val="36"/>
-          <w:lang w:bidi="fa-IR"/>
-        </w:rPr>
-      </w:pPr>
-    </w:p>
-    <w:p>
-      <w:pPr>
-        <w:bidi/>
         <w:rPr>
           <w:rFonts w:ascii="Comic Sans MS" w:hAnsi="Comic Sans MS" w:cs="B Nazanin"/>
           <w:sz w:val="36"/>
@@ -969,7 +1601,7 @@
           <w:lang w:bidi="fa-IR"/>
         </w:rPr>
       </w:pPr>
-      <w:bookmarkStart w:id="1" w:name="_Toc196514217"/>
+      <w:bookmarkStart w:id="1" w:name="_Toc196520644"/>
       <w:r>
         <w:rPr>
           <w:rFonts w:cs="B Nazanin" w:hint="cs"/>
@@ -1045,7 +1677,7 @@
           <w:lang w:bidi="fa-IR"/>
         </w:rPr>
       </w:pPr>
-      <w:bookmarkStart w:id="2" w:name="_Toc196514218"/>
+      <w:bookmarkStart w:id="2" w:name="_Toc196520645"/>
       <w:r>
         <w:rPr>
           <w:rFonts w:cs="B Nazanin" w:hint="cs"/>
@@ -1122,7 +1754,7 @@
           <w:lang w:bidi="fa-IR"/>
         </w:rPr>
       </w:pPr>
-      <w:bookmarkStart w:id="3" w:name="_Toc196514219"/>
+      <w:bookmarkStart w:id="3" w:name="_Toc196520646"/>
       <w:r>
         <w:rPr>
           <w:rFonts w:cs="B Nazanin" w:hint="cs"/>
@@ -1631,7 +2263,7 @@
           <w:lang w:bidi="fa-IR"/>
         </w:rPr>
       </w:pPr>
-      <w:bookmarkStart w:id="4" w:name="_Toc196514220"/>
+      <w:bookmarkStart w:id="4" w:name="_Toc196520647"/>
       <w:r>
         <w:rPr>
           <w:rFonts w:cs="B Nazanin" w:hint="cs"/>
@@ -2735,34 +3367,44 @@
     </w:p>
     <w:p>
       <w:pPr>
+        <w:pStyle w:val="Heading2"/>
+        <w:shd w:val="clear" w:color="auto" w:fill="E0E044"/>
+        <w:bidi/>
+        <w:jc w:val="center"/>
+        <w:rPr>
+          <w:rFonts w:cs="B Nazanin"/>
+          <w:b/>
+          <w:bCs/>
+          <w:color w:val="000000" w:themeColor="text1"/>
+          <w:sz w:val="36"/>
+          <w:szCs w:val="36"/>
+          <w:lang w:bidi="fa-IR"/>
+        </w:rPr>
+      </w:pPr>
+      <w:bookmarkStart w:id="5" w:name="_Toc196520648"/>
+      <w:r>
+        <w:rPr>
+          <w:rFonts w:cs="B Nazanin" w:hint="cs"/>
+          <w:b/>
+          <w:bCs/>
+          <w:color w:val="000000" w:themeColor="text1"/>
+          <w:sz w:val="36"/>
+          <w:szCs w:val="36"/>
+          <w:rtl/>
+          <w:lang w:bidi="fa-IR"/>
+        </w:rPr>
+        <w:t>بخش ب</w:t>
+      </w:r>
+      <w:bookmarkEnd w:id="5"/>
+    </w:p>
+    <w:p>
+      <w:pPr>
         <w:bidi/>
         <w:jc w:val="both"/>
         <w:rPr>
           <w:rFonts w:ascii="Comic Sans MS" w:hAnsi="Comic Sans MS" w:cs="B Nazanin"/>
           <w:sz w:val="32"/>
           <w:szCs w:val="32"/>
-          <w:lang w:bidi="fa-IR"/>
-        </w:rPr>
-      </w:pPr>
-      <w:r>
-        <w:rPr>
-          <w:rFonts w:ascii="Comic Sans MS" w:hAnsi="Comic Sans MS" w:cs="B Nazanin" w:hint="cs"/>
-          <w:sz w:val="32"/>
-          <w:szCs w:val="32"/>
-          <w:rtl/>
-          <w:lang w:bidi="fa-IR"/>
-        </w:rPr>
-        <w:t>بخش ب</w:t>
-      </w:r>
-    </w:p>
-    <w:p>
-      <w:pPr>
-        <w:bidi/>
-        <w:jc w:val="both"/>
-        <w:rPr>
-          <w:rFonts w:ascii="Comic Sans MS" w:hAnsi="Comic Sans MS" w:cs="B Nazanin"/>
-          <w:sz w:val="32"/>
-          <w:szCs w:val="32"/>
           <w:rtl/>
           <w:lang w:bidi="fa-IR"/>
         </w:rPr>
@@ -2796,14 +3438,25 @@
         </w:rPr>
         <w:t xml:space="preserve"> به نام </w:t>
       </w:r>
-      <w:r>
-        <w:rPr>
-          <w:rFonts w:ascii="Comic Sans MS" w:hAnsi="Comic Sans MS" w:cs="B Nazanin"/>
-          <w:sz w:val="32"/>
-          <w:szCs w:val="32"/>
-          <w:lang w:bidi="fa-IR"/>
-        </w:rPr>
-        <w:t>Laplacian</w:t>
+      <w:proofErr w:type="spellStart"/>
+      <w:r>
+        <w:rPr>
+          <w:rFonts w:ascii="Comic Sans MS" w:hAnsi="Comic Sans MS" w:cs="B Nazanin"/>
+          <w:sz w:val="32"/>
+          <w:szCs w:val="32"/>
+          <w:lang w:bidi="fa-IR"/>
+        </w:rPr>
+        <w:t>sobel</w:t>
+      </w:r>
+      <w:proofErr w:type="spellEnd"/>
+      <w:r>
+        <w:rPr>
+          <w:rFonts w:ascii="Comic Sans MS" w:hAnsi="Comic Sans MS" w:cs="B Nazanin"/>
+          <w:sz w:val="32"/>
+          <w:szCs w:val="32"/>
+          <w:lang w:bidi="fa-IR"/>
+        </w:rPr>
+        <w:t xml:space="preserve"> gradient sharpening</w:t>
       </w:r>
       <w:r>
         <w:rPr>
@@ -2847,32 +3500,28 @@
     </w:p>
     <w:p>
       <w:pPr>
-        <w:bidi/>
-        <w:jc w:val="both"/>
-        <w:rPr>
-          <w:rFonts w:ascii="Comic Sans MS" w:hAnsi="Comic Sans MS" w:cs="B Nazanin"/>
-          <w:sz w:val="32"/>
-          <w:szCs w:val="32"/>
-          <w:rtl/>
-          <w:lang w:bidi="fa-IR"/>
-        </w:rPr>
-      </w:pPr>
-    </w:p>
-    <w:p>
-      <w:pPr>
-        <w:bidi/>
-        <w:jc w:val="both"/>
-        <w:rPr>
-          <w:rFonts w:ascii="Comic Sans MS" w:hAnsi="Comic Sans MS" w:cs="B Nazanin"/>
-          <w:sz w:val="32"/>
-          <w:szCs w:val="32"/>
-          <w:rtl/>
-          <w:lang w:bidi="fa-IR"/>
-        </w:rPr>
-      </w:pPr>
-      <w:r>
-        <w:rPr>
-          <w:rFonts w:ascii="Comic Sans MS" w:hAnsi="Comic Sans MS" w:cs="B Nazanin" w:hint="cs"/>
+        <w:pStyle w:val="Heading3"/>
+        <w:shd w:val="clear" w:color="auto" w:fill="FFC1D6" w:themeFill="background2" w:themeFillTint="66"/>
+        <w:bidi/>
+        <w:jc w:val="center"/>
+        <w:rPr>
+          <w:rFonts w:cs="B Nazanin"/>
+          <w:b/>
+          <w:bCs/>
+          <w:color w:val="000000" w:themeColor="text1"/>
+          <w:sz w:val="32"/>
+          <w:szCs w:val="32"/>
+          <w:rtl/>
+          <w:lang w:bidi="fa-IR"/>
+        </w:rPr>
+      </w:pPr>
+      <w:bookmarkStart w:id="6" w:name="_Toc196520649"/>
+      <w:r>
+        <w:rPr>
+          <w:rFonts w:cs="B Nazanin" w:hint="cs"/>
+          <w:b/>
+          <w:bCs/>
+          <w:color w:val="000000" w:themeColor="text1"/>
           <w:sz w:val="32"/>
           <w:szCs w:val="32"/>
           <w:rtl/>
@@ -2881,6 +3530,7 @@
         <w:lastRenderedPageBreak/>
         <w:t>گزارش کار</w:t>
       </w:r>
+      <w:bookmarkEnd w:id="6"/>
     </w:p>
     <w:p>
       <w:pPr>
@@ -3088,10 +3738,10 @@
           <w:noProof/>
         </w:rPr>
         <w:drawing>
-          <wp:inline distT="0" distB="0" distL="0" distR="0" wp14:anchorId="0C2EB63A" wp14:editId="7FC6436B">
-            <wp:extent cx="5943600" cy="693420"/>
+          <wp:inline distT="0" distB="0" distL="0" distR="0" wp14:anchorId="53F3DCBB" wp14:editId="63A1B155">
+            <wp:extent cx="5943600" cy="786130"/>
             <wp:effectExtent l="0" t="0" r="0" b="0"/>
-            <wp:docPr id="1359197999" name="Picture 1"/>
+            <wp:docPr id="1093680567" name="Picture 1"/>
             <wp:cNvGraphicFramePr>
               <a:graphicFrameLocks xmlns:a="http://schemas.openxmlformats.org/drawingml/2006/main" noChangeAspect="1"/>
             </wp:cNvGraphicFramePr>
@@ -3099,7 +3749,7 @@
               <a:graphicData uri="http://schemas.openxmlformats.org/drawingml/2006/picture">
                 <pic:pic xmlns:pic="http://schemas.openxmlformats.org/drawingml/2006/picture">
                   <pic:nvPicPr>
-                    <pic:cNvPr id="1359197999" name=""/>
+                    <pic:cNvPr id="1093680567" name=""/>
                     <pic:cNvPicPr/>
                   </pic:nvPicPr>
                   <pic:blipFill>
@@ -3111,7 +3761,7 @@
                   <pic:spPr>
                     <a:xfrm>
                       <a:off x="0" y="0"/>
-                      <a:ext cx="5943600" cy="693420"/>
+                      <a:ext cx="5943600" cy="786130"/>
                     </a:xfrm>
                     <a:prstGeom prst="rect">
                       <a:avLst/>
@@ -3186,7 +3836,45 @@
           <w:rtl/>
           <w:lang w:bidi="fa-IR"/>
         </w:rPr>
-        <w:t xml:space="preserve">در ادامه پارامتر </w:t>
+        <w:t xml:space="preserve">در ادامه پارامتر های فیلتر </w:t>
+      </w:r>
+      <w:r>
+        <w:rPr>
+          <w:rFonts w:ascii="Comic Sans MS" w:hAnsi="Comic Sans MS" w:cs="B Nazanin"/>
+          <w:sz w:val="32"/>
+          <w:szCs w:val="32"/>
+          <w:lang w:bidi="fa-IR"/>
+        </w:rPr>
+        <w:t>unsharp</w:t>
+      </w:r>
+      <w:r>
+        <w:rPr>
+          <w:rFonts w:ascii="Comic Sans MS" w:hAnsi="Comic Sans MS" w:cs="B Nazanin" w:hint="cs"/>
+          <w:sz w:val="32"/>
+          <w:szCs w:val="32"/>
+          <w:rtl/>
+          <w:lang w:bidi="fa-IR"/>
+        </w:rPr>
+        <w:t xml:space="preserve"> را مشخص کردیم. </w:t>
+      </w:r>
+      <w:r>
+        <w:rPr>
+          <w:rFonts w:ascii="Comic Sans MS" w:hAnsi="Comic Sans MS" w:cs="B Nazanin"/>
+          <w:sz w:val="32"/>
+          <w:szCs w:val="32"/>
+          <w:lang w:bidi="fa-IR"/>
+        </w:rPr>
+        <w:t>Radius</w:t>
+      </w:r>
+      <w:r>
+        <w:rPr>
+          <w:rFonts w:ascii="Comic Sans MS" w:hAnsi="Comic Sans MS" w:cs="B Nazanin" w:hint="cs"/>
+          <w:sz w:val="32"/>
+          <w:szCs w:val="32"/>
+          <w:rtl/>
+          <w:lang w:bidi="fa-IR"/>
+        </w:rPr>
+        <w:t xml:space="preserve"> مشخص میکند تخمین سیگما </w:t>
       </w:r>
       <w:proofErr w:type="spellStart"/>
       <w:r>
@@ -3197,7 +3885,7 @@
           <w:rtl/>
           <w:lang w:bidi="fa-IR"/>
         </w:rPr>
-        <w:t>لاپلاسین</w:t>
+        <w:t>گاوسی</w:t>
       </w:r>
       <w:proofErr w:type="spellEnd"/>
       <w:r>
@@ -3208,29 +3896,36 @@
           <w:rtl/>
           <w:lang w:bidi="fa-IR"/>
         </w:rPr>
-        <w:t xml:space="preserve"> را مشخص کردیم که مشخص میکند چه مقدار از </w:t>
-      </w:r>
-      <w:proofErr w:type="spellStart"/>
-      <w:r>
-        <w:rPr>
-          <w:rFonts w:ascii="Comic Sans MS" w:hAnsi="Comic Sans MS" w:cs="B Nazanin" w:hint="cs"/>
-          <w:sz w:val="32"/>
-          <w:szCs w:val="32"/>
-          <w:rtl/>
-          <w:lang w:bidi="fa-IR"/>
-        </w:rPr>
-        <w:t>لاپلاسین</w:t>
-      </w:r>
-      <w:proofErr w:type="spellEnd"/>
-      <w:r>
-        <w:rPr>
-          <w:rFonts w:ascii="Comic Sans MS" w:hAnsi="Comic Sans MS" w:cs="B Nazanin" w:hint="cs"/>
-          <w:sz w:val="32"/>
-          <w:szCs w:val="32"/>
-          <w:rtl/>
-          <w:lang w:bidi="fa-IR"/>
-        </w:rPr>
-        <w:t xml:space="preserve"> باید کم شود از تصویر اصلی هر چه این مقدار بزرگتر باشد تصویر تیز تر و برجسته تر خواهد بود.</w:t>
+        <w:t xml:space="preserve"> را که میزان هموار شدن جزئیات را کنترل میکند. </w:t>
+      </w:r>
+      <w:r>
+        <w:rPr>
+          <w:rFonts w:ascii="Comic Sans MS" w:hAnsi="Comic Sans MS" w:cs="B Nazanin"/>
+          <w:sz w:val="32"/>
+          <w:szCs w:val="32"/>
+          <w:lang w:bidi="fa-IR"/>
+        </w:rPr>
+        <w:t>Amount</w:t>
+      </w:r>
+      <w:r>
+        <w:rPr>
+          <w:rFonts w:ascii="Comic Sans MS" w:hAnsi="Comic Sans MS" w:cs="B Nazanin" w:hint="cs"/>
+          <w:sz w:val="32"/>
+          <w:szCs w:val="32"/>
+          <w:rtl/>
+          <w:lang w:bidi="fa-IR"/>
+        </w:rPr>
+        <w:t xml:space="preserve"> نیز </w:t>
+      </w:r>
+      <w:r>
+        <w:rPr>
+          <w:rFonts w:ascii="Comic Sans MS" w:hAnsi="Comic Sans MS" w:cs="B Nazanin" w:hint="cs"/>
+          <w:sz w:val="32"/>
+          <w:szCs w:val="32"/>
+          <w:rtl/>
+          <w:lang w:bidi="fa-IR"/>
+        </w:rPr>
+        <w:t xml:space="preserve">قدرت نواحی تیز و تند را مشخص میکند یعنی به چه میزان باید وزن تخصیص کنیم. هر چه بیشتر باشد تیز تر خواهد بود. </w:t>
       </w:r>
     </w:p>
     <w:p>
@@ -3245,105 +3940,6 @@
           <w:lang w:bidi="fa-IR"/>
         </w:rPr>
       </w:pPr>
-      <w:r>
-        <w:rPr>
-          <w:rFonts w:ascii="Comic Sans MS" w:hAnsi="Comic Sans MS" w:cs="B Nazanin" w:hint="cs"/>
-          <w:sz w:val="32"/>
-          <w:szCs w:val="32"/>
-          <w:rtl/>
-          <w:lang w:bidi="fa-IR"/>
-        </w:rPr>
-        <w:t xml:space="preserve">در ادامه پارامتر های فیلتر </w:t>
-      </w:r>
-      <w:r>
-        <w:rPr>
-          <w:rFonts w:ascii="Comic Sans MS" w:hAnsi="Comic Sans MS" w:cs="B Nazanin"/>
-          <w:sz w:val="32"/>
-          <w:szCs w:val="32"/>
-          <w:lang w:bidi="fa-IR"/>
-        </w:rPr>
-        <w:t>unsharp</w:t>
-      </w:r>
-      <w:r>
-        <w:rPr>
-          <w:rFonts w:ascii="Comic Sans MS" w:hAnsi="Comic Sans MS" w:cs="B Nazanin" w:hint="cs"/>
-          <w:sz w:val="32"/>
-          <w:szCs w:val="32"/>
-          <w:rtl/>
-          <w:lang w:bidi="fa-IR"/>
-        </w:rPr>
-        <w:t xml:space="preserve"> را مشخص کردیم. </w:t>
-      </w:r>
-      <w:r>
-        <w:rPr>
-          <w:rFonts w:ascii="Comic Sans MS" w:hAnsi="Comic Sans MS" w:cs="B Nazanin"/>
-          <w:sz w:val="32"/>
-          <w:szCs w:val="32"/>
-          <w:lang w:bidi="fa-IR"/>
-        </w:rPr>
-        <w:t>Radius</w:t>
-      </w:r>
-      <w:r>
-        <w:rPr>
-          <w:rFonts w:ascii="Comic Sans MS" w:hAnsi="Comic Sans MS" w:cs="B Nazanin" w:hint="cs"/>
-          <w:sz w:val="32"/>
-          <w:szCs w:val="32"/>
-          <w:rtl/>
-          <w:lang w:bidi="fa-IR"/>
-        </w:rPr>
-        <w:t xml:space="preserve"> مشخص میکند تخمین سیگما </w:t>
-      </w:r>
-      <w:proofErr w:type="spellStart"/>
-      <w:r>
-        <w:rPr>
-          <w:rFonts w:ascii="Comic Sans MS" w:hAnsi="Comic Sans MS" w:cs="B Nazanin" w:hint="cs"/>
-          <w:sz w:val="32"/>
-          <w:szCs w:val="32"/>
-          <w:rtl/>
-          <w:lang w:bidi="fa-IR"/>
-        </w:rPr>
-        <w:t>گاوسی</w:t>
-      </w:r>
-      <w:proofErr w:type="spellEnd"/>
-      <w:r>
-        <w:rPr>
-          <w:rFonts w:ascii="Comic Sans MS" w:hAnsi="Comic Sans MS" w:cs="B Nazanin" w:hint="cs"/>
-          <w:sz w:val="32"/>
-          <w:szCs w:val="32"/>
-          <w:rtl/>
-          <w:lang w:bidi="fa-IR"/>
-        </w:rPr>
-        <w:t xml:space="preserve"> را که میزان هموار شدن جزئیات را کنترل میکند. </w:t>
-      </w:r>
-      <w:r>
-        <w:rPr>
-          <w:rFonts w:ascii="Comic Sans MS" w:hAnsi="Comic Sans MS" w:cs="B Nazanin"/>
-          <w:sz w:val="32"/>
-          <w:szCs w:val="32"/>
-          <w:lang w:bidi="fa-IR"/>
-        </w:rPr>
-        <w:t>Amount</w:t>
-      </w:r>
-      <w:r>
-        <w:rPr>
-          <w:rFonts w:ascii="Comic Sans MS" w:hAnsi="Comic Sans MS" w:cs="B Nazanin" w:hint="cs"/>
-          <w:sz w:val="32"/>
-          <w:szCs w:val="32"/>
-          <w:rtl/>
-          <w:lang w:bidi="fa-IR"/>
-        </w:rPr>
-        <w:t xml:space="preserve"> نیز </w:t>
-      </w:r>
-      <w:r>
-        <w:rPr>
-          <w:rFonts w:ascii="Comic Sans MS" w:hAnsi="Comic Sans MS" w:cs="B Nazanin" w:hint="cs"/>
-          <w:sz w:val="32"/>
-          <w:szCs w:val="32"/>
-          <w:rtl/>
-          <w:lang w:bidi="fa-IR"/>
-        </w:rPr>
-        <w:t xml:space="preserve">قدرت نواحی تیز و تند را مشخص میکند یعنی به چه میزان باید وزن تخصیص کنیم. هر چه بیشتر باشد تیز تر خواهد بود. </w:t>
-      </w:r>
     </w:p>
     <w:p>
       <w:pPr>
@@ -3357,54 +3953,14 @@
           <w:lang w:bidi="fa-IR"/>
         </w:rPr>
       </w:pPr>
-    </w:p>
-    <w:p>
-      <w:pPr>
-        <w:bidi/>
-        <w:jc w:val="both"/>
-        <w:rPr>
-          <w:rFonts w:ascii="Comic Sans MS" w:hAnsi="Comic Sans MS" w:cs="B Nazanin"/>
-          <w:sz w:val="32"/>
-          <w:szCs w:val="32"/>
-          <w:rtl/>
-          <w:lang w:bidi="fa-IR"/>
-        </w:rPr>
-      </w:pPr>
-    </w:p>
-    <w:p>
-      <w:pPr>
-        <w:bidi/>
-        <w:jc w:val="both"/>
-        <w:rPr>
-          <w:rFonts w:ascii="Comic Sans MS" w:hAnsi="Comic Sans MS" w:cs="B Nazanin"/>
-          <w:sz w:val="32"/>
-          <w:szCs w:val="32"/>
-          <w:rtl/>
-          <w:lang w:bidi="fa-IR"/>
-        </w:rPr>
-      </w:pPr>
-    </w:p>
-    <w:p>
-      <w:pPr>
-        <w:bidi/>
-        <w:jc w:val="both"/>
-        <w:rPr>
-          <w:rFonts w:ascii="Comic Sans MS" w:hAnsi="Comic Sans MS" w:cs="B Nazanin"/>
-          <w:sz w:val="32"/>
-          <w:szCs w:val="32"/>
-          <w:rtl/>
-          <w:lang w:bidi="fa-IR"/>
-        </w:rPr>
-      </w:pPr>
-      <w:r>
-        <w:rPr>
-          <w:rFonts w:ascii="Comic Sans MS" w:hAnsi="Comic Sans MS" w:cs="B Nazanin" w:hint="cs"/>
-          <w:sz w:val="32"/>
-          <w:szCs w:val="32"/>
-          <w:rtl/>
-          <w:lang w:bidi="fa-IR"/>
-        </w:rPr>
-        <w:lastRenderedPageBreak/>
+      <w:r>
+        <w:rPr>
+          <w:rFonts w:ascii="Comic Sans MS" w:hAnsi="Comic Sans MS" w:cs="B Nazanin" w:hint="cs"/>
+          <w:sz w:val="32"/>
+          <w:szCs w:val="32"/>
+          <w:rtl/>
+          <w:lang w:bidi="fa-IR"/>
+        </w:rPr>
         <w:t>بارگذاری تصویر</w:t>
       </w:r>
     </w:p>
@@ -3481,6 +4037,7 @@
           <w:rtl/>
           <w:lang w:bidi="fa-IR"/>
         </w:rPr>
+        <w:lastRenderedPageBreak/>
         <w:t xml:space="preserve">در این قسمت صرفا تصویر را بارگذاری کردیم و بررسی کردیم تصویر به درستی کار بکند. </w:t>
       </w:r>
     </w:p>
@@ -3720,265 +4277,6 @@
           <w:rtl/>
           <w:lang w:bidi="fa-IR"/>
         </w:rPr>
-        <w:t xml:space="preserve">پیاده سازی اول: </w:t>
-      </w:r>
-      <w:proofErr w:type="spellStart"/>
-      <w:r>
-        <w:rPr>
-          <w:rFonts w:ascii="Comic Sans MS" w:hAnsi="Comic Sans MS" w:cs="B Nazanin" w:hint="cs"/>
-          <w:sz w:val="32"/>
-          <w:szCs w:val="32"/>
-          <w:rtl/>
-          <w:lang w:bidi="fa-IR"/>
-        </w:rPr>
-        <w:t>لاپلاسین</w:t>
-      </w:r>
-      <w:proofErr w:type="spellEnd"/>
-    </w:p>
-    <w:p>
-      <w:pPr>
-        <w:bidi/>
-        <w:jc w:val="both"/>
-        <w:rPr>
-          <w:rFonts w:ascii="Comic Sans MS" w:hAnsi="Comic Sans MS" w:cs="B Nazanin" w:hint="cs"/>
-          <w:sz w:val="32"/>
-          <w:szCs w:val="32"/>
-          <w:rtl/>
-          <w:lang w:bidi="fa-IR"/>
-        </w:rPr>
-      </w:pPr>
-      <w:r>
-        <w:rPr>
-          <w:noProof/>
-        </w:rPr>
-        <w:drawing>
-          <wp:inline distT="0" distB="0" distL="0" distR="0" wp14:anchorId="7320C839" wp14:editId="103E643C">
-            <wp:extent cx="5943600" cy="745490"/>
-            <wp:effectExtent l="0" t="0" r="0" b="0"/>
-            <wp:docPr id="1244976433" name="Picture 1"/>
-            <wp:cNvGraphicFramePr>
-              <a:graphicFrameLocks xmlns:a="http://schemas.openxmlformats.org/drawingml/2006/main" noChangeAspect="1"/>
-            </wp:cNvGraphicFramePr>
-            <a:graphic xmlns:a="http://schemas.openxmlformats.org/drawingml/2006/main">
-              <a:graphicData uri="http://schemas.openxmlformats.org/drawingml/2006/picture">
-                <pic:pic xmlns:pic="http://schemas.openxmlformats.org/drawingml/2006/picture">
-                  <pic:nvPicPr>
-                    <pic:cNvPr id="1244976433" name=""/>
-                    <pic:cNvPicPr/>
-                  </pic:nvPicPr>
-                  <pic:blipFill>
-                    <a:blip r:embed="rId13"/>
-                    <a:stretch>
-                      <a:fillRect/>
-                    </a:stretch>
-                  </pic:blipFill>
-                  <pic:spPr>
-                    <a:xfrm>
-                      <a:off x="0" y="0"/>
-                      <a:ext cx="5943600" cy="745490"/>
-                    </a:xfrm>
-                    <a:prstGeom prst="rect">
-                      <a:avLst/>
-                    </a:prstGeom>
-                  </pic:spPr>
-                </pic:pic>
-              </a:graphicData>
-            </a:graphic>
-          </wp:inline>
-        </w:drawing>
-      </w:r>
-    </w:p>
-    <w:p>
-      <w:pPr>
-        <w:bidi/>
-        <w:jc w:val="both"/>
-        <w:rPr>
-          <w:rFonts w:ascii="Comic Sans MS" w:hAnsi="Comic Sans MS" w:cs="B Nazanin"/>
-          <w:sz w:val="32"/>
-          <w:szCs w:val="32"/>
-          <w:rtl/>
-          <w:lang w:bidi="fa-IR"/>
-        </w:rPr>
-      </w:pPr>
-      <w:r>
-        <w:rPr>
-          <w:rFonts w:ascii="Comic Sans MS" w:hAnsi="Comic Sans MS" w:cs="B Nazanin" w:hint="cs"/>
-          <w:sz w:val="32"/>
-          <w:szCs w:val="32"/>
-          <w:rtl/>
-          <w:lang w:bidi="fa-IR"/>
-        </w:rPr>
-        <w:t xml:space="preserve">مقدار </w:t>
-      </w:r>
-      <w:proofErr w:type="spellStart"/>
-      <w:r>
-        <w:rPr>
-          <w:rFonts w:ascii="Comic Sans MS" w:hAnsi="Comic Sans MS" w:cs="B Nazanin" w:hint="cs"/>
-          <w:sz w:val="32"/>
-          <w:szCs w:val="32"/>
-          <w:rtl/>
-          <w:lang w:bidi="fa-IR"/>
-        </w:rPr>
-        <w:t>لاپلاسین</w:t>
-      </w:r>
-      <w:proofErr w:type="spellEnd"/>
-      <w:r>
-        <w:rPr>
-          <w:rFonts w:ascii="Comic Sans MS" w:hAnsi="Comic Sans MS" w:cs="B Nazanin" w:hint="cs"/>
-          <w:sz w:val="32"/>
-          <w:szCs w:val="32"/>
-          <w:rtl/>
-          <w:lang w:bidi="fa-IR"/>
-        </w:rPr>
-        <w:t xml:space="preserve"> تصویر را حساب میکنیم. </w:t>
-      </w:r>
-      <w:proofErr w:type="spellStart"/>
-      <w:r>
-        <w:rPr>
-          <w:rFonts w:ascii="Comic Sans MS" w:hAnsi="Comic Sans MS" w:cs="B Nazanin" w:hint="cs"/>
-          <w:sz w:val="32"/>
-          <w:szCs w:val="32"/>
-          <w:rtl/>
-          <w:lang w:bidi="fa-IR"/>
-        </w:rPr>
-        <w:t>لاپلاسین</w:t>
-      </w:r>
-      <w:proofErr w:type="spellEnd"/>
-      <w:r>
-        <w:rPr>
-          <w:rFonts w:ascii="Comic Sans MS" w:hAnsi="Comic Sans MS" w:cs="B Nazanin" w:hint="cs"/>
-          <w:sz w:val="32"/>
-          <w:szCs w:val="32"/>
-          <w:rtl/>
-          <w:lang w:bidi="fa-IR"/>
-        </w:rPr>
-        <w:t xml:space="preserve"> نواحی با تغییرات شدید مانند لبه ها را برجسته میکند. </w:t>
-      </w:r>
-      <w:r>
-        <w:rPr>
-          <w:rFonts w:ascii="Comic Sans MS" w:hAnsi="Comic Sans MS" w:cs="B Nazanin" w:hint="cs"/>
-          <w:sz w:val="32"/>
-          <w:szCs w:val="32"/>
-          <w:rtl/>
-          <w:lang w:bidi="fa-IR"/>
-        </w:rPr>
-        <w:t xml:space="preserve">در مرحله بعد با کم کردن </w:t>
-      </w:r>
-      <w:proofErr w:type="spellStart"/>
-      <w:r>
-        <w:rPr>
-          <w:rFonts w:ascii="Comic Sans MS" w:hAnsi="Comic Sans MS" w:cs="B Nazanin" w:hint="cs"/>
-          <w:sz w:val="32"/>
-          <w:szCs w:val="32"/>
-          <w:rtl/>
-          <w:lang w:bidi="fa-IR"/>
-        </w:rPr>
-        <w:t>لاپلاسین</w:t>
-      </w:r>
-      <w:proofErr w:type="spellEnd"/>
-      <w:r>
-        <w:rPr>
-          <w:rFonts w:ascii="Comic Sans MS" w:hAnsi="Comic Sans MS" w:cs="B Nazanin" w:hint="cs"/>
-          <w:sz w:val="32"/>
-          <w:szCs w:val="32"/>
-          <w:rtl/>
-          <w:lang w:bidi="fa-IR"/>
-        </w:rPr>
-        <w:t xml:space="preserve"> از تصویر اصلی سعی میکنیم تصویر برجسته تر و با </w:t>
-      </w:r>
-      <w:r>
-        <w:rPr>
-          <w:rFonts w:ascii="Comic Sans MS" w:hAnsi="Comic Sans MS" w:cs="B Nazanin" w:hint="cs"/>
-          <w:sz w:val="32"/>
-          <w:szCs w:val="32"/>
-          <w:rtl/>
-          <w:lang w:bidi="fa-IR"/>
-        </w:rPr>
-        <w:lastRenderedPageBreak/>
-        <w:t xml:space="preserve">جزئیات تر بکنیم. </w:t>
-      </w:r>
-      <w:r>
-        <w:rPr>
-          <w:rFonts w:ascii="Comic Sans MS" w:hAnsi="Comic Sans MS" w:cs="B Nazanin" w:hint="cs"/>
-          <w:sz w:val="32"/>
-          <w:szCs w:val="32"/>
-          <w:rtl/>
-          <w:lang w:bidi="fa-IR"/>
-        </w:rPr>
-        <w:t xml:space="preserve">کم کردن مقدار </w:t>
-      </w:r>
-      <w:proofErr w:type="spellStart"/>
-      <w:r>
-        <w:rPr>
-          <w:rFonts w:ascii="Comic Sans MS" w:hAnsi="Comic Sans MS" w:cs="B Nazanin" w:hint="cs"/>
-          <w:sz w:val="32"/>
-          <w:szCs w:val="32"/>
-          <w:rtl/>
-          <w:lang w:bidi="fa-IR"/>
-        </w:rPr>
-        <w:t>لاپلاسین</w:t>
-      </w:r>
-      <w:proofErr w:type="spellEnd"/>
-      <w:r>
-        <w:rPr>
-          <w:rFonts w:ascii="Comic Sans MS" w:hAnsi="Comic Sans MS" w:cs="B Nazanin" w:hint="cs"/>
-          <w:sz w:val="32"/>
-          <w:szCs w:val="32"/>
-          <w:rtl/>
-          <w:lang w:bidi="fa-IR"/>
-        </w:rPr>
-        <w:t xml:space="preserve"> مثبت باعث میشود وقتی لبه ها تشخیص داده شدند مقدار گرادیان زیاد شود. </w:t>
-      </w:r>
-      <w:r>
-        <w:rPr>
-          <w:rFonts w:ascii="Comic Sans MS" w:hAnsi="Comic Sans MS" w:cs="B Nazanin" w:hint="cs"/>
-          <w:sz w:val="32"/>
-          <w:szCs w:val="32"/>
-          <w:rtl/>
-          <w:lang w:bidi="fa-IR"/>
-        </w:rPr>
-        <w:t xml:space="preserve">در نهایت خروجی را با کمک </w:t>
-      </w:r>
-      <w:r>
-        <w:rPr>
-          <w:rFonts w:ascii="Comic Sans MS" w:hAnsi="Comic Sans MS" w:cs="B Nazanin"/>
-          <w:sz w:val="32"/>
-          <w:szCs w:val="32"/>
-          <w:lang w:bidi="fa-IR"/>
-        </w:rPr>
-        <w:t>clip</w:t>
-      </w:r>
-      <w:r>
-        <w:rPr>
-          <w:rFonts w:ascii="Comic Sans MS" w:hAnsi="Comic Sans MS" w:cs="B Nazanin" w:hint="cs"/>
-          <w:sz w:val="32"/>
-          <w:szCs w:val="32"/>
-          <w:rtl/>
-          <w:lang w:bidi="fa-IR"/>
-        </w:rPr>
-        <w:t xml:space="preserve"> محدود میکنیم. </w:t>
-      </w:r>
-    </w:p>
-    <w:p>
-      <w:pPr>
-        <w:bidi/>
-        <w:jc w:val="both"/>
-        <w:rPr>
-          <w:rFonts w:ascii="Comic Sans MS" w:hAnsi="Comic Sans MS" w:cs="B Nazanin"/>
-          <w:sz w:val="32"/>
-          <w:szCs w:val="32"/>
-          <w:rtl/>
-          <w:lang w:bidi="fa-IR"/>
-        </w:rPr>
-      </w:pPr>
-      <w:r>
-        <w:rPr>
-          <w:rFonts w:ascii="Comic Sans MS" w:hAnsi="Comic Sans MS" w:cs="B Nazanin" w:hint="cs"/>
-          <w:sz w:val="32"/>
-          <w:szCs w:val="32"/>
-          <w:rtl/>
-          <w:lang w:bidi="fa-IR"/>
-        </w:rPr>
         <w:t xml:space="preserve">پیاده سازی </w:t>
       </w:r>
       <w:r>
@@ -4043,7 +4341,7 @@
                     <pic:cNvPicPr/>
                   </pic:nvPicPr>
                   <pic:blipFill>
-                    <a:blip r:embed="rId14"/>
+                    <a:blip r:embed="rId13"/>
                     <a:stretch>
                       <a:fillRect/>
                     </a:stretch>
@@ -4069,12 +4367,73 @@
         <w:bidi/>
         <w:jc w:val="both"/>
         <w:rPr>
-          <w:rFonts w:ascii="Comic Sans MS" w:hAnsi="Comic Sans MS" w:cs="B Nazanin"/>
-          <w:sz w:val="32"/>
-          <w:szCs w:val="32"/>
-          <w:lang w:bidi="fa-IR"/>
-        </w:rPr>
-      </w:pPr>
+          <w:rFonts w:ascii="Comic Sans MS" w:hAnsi="Comic Sans MS" w:cs="B Nazanin" w:hint="cs"/>
+          <w:sz w:val="32"/>
+          <w:szCs w:val="32"/>
+          <w:rtl/>
+          <w:lang w:bidi="fa-IR"/>
+        </w:rPr>
+      </w:pPr>
+      <w:r>
+        <w:rPr>
+          <w:rFonts w:ascii="Comic Sans MS" w:hAnsi="Comic Sans MS" w:cs="B Nazanin" w:hint="cs"/>
+          <w:sz w:val="32"/>
+          <w:szCs w:val="32"/>
+          <w:rtl/>
+          <w:lang w:bidi="fa-IR"/>
+        </w:rPr>
+        <w:t xml:space="preserve">توضیحات مربوط به </w:t>
+      </w:r>
+      <w:r>
+        <w:rPr>
+          <w:rFonts w:ascii="Comic Sans MS" w:hAnsi="Comic Sans MS" w:cs="B Nazanin"/>
+          <w:sz w:val="32"/>
+          <w:szCs w:val="32"/>
+          <w:lang w:bidi="fa-IR"/>
+        </w:rPr>
+        <w:t>unsharp masking</w:t>
+      </w:r>
+      <w:r>
+        <w:rPr>
+          <w:rFonts w:ascii="Comic Sans MS" w:hAnsi="Comic Sans MS" w:cs="B Nazanin" w:hint="cs"/>
+          <w:sz w:val="32"/>
+          <w:szCs w:val="32"/>
+          <w:rtl/>
+          <w:lang w:bidi="fa-IR"/>
+        </w:rPr>
+        <w:t xml:space="preserve"> را بالاتر داده ایم و در اینجا صرفا موارد گفته شده را اضافه کردیم. </w:t>
+      </w:r>
+      <w:r>
+        <w:rPr>
+          <w:rFonts w:ascii="Comic Sans MS" w:hAnsi="Comic Sans MS" w:cs="B Nazanin" w:hint="cs"/>
+          <w:sz w:val="32"/>
+          <w:szCs w:val="32"/>
+          <w:rtl/>
+          <w:lang w:bidi="fa-IR"/>
+        </w:rPr>
+        <w:t xml:space="preserve">برای اعمال این فیلتر از </w:t>
+      </w:r>
+      <w:proofErr w:type="spellStart"/>
+      <w:r>
+        <w:rPr>
+          <w:rFonts w:ascii="Comic Sans MS" w:hAnsi="Comic Sans MS" w:cs="B Nazanin"/>
+          <w:sz w:val="32"/>
+          <w:szCs w:val="32"/>
+          <w:lang w:bidi="fa-IR"/>
+        </w:rPr>
+        <w:t>skimage</w:t>
+      </w:r>
+      <w:proofErr w:type="spellEnd"/>
+      <w:r>
+        <w:rPr>
+          <w:rFonts w:ascii="Comic Sans MS" w:hAnsi="Comic Sans MS" w:cs="B Nazanin" w:hint="cs"/>
+          <w:sz w:val="32"/>
+          <w:szCs w:val="32"/>
+          <w:rtl/>
+          <w:lang w:bidi="fa-IR"/>
+        </w:rPr>
+        <w:t xml:space="preserve"> کمک گرفتیم.</w:t>
+      </w:r>
     </w:p>
     <w:p>
       <w:pPr>
@@ -4088,15 +4447,912 @@
           <w:lang w:bidi="fa-IR"/>
         </w:rPr>
       </w:pPr>
-      <w:r>
-        <w:rPr>
-          <w:rFonts w:ascii="Comic Sans MS" w:hAnsi="Comic Sans MS" w:cs="B Nazanin" w:hint="cs"/>
+    </w:p>
+    <w:p>
+      <w:pPr>
+        <w:bidi/>
+        <w:jc w:val="both"/>
+        <w:rPr>
+          <w:rFonts w:ascii="Comic Sans MS" w:hAnsi="Comic Sans MS" w:cs="B Nazanin"/>
+          <w:sz w:val="32"/>
+          <w:szCs w:val="32"/>
+          <w:rtl/>
+          <w:lang w:bidi="fa-IR"/>
+        </w:rPr>
+      </w:pPr>
+    </w:p>
+    <w:p>
+      <w:pPr>
+        <w:bidi/>
+        <w:jc w:val="both"/>
+        <w:rPr>
+          <w:rFonts w:ascii="Comic Sans MS" w:hAnsi="Comic Sans MS" w:cs="B Nazanin"/>
+          <w:sz w:val="32"/>
+          <w:szCs w:val="32"/>
+          <w:rtl/>
+          <w:lang w:bidi="fa-IR"/>
+        </w:rPr>
+      </w:pPr>
+    </w:p>
+    <w:p>
+      <w:pPr>
+        <w:bidi/>
+        <w:jc w:val="both"/>
+        <w:rPr>
+          <w:rFonts w:ascii="Comic Sans MS" w:hAnsi="Comic Sans MS" w:cs="B Nazanin"/>
+          <w:sz w:val="32"/>
+          <w:szCs w:val="32"/>
+          <w:lang w:bidi="fa-IR"/>
+        </w:rPr>
+      </w:pPr>
+    </w:p>
+    <w:p>
+      <w:pPr>
+        <w:bidi/>
+        <w:jc w:val="both"/>
+        <w:rPr>
+          <w:rFonts w:ascii="Comic Sans MS" w:hAnsi="Comic Sans MS" w:cs="B Nazanin"/>
+          <w:sz w:val="32"/>
+          <w:szCs w:val="32"/>
+          <w:rtl/>
+          <w:lang w:bidi="fa-IR"/>
+        </w:rPr>
+      </w:pPr>
+      <w:r>
+        <w:rPr>
+          <w:rFonts w:ascii="Comic Sans MS" w:hAnsi="Comic Sans MS" w:cs="B Nazanin" w:hint="cs"/>
+          <w:sz w:val="32"/>
+          <w:szCs w:val="32"/>
+          <w:rtl/>
+          <w:lang w:bidi="fa-IR"/>
+        </w:rPr>
+        <w:lastRenderedPageBreak/>
+        <w:t xml:space="preserve">پیاده سازی دوم: </w:t>
+      </w:r>
+      <w:proofErr w:type="spellStart"/>
+      <w:r>
+        <w:rPr>
+          <w:rFonts w:ascii="Comic Sans MS" w:hAnsi="Comic Sans MS" w:cs="B Nazanin"/>
+          <w:sz w:val="32"/>
+          <w:szCs w:val="32"/>
+          <w:lang w:bidi="fa-IR"/>
+        </w:rPr>
+        <w:t>sobel</w:t>
+      </w:r>
+      <w:proofErr w:type="spellEnd"/>
+      <w:r>
+        <w:rPr>
+          <w:rFonts w:ascii="Comic Sans MS" w:hAnsi="Comic Sans MS" w:cs="B Nazanin"/>
+          <w:sz w:val="32"/>
+          <w:szCs w:val="32"/>
+          <w:lang w:bidi="fa-IR"/>
+        </w:rPr>
+        <w:t xml:space="preserve"> </w:t>
+      </w:r>
+      <w:r>
+        <w:rPr>
+          <w:rFonts w:ascii="Comic Sans MS" w:hAnsi="Comic Sans MS" w:cs="B Nazanin"/>
+          <w:sz w:val="32"/>
+          <w:szCs w:val="32"/>
+          <w:lang w:bidi="fa-IR"/>
+        </w:rPr>
+        <w:t>gradient</w:t>
+      </w:r>
+      <w:r>
+        <w:rPr>
+          <w:rFonts w:ascii="Comic Sans MS" w:hAnsi="Comic Sans MS" w:cs="B Nazanin"/>
+          <w:sz w:val="32"/>
+          <w:szCs w:val="32"/>
+          <w:lang w:bidi="fa-IR"/>
+        </w:rPr>
+        <w:t xml:space="preserve"> sharpening</w:t>
+      </w:r>
+    </w:p>
+    <w:p>
+      <w:pPr>
+        <w:bidi/>
+        <w:jc w:val="both"/>
+        <w:rPr>
+          <w:rFonts w:ascii="Comic Sans MS" w:hAnsi="Comic Sans MS" w:cs="B Nazanin"/>
+          <w:sz w:val="32"/>
+          <w:szCs w:val="32"/>
+          <w:rtl/>
+          <w:lang w:bidi="fa-IR"/>
+        </w:rPr>
+      </w:pPr>
+      <w:r>
+        <w:rPr>
+          <w:noProof/>
+        </w:rPr>
+        <w:drawing>
+          <wp:inline distT="0" distB="0" distL="0" distR="0" wp14:anchorId="59180BC9" wp14:editId="3E79C763">
+            <wp:extent cx="5943600" cy="709295"/>
+            <wp:effectExtent l="0" t="0" r="0" b="0"/>
+            <wp:docPr id="1328861011" name="Picture 1"/>
+            <wp:cNvGraphicFramePr>
+              <a:graphicFrameLocks xmlns:a="http://schemas.openxmlformats.org/drawingml/2006/main" noChangeAspect="1"/>
+            </wp:cNvGraphicFramePr>
+            <a:graphic xmlns:a="http://schemas.openxmlformats.org/drawingml/2006/main">
+              <a:graphicData uri="http://schemas.openxmlformats.org/drawingml/2006/picture">
+                <pic:pic xmlns:pic="http://schemas.openxmlformats.org/drawingml/2006/picture">
+                  <pic:nvPicPr>
+                    <pic:cNvPr id="1328861011" name=""/>
+                    <pic:cNvPicPr/>
+                  </pic:nvPicPr>
+                  <pic:blipFill>
+                    <a:blip r:embed="rId14"/>
+                    <a:stretch>
+                      <a:fillRect/>
+                    </a:stretch>
+                  </pic:blipFill>
+                  <pic:spPr>
+                    <a:xfrm>
+                      <a:off x="0" y="0"/>
+                      <a:ext cx="5943600" cy="709295"/>
+                    </a:xfrm>
+                    <a:prstGeom prst="rect">
+                      <a:avLst/>
+                    </a:prstGeom>
+                  </pic:spPr>
+                </pic:pic>
+              </a:graphicData>
+            </a:graphic>
+          </wp:inline>
+        </w:drawing>
+      </w:r>
+    </w:p>
+    <w:p>
+      <w:pPr>
+        <w:bidi/>
+        <w:jc w:val="both"/>
+        <w:rPr>
+          <w:rFonts w:ascii="Comic Sans MS" w:hAnsi="Comic Sans MS" w:cs="B Nazanin"/>
+          <w:sz w:val="32"/>
+          <w:szCs w:val="32"/>
+          <w:rtl/>
+          <w:lang w:bidi="fa-IR"/>
+        </w:rPr>
+      </w:pPr>
+      <w:r>
+        <w:rPr>
+          <w:rFonts w:ascii="Comic Sans MS" w:hAnsi="Comic Sans MS" w:cs="B Nazanin" w:hint="cs"/>
+          <w:sz w:val="32"/>
+          <w:szCs w:val="32"/>
+          <w:rtl/>
+          <w:lang w:bidi="fa-IR"/>
+        </w:rPr>
+        <w:t xml:space="preserve">در این روش ابتدا روی جهت افقی و عمودی </w:t>
+      </w:r>
+      <w:proofErr w:type="spellStart"/>
+      <w:r>
+        <w:rPr>
+          <w:rFonts w:ascii="Comic Sans MS" w:hAnsi="Comic Sans MS" w:cs="B Nazanin"/>
+          <w:sz w:val="32"/>
+          <w:szCs w:val="32"/>
+          <w:lang w:bidi="fa-IR"/>
+        </w:rPr>
+        <w:t>sobel</w:t>
+      </w:r>
+      <w:proofErr w:type="spellEnd"/>
+      <w:r>
+        <w:rPr>
+          <w:rFonts w:ascii="Comic Sans MS" w:hAnsi="Comic Sans MS" w:cs="B Nazanin" w:hint="cs"/>
+          <w:sz w:val="32"/>
+          <w:szCs w:val="32"/>
+          <w:rtl/>
+          <w:lang w:bidi="fa-IR"/>
+        </w:rPr>
+        <w:t xml:space="preserve"> را اعمال میکنیم. سپس اندازه گرادیان مقیاس داده شده را به تصویر اصلی اضافه میکنیم. در نهایت خروجی را محدود میکنیم با کمک </w:t>
+      </w:r>
+      <w:r>
+        <w:rPr>
+          <w:rFonts w:ascii="Comic Sans MS" w:hAnsi="Comic Sans MS" w:cs="B Nazanin"/>
+          <w:sz w:val="32"/>
+          <w:szCs w:val="32"/>
+          <w:lang w:bidi="fa-IR"/>
+        </w:rPr>
+        <w:t>clip</w:t>
+      </w:r>
+      <w:r>
+        <w:rPr>
+          <w:rFonts w:ascii="Comic Sans MS" w:hAnsi="Comic Sans MS" w:cs="B Nazanin" w:hint="cs"/>
+          <w:sz w:val="32"/>
+          <w:szCs w:val="32"/>
+          <w:rtl/>
+          <w:lang w:bidi="fa-IR"/>
+        </w:rPr>
+        <w:t xml:space="preserve">. </w:t>
+      </w:r>
+      <w:r>
+        <w:rPr>
+          <w:rFonts w:ascii="Comic Sans MS" w:hAnsi="Comic Sans MS" w:cs="B Nazanin" w:hint="cs"/>
+          <w:sz w:val="32"/>
+          <w:szCs w:val="32"/>
+          <w:rtl/>
+          <w:lang w:bidi="fa-IR"/>
+        </w:rPr>
+        <w:t>در نهایت خروجی را نشان دادیم، البته قبل از آن تصویر را به 8 بیت تبدیل کردیم تا بتوانیم آن را نمایش بدهیم.</w:t>
+      </w:r>
+    </w:p>
+    <w:p>
+      <w:pPr>
+        <w:pStyle w:val="Heading3"/>
+        <w:shd w:val="clear" w:color="auto" w:fill="C1FFFF" w:themeFill="accent1" w:themeFillTint="66"/>
+        <w:bidi/>
+        <w:jc w:val="center"/>
+        <w:rPr>
+          <w:rFonts w:cs="B Nazanin"/>
+          <w:b/>
+          <w:bCs/>
+          <w:color w:val="000000" w:themeColor="text1"/>
+          <w:sz w:val="32"/>
+          <w:szCs w:val="32"/>
+          <w:rtl/>
+          <w:lang w:bidi="fa-IR"/>
+        </w:rPr>
+      </w:pPr>
+      <w:bookmarkStart w:id="7" w:name="_Toc196520650"/>
+      <w:r>
+        <w:rPr>
+          <w:rFonts w:cs="B Nazanin" w:hint="cs"/>
+          <w:b/>
+          <w:bCs/>
+          <w:color w:val="000000" w:themeColor="text1"/>
+          <w:sz w:val="32"/>
+          <w:szCs w:val="32"/>
+          <w:rtl/>
+          <w:lang w:bidi="fa-IR"/>
+        </w:rPr>
+        <w:t>خروجی</w:t>
+      </w:r>
+      <w:bookmarkEnd w:id="7"/>
+    </w:p>
+    <w:p>
+      <w:pPr>
+        <w:bidi/>
+        <w:jc w:val="both"/>
+        <w:rPr>
+          <w:rFonts w:ascii="Comic Sans MS" w:hAnsi="Comic Sans MS" w:cs="B Nazanin"/>
+          <w:sz w:val="32"/>
+          <w:szCs w:val="32"/>
+          <w:lang w:bidi="fa-IR"/>
+        </w:rPr>
+      </w:pPr>
+      <w:r>
+        <w:rPr>
+          <w:rFonts w:ascii="Comic Sans MS" w:hAnsi="Comic Sans MS" w:cs="B Nazanin"/>
+          <w:noProof/>
+          <w:sz w:val="32"/>
+          <w:szCs w:val="32"/>
+          <w:lang w:bidi="fa-IR"/>
+        </w:rPr>
+        <w:drawing>
+          <wp:inline distT="0" distB="0" distL="0" distR="0" wp14:anchorId="156A1A60" wp14:editId="061A6791">
+            <wp:extent cx="5938520" cy="2042160"/>
+            <wp:effectExtent l="0" t="0" r="5080" b="0"/>
+            <wp:docPr id="1777210863" name="Picture 5"/>
+            <wp:cNvGraphicFramePr>
+              <a:graphicFrameLocks xmlns:a="http://schemas.openxmlformats.org/drawingml/2006/main" noChangeAspect="1"/>
+            </wp:cNvGraphicFramePr>
+            <a:graphic xmlns:a="http://schemas.openxmlformats.org/drawingml/2006/main">
+              <a:graphicData uri="http://schemas.openxmlformats.org/drawingml/2006/picture">
+                <pic:pic xmlns:pic="http://schemas.openxmlformats.org/drawingml/2006/picture">
+                  <pic:nvPicPr>
+                    <pic:cNvPr id="0" name="Picture 5"/>
+                    <pic:cNvPicPr>
+                      <a:picLocks noChangeAspect="1" noChangeArrowheads="1"/>
+                    </pic:cNvPicPr>
+                  </pic:nvPicPr>
+                  <pic:blipFill>
+                    <a:blip r:embed="rId15" cstate="print">
+                      <a:extLst>
+                        <a:ext uri="{28A0092B-C50C-407E-A947-70E740481C1C}">
+                          <a14:useLocalDpi xmlns:a14="http://schemas.microsoft.com/office/drawing/2010/main" val="0"/>
+                        </a:ext>
+                      </a:extLst>
+                    </a:blip>
+                    <a:srcRect/>
+                    <a:stretch>
+                      <a:fillRect/>
+                    </a:stretch>
+                  </pic:blipFill>
+                  <pic:spPr bwMode="auto">
+                    <a:xfrm>
+                      <a:off x="0" y="0"/>
+                      <a:ext cx="5938520" cy="2042160"/>
+                    </a:xfrm>
+                    <a:prstGeom prst="rect">
+                      <a:avLst/>
+                    </a:prstGeom>
+                    <a:noFill/>
+                    <a:ln>
+                      <a:noFill/>
+                    </a:ln>
+                  </pic:spPr>
+                </pic:pic>
+              </a:graphicData>
+            </a:graphic>
+          </wp:inline>
+        </w:drawing>
+      </w:r>
+    </w:p>
+    <w:p>
+      <w:pPr>
+        <w:pStyle w:val="Heading3"/>
+        <w:shd w:val="clear" w:color="auto" w:fill="D6FFC1" w:themeFill="accent6" w:themeFillTint="66"/>
+        <w:bidi/>
+        <w:jc w:val="center"/>
+        <w:rPr>
+          <w:rFonts w:cs="B Nazanin"/>
+          <w:b/>
+          <w:bCs/>
+          <w:color w:val="000000" w:themeColor="text1"/>
+          <w:sz w:val="32"/>
+          <w:szCs w:val="32"/>
+          <w:rtl/>
+          <w:lang w:bidi="fa-IR"/>
+        </w:rPr>
+      </w:pPr>
+      <w:bookmarkStart w:id="8" w:name="_Toc196520651"/>
+      <w:r>
+        <w:rPr>
+          <w:rFonts w:cs="B Nazanin" w:hint="cs"/>
+          <w:b/>
+          <w:bCs/>
+          <w:color w:val="000000" w:themeColor="text1"/>
           <w:sz w:val="32"/>
           <w:szCs w:val="32"/>
           <w:rtl/>
           <w:lang w:bidi="fa-IR"/>
         </w:rPr>
         <w:t>مقایسه</w:t>
+      </w:r>
+      <w:bookmarkEnd w:id="8"/>
+    </w:p>
+    <w:p>
+      <w:pPr>
+        <w:bidi/>
+        <w:jc w:val="both"/>
+        <w:rPr>
+          <w:rFonts w:ascii="Comic Sans MS" w:hAnsi="Comic Sans MS" w:cs="B Nazanin"/>
+          <w:sz w:val="32"/>
+          <w:szCs w:val="32"/>
+          <w:rtl/>
+          <w:lang w:bidi="fa-IR"/>
+        </w:rPr>
+      </w:pPr>
+      <w:r>
+        <w:rPr>
+          <w:rFonts w:ascii="Comic Sans MS" w:hAnsi="Comic Sans MS" w:cs="B Nazanin" w:hint="cs"/>
+          <w:sz w:val="32"/>
+          <w:szCs w:val="32"/>
+          <w:rtl/>
+          <w:lang w:bidi="fa-IR"/>
+        </w:rPr>
+        <w:t xml:space="preserve">به دنبال این هستیم که با برجسته کردن بیشتر لبه ها و جزئیات کوچک، تصویر واضح تر به نظر برسد. </w:t>
+      </w:r>
+    </w:p>
+    <w:p>
+      <w:pPr>
+        <w:bidi/>
+        <w:jc w:val="both"/>
+        <w:rPr>
+          <w:rFonts w:ascii="Comic Sans MS" w:hAnsi="Comic Sans MS" w:cs="B Nazanin"/>
+          <w:sz w:val="32"/>
+          <w:szCs w:val="32"/>
+          <w:rtl/>
+          <w:lang w:bidi="fa-IR"/>
+        </w:rPr>
+      </w:pPr>
+      <w:r>
+        <w:rPr>
+          <w:rFonts w:ascii="Comic Sans MS" w:hAnsi="Comic Sans MS" w:cs="B Nazanin" w:hint="cs"/>
+          <w:sz w:val="32"/>
+          <w:szCs w:val="32"/>
+          <w:rtl/>
+          <w:lang w:bidi="fa-IR"/>
+        </w:rPr>
+        <w:t xml:space="preserve">ابتدا </w:t>
+      </w:r>
+      <w:r>
+        <w:rPr>
+          <w:rFonts w:ascii="Comic Sans MS" w:hAnsi="Comic Sans MS" w:cs="B Nazanin"/>
+          <w:sz w:val="32"/>
+          <w:szCs w:val="32"/>
+          <w:lang w:bidi="fa-IR"/>
+        </w:rPr>
+        <w:t>unsharp masking</w:t>
+      </w:r>
+      <w:r>
+        <w:rPr>
+          <w:rFonts w:ascii="Comic Sans MS" w:hAnsi="Comic Sans MS" w:cs="B Nazanin" w:hint="cs"/>
+          <w:sz w:val="32"/>
+          <w:szCs w:val="32"/>
+          <w:rtl/>
+          <w:lang w:bidi="fa-IR"/>
+        </w:rPr>
+        <w:t>:</w:t>
+      </w:r>
+    </w:p>
+    <w:p>
+      <w:pPr>
+        <w:bidi/>
+        <w:jc w:val="both"/>
+        <w:rPr>
+          <w:rFonts w:ascii="Comic Sans MS" w:hAnsi="Comic Sans MS" w:cs="B Nazanin"/>
+          <w:sz w:val="32"/>
+          <w:szCs w:val="32"/>
+          <w:rtl/>
+          <w:lang w:bidi="fa-IR"/>
+        </w:rPr>
+      </w:pPr>
+      <w:r>
+        <w:rPr>
+          <w:rFonts w:ascii="Comic Sans MS" w:hAnsi="Comic Sans MS" w:cs="B Nazanin" w:hint="cs"/>
+          <w:sz w:val="32"/>
+          <w:szCs w:val="32"/>
+          <w:rtl/>
+          <w:lang w:bidi="fa-IR"/>
+        </w:rPr>
+        <w:t xml:space="preserve">این روش معمولا برای تیز و برجسته کردن تصویر به کار میرود و متداول است که ابتدا یک نسخه کمی تار از تصویر ایجاد میکند که با </w:t>
+      </w:r>
+      <w:r>
+        <w:rPr>
+          <w:rFonts w:ascii="Comic Sans MS" w:hAnsi="Comic Sans MS" w:cs="B Nazanin"/>
+          <w:sz w:val="32"/>
+          <w:szCs w:val="32"/>
+          <w:lang w:bidi="fa-IR"/>
+        </w:rPr>
+        <w:t>radius</w:t>
+      </w:r>
+      <w:r>
+        <w:rPr>
+          <w:rFonts w:ascii="Comic Sans MS" w:hAnsi="Comic Sans MS" w:cs="B Nazanin" w:hint="cs"/>
+          <w:sz w:val="32"/>
+          <w:szCs w:val="32"/>
+          <w:rtl/>
+          <w:lang w:bidi="fa-IR"/>
+        </w:rPr>
+        <w:t xml:space="preserve"> میزان تار شدن آن را کنترل میکنیم. سپس متوجه میشود که چه جزئیاتی هنگام ایجاد نسخه تار شده از بین رفته است و این جزئیات گم شده بیشتر </w:t>
+      </w:r>
+      <w:r>
+        <w:rPr>
+          <w:rFonts w:ascii="Comic Sans MS" w:hAnsi="Comic Sans MS" w:cs="B Nazanin" w:hint="cs"/>
+          <w:sz w:val="32"/>
+          <w:szCs w:val="32"/>
+          <w:rtl/>
+          <w:lang w:bidi="fa-IR"/>
+        </w:rPr>
+        <w:lastRenderedPageBreak/>
+        <w:t xml:space="preserve">لبه ها و بافت ها هستند، در نهایت این جزئیات از دست رفته را به تصویر اصلی اضافه میکند، اما آنها را قوی و برجسته تر میکند. تنظیم مقدار میزان قوی و تیز تر شدن </w:t>
+      </w:r>
+      <w:r>
+        <w:rPr>
+          <w:rFonts w:ascii="Comic Sans MS" w:hAnsi="Comic Sans MS" w:cs="B Nazanin" w:hint="cs"/>
+          <w:sz w:val="32"/>
+          <w:szCs w:val="32"/>
+          <w:rtl/>
+          <w:lang w:bidi="fa-IR"/>
+        </w:rPr>
+        <w:t xml:space="preserve">آن را </w:t>
+      </w:r>
+      <w:r>
+        <w:rPr>
+          <w:rFonts w:ascii="Comic Sans MS" w:hAnsi="Comic Sans MS" w:cs="B Nazanin"/>
+          <w:sz w:val="32"/>
+          <w:szCs w:val="32"/>
+          <w:lang w:bidi="fa-IR"/>
+        </w:rPr>
+        <w:t>amount</w:t>
+      </w:r>
+      <w:r>
+        <w:rPr>
+          <w:rFonts w:ascii="Comic Sans MS" w:hAnsi="Comic Sans MS" w:cs="B Nazanin" w:hint="cs"/>
+          <w:sz w:val="32"/>
+          <w:szCs w:val="32"/>
+          <w:rtl/>
+          <w:lang w:bidi="fa-IR"/>
+        </w:rPr>
+        <w:t xml:space="preserve"> کنترل میکند. </w:t>
+      </w:r>
+      <w:r>
+        <w:rPr>
+          <w:rFonts w:ascii="Comic Sans MS" w:hAnsi="Comic Sans MS" w:cs="B Nazanin" w:hint="cs"/>
+          <w:sz w:val="32"/>
+          <w:szCs w:val="32"/>
+          <w:rtl/>
+          <w:lang w:bidi="fa-IR"/>
+        </w:rPr>
+        <w:t xml:space="preserve">این کار سبب میشود نتایج نرم تر و کنترل بیشتری داشته باشیم نسبت به روش </w:t>
+      </w:r>
+      <w:proofErr w:type="spellStart"/>
+      <w:r>
+        <w:rPr>
+          <w:rFonts w:ascii="Comic Sans MS" w:hAnsi="Comic Sans MS" w:cs="B Nazanin"/>
+          <w:sz w:val="32"/>
+          <w:szCs w:val="32"/>
+          <w:lang w:bidi="fa-IR"/>
+        </w:rPr>
+        <w:t>sobel</w:t>
+      </w:r>
+      <w:proofErr w:type="spellEnd"/>
+      <w:r>
+        <w:rPr>
+          <w:rFonts w:ascii="Comic Sans MS" w:hAnsi="Comic Sans MS" w:cs="B Nazanin"/>
+          <w:sz w:val="32"/>
+          <w:szCs w:val="32"/>
+          <w:lang w:bidi="fa-IR"/>
+        </w:rPr>
+        <w:t xml:space="preserve"> sharpening</w:t>
+      </w:r>
+      <w:r>
+        <w:rPr>
+          <w:rFonts w:ascii="Comic Sans MS" w:hAnsi="Comic Sans MS" w:cs="B Nazanin" w:hint="cs"/>
+          <w:sz w:val="32"/>
+          <w:szCs w:val="32"/>
+          <w:rtl/>
+          <w:lang w:bidi="fa-IR"/>
+        </w:rPr>
+        <w:t xml:space="preserve">. </w:t>
+      </w:r>
+    </w:p>
+    <w:p>
+      <w:pPr>
+        <w:bidi/>
+        <w:jc w:val="both"/>
+        <w:rPr>
+          <w:rFonts w:ascii="Comic Sans MS" w:hAnsi="Comic Sans MS" w:cs="B Nazanin"/>
+          <w:sz w:val="32"/>
+          <w:szCs w:val="32"/>
+          <w:rtl/>
+          <w:lang w:bidi="fa-IR"/>
+        </w:rPr>
+      </w:pPr>
+    </w:p>
+    <w:p>
+      <w:pPr>
+        <w:bidi/>
+        <w:jc w:val="both"/>
+        <w:rPr>
+          <w:rFonts w:ascii="Comic Sans MS" w:hAnsi="Comic Sans MS" w:cs="B Nazanin"/>
+          <w:sz w:val="32"/>
+          <w:szCs w:val="32"/>
+          <w:rtl/>
+          <w:lang w:bidi="fa-IR"/>
+        </w:rPr>
+      </w:pPr>
+      <w:r>
+        <w:rPr>
+          <w:rFonts w:ascii="Comic Sans MS" w:hAnsi="Comic Sans MS" w:cs="B Nazanin" w:hint="cs"/>
+          <w:sz w:val="32"/>
+          <w:szCs w:val="32"/>
+          <w:rtl/>
+          <w:lang w:bidi="fa-IR"/>
+        </w:rPr>
+        <w:t xml:space="preserve">در گام دوم </w:t>
+      </w:r>
+      <w:proofErr w:type="spellStart"/>
+      <w:r>
+        <w:rPr>
+          <w:rFonts w:ascii="Comic Sans MS" w:hAnsi="Comic Sans MS" w:cs="B Nazanin"/>
+          <w:sz w:val="32"/>
+          <w:szCs w:val="32"/>
+          <w:lang w:bidi="fa-IR"/>
+        </w:rPr>
+        <w:t>sobel</w:t>
+      </w:r>
+      <w:proofErr w:type="spellEnd"/>
+      <w:r>
+        <w:rPr>
+          <w:rFonts w:ascii="Comic Sans MS" w:hAnsi="Comic Sans MS" w:cs="B Nazanin"/>
+          <w:sz w:val="32"/>
+          <w:szCs w:val="32"/>
+          <w:lang w:bidi="fa-IR"/>
+        </w:rPr>
+        <w:t xml:space="preserve"> gradient sharpening</w:t>
+      </w:r>
+      <w:r>
+        <w:rPr>
+          <w:rFonts w:ascii="Comic Sans MS" w:hAnsi="Comic Sans MS" w:cs="B Nazanin" w:hint="cs"/>
+          <w:sz w:val="32"/>
+          <w:szCs w:val="32"/>
+          <w:rtl/>
+          <w:lang w:bidi="fa-IR"/>
+        </w:rPr>
+        <w:t xml:space="preserve"> را پیاده سازی کردیم، این روش با مشاهده سرعت تغییر روشنایی در تصویر، لبه ها را پیدا میکند. جایی که روشنایی به سرعت تغییر میکند احتمالا یک لبه است و آن را تشخیص میدهد. </w:t>
+      </w:r>
+      <w:r>
+        <w:rPr>
+          <w:rFonts w:ascii="Comic Sans MS" w:hAnsi="Comic Sans MS" w:cs="B Nazanin" w:hint="cs"/>
+          <w:sz w:val="32"/>
+          <w:szCs w:val="32"/>
+          <w:rtl/>
+          <w:lang w:bidi="fa-IR"/>
+        </w:rPr>
+        <w:t xml:space="preserve">سپس با افزودن روشنایی اضافی به این نواحی لبه، تصویر را واضح تر میکند. میزان روشنایی اضافی توسط </w:t>
+      </w:r>
+      <w:r>
+        <w:rPr>
+          <w:rFonts w:ascii="Comic Sans MS" w:hAnsi="Comic Sans MS" w:cs="B Nazanin"/>
+          <w:sz w:val="32"/>
+          <w:szCs w:val="32"/>
+          <w:lang w:bidi="fa-IR"/>
+        </w:rPr>
+        <w:t>amount</w:t>
+      </w:r>
+      <w:r>
+        <w:rPr>
+          <w:rFonts w:ascii="Comic Sans MS" w:hAnsi="Comic Sans MS" w:cs="B Nazanin" w:hint="cs"/>
+          <w:sz w:val="32"/>
+          <w:szCs w:val="32"/>
+          <w:rtl/>
+          <w:lang w:bidi="fa-IR"/>
+        </w:rPr>
+        <w:t xml:space="preserve"> تنظیم و کنترل میشود. </w:t>
+      </w:r>
+      <w:r>
+        <w:rPr>
+          <w:rFonts w:ascii="Comic Sans MS" w:hAnsi="Comic Sans MS" w:cs="B Nazanin" w:hint="cs"/>
+          <w:sz w:val="32"/>
+          <w:szCs w:val="32"/>
+          <w:rtl/>
+          <w:lang w:bidi="fa-IR"/>
+        </w:rPr>
+        <w:t xml:space="preserve">این کار لبه ها را قوی تر میکند، اما مانند سایر روش ها، دانه های نویز را که از نوع نویز </w:t>
+      </w:r>
+      <w:r>
+        <w:rPr>
+          <w:rFonts w:ascii="Comic Sans MS" w:hAnsi="Comic Sans MS" w:cs="B Nazanin"/>
+          <w:sz w:val="32"/>
+          <w:szCs w:val="32"/>
+          <w:lang w:bidi="fa-IR"/>
+        </w:rPr>
+        <w:t>speckle</w:t>
+      </w:r>
+      <w:r>
+        <w:rPr>
+          <w:rFonts w:ascii="Comic Sans MS" w:hAnsi="Comic Sans MS" w:cs="B Nazanin" w:hint="cs"/>
+          <w:sz w:val="32"/>
+          <w:szCs w:val="32"/>
+          <w:rtl/>
+          <w:lang w:bidi="fa-IR"/>
+        </w:rPr>
+        <w:t xml:space="preserve"> هستند نیز تقویت میکند و آنها را نیز بیشتر در تصویر برجسته میکند. </w:t>
+      </w:r>
+    </w:p>
+    <w:p>
+      <w:pPr>
+        <w:bidi/>
+        <w:jc w:val="both"/>
+        <w:rPr>
+          <w:rFonts w:ascii="Comic Sans MS" w:hAnsi="Comic Sans MS" w:cs="B Nazanin"/>
+          <w:sz w:val="32"/>
+          <w:szCs w:val="32"/>
+          <w:rtl/>
+          <w:lang w:bidi="fa-IR"/>
+        </w:rPr>
+      </w:pPr>
+      <w:r>
+        <w:rPr>
+          <w:rFonts w:ascii="Comic Sans MS" w:hAnsi="Comic Sans MS" w:cs="B Nazanin" w:hint="cs"/>
+          <w:sz w:val="32"/>
+          <w:szCs w:val="32"/>
+          <w:rtl/>
+          <w:lang w:bidi="fa-IR"/>
+        </w:rPr>
+        <w:t xml:space="preserve">به نظر میرسد هر دو تصویر را واضح تر میکنند. </w:t>
+      </w:r>
+      <w:proofErr w:type="spellStart"/>
+      <w:r>
+        <w:rPr>
+          <w:rFonts w:ascii="Comic Sans MS" w:hAnsi="Comic Sans MS" w:cs="B Nazanin"/>
+          <w:sz w:val="32"/>
+          <w:szCs w:val="32"/>
+          <w:lang w:bidi="fa-IR"/>
+        </w:rPr>
+        <w:t>sobel</w:t>
+      </w:r>
+      <w:proofErr w:type="spellEnd"/>
+      <w:r>
+        <w:rPr>
+          <w:rFonts w:ascii="Comic Sans MS" w:hAnsi="Comic Sans MS" w:cs="B Nazanin" w:hint="cs"/>
+          <w:sz w:val="32"/>
+          <w:szCs w:val="32"/>
+          <w:rtl/>
+          <w:lang w:bidi="fa-IR"/>
+        </w:rPr>
+        <w:t xml:space="preserve"> ممکن است گاهی اوقات لبه ها را کمی ضخیم تر یا پر رنگ تر نشان دهد. هر دو روش نویز مخصوصا از نوع نویز </w:t>
+      </w:r>
+      <w:r>
+        <w:rPr>
+          <w:rFonts w:ascii="Comic Sans MS" w:hAnsi="Comic Sans MS" w:cs="B Nazanin"/>
+          <w:sz w:val="32"/>
+          <w:szCs w:val="32"/>
+          <w:lang w:bidi="fa-IR"/>
+        </w:rPr>
+        <w:t>speckle</w:t>
+      </w:r>
+      <w:r>
+        <w:rPr>
+          <w:rFonts w:ascii="Comic Sans MS" w:hAnsi="Comic Sans MS" w:cs="B Nazanin" w:hint="cs"/>
+          <w:sz w:val="32"/>
+          <w:szCs w:val="32"/>
+          <w:rtl/>
+          <w:lang w:bidi="fa-IR"/>
+        </w:rPr>
+        <w:t xml:space="preserve"> تقویت میکنند. نحوه ظاهر شدن نویز در این ممکن است کمی تغییر کند. </w:t>
+      </w:r>
+    </w:p>
+    <w:p>
+      <w:pPr>
+        <w:bidi/>
+        <w:jc w:val="both"/>
+        <w:rPr>
+          <w:rFonts w:ascii="Comic Sans MS" w:hAnsi="Comic Sans MS" w:cs="B Nazanin"/>
+          <w:sz w:val="32"/>
+          <w:szCs w:val="32"/>
+          <w:rtl/>
+          <w:lang w:bidi="fa-IR"/>
+        </w:rPr>
+      </w:pPr>
+      <w:r>
+        <w:rPr>
+          <w:rFonts w:ascii="Comic Sans MS" w:hAnsi="Comic Sans MS" w:cs="B Nazanin" w:hint="cs"/>
+          <w:sz w:val="32"/>
+          <w:szCs w:val="32"/>
+          <w:rtl/>
+          <w:lang w:bidi="fa-IR"/>
+        </w:rPr>
+        <w:t xml:space="preserve">به نظر میرسد </w:t>
+      </w:r>
+      <w:r>
+        <w:rPr>
+          <w:rFonts w:ascii="Comic Sans MS" w:hAnsi="Comic Sans MS" w:cs="B Nazanin"/>
+          <w:sz w:val="32"/>
+          <w:szCs w:val="32"/>
+          <w:lang w:bidi="fa-IR"/>
+        </w:rPr>
+        <w:t>unsharp masking</w:t>
+      </w:r>
+      <w:r>
+        <w:rPr>
+          <w:rFonts w:ascii="Comic Sans MS" w:hAnsi="Comic Sans MS" w:cs="B Nazanin" w:hint="cs"/>
+          <w:sz w:val="32"/>
+          <w:szCs w:val="32"/>
+          <w:rtl/>
+          <w:lang w:bidi="fa-IR"/>
+        </w:rPr>
+        <w:t xml:space="preserve"> راه های بیشتری برای تنظیم خروجی در اختیار قرار میدهد یعنی </w:t>
+      </w:r>
+      <w:r>
+        <w:rPr>
+          <w:rFonts w:ascii="Comic Sans MS" w:hAnsi="Comic Sans MS" w:cs="B Nazanin"/>
+          <w:sz w:val="32"/>
+          <w:szCs w:val="32"/>
+          <w:lang w:bidi="fa-IR"/>
+        </w:rPr>
+        <w:t>radius</w:t>
+      </w:r>
+      <w:r>
+        <w:rPr>
+          <w:rFonts w:ascii="Comic Sans MS" w:hAnsi="Comic Sans MS" w:cs="B Nazanin" w:hint="cs"/>
+          <w:sz w:val="32"/>
+          <w:szCs w:val="32"/>
+          <w:rtl/>
+          <w:lang w:bidi="fa-IR"/>
+        </w:rPr>
+        <w:t xml:space="preserve"> برای تاری و </w:t>
+      </w:r>
+      <w:r>
+        <w:rPr>
+          <w:rFonts w:ascii="Comic Sans MS" w:hAnsi="Comic Sans MS" w:cs="B Nazanin"/>
+          <w:sz w:val="32"/>
+          <w:szCs w:val="32"/>
+          <w:lang w:bidi="fa-IR"/>
+        </w:rPr>
+        <w:t>amount</w:t>
+      </w:r>
+      <w:r>
+        <w:rPr>
+          <w:rFonts w:ascii="Comic Sans MS" w:hAnsi="Comic Sans MS" w:cs="B Nazanin" w:hint="cs"/>
+          <w:sz w:val="32"/>
+          <w:szCs w:val="32"/>
+          <w:rtl/>
+          <w:lang w:bidi="fa-IR"/>
+        </w:rPr>
+        <w:t xml:space="preserve"> برای </w:t>
+      </w:r>
+      <w:r>
+        <w:rPr>
+          <w:rFonts w:ascii="Comic Sans MS" w:hAnsi="Comic Sans MS" w:cs="B Nazanin" w:hint="cs"/>
+          <w:sz w:val="32"/>
+          <w:szCs w:val="32"/>
+          <w:rtl/>
+          <w:lang w:bidi="fa-IR"/>
+        </w:rPr>
+        <w:t xml:space="preserve">تنظیم میزان تیز تر شدن لبه ها، </w:t>
+      </w:r>
+      <w:proofErr w:type="spellStart"/>
+      <w:r>
+        <w:rPr>
+          <w:rFonts w:ascii="Comic Sans MS" w:hAnsi="Comic Sans MS" w:cs="B Nazanin"/>
+          <w:sz w:val="32"/>
+          <w:szCs w:val="32"/>
+          <w:lang w:bidi="fa-IR"/>
+        </w:rPr>
+        <w:t>sobel</w:t>
+      </w:r>
+      <w:proofErr w:type="spellEnd"/>
+      <w:r>
+        <w:rPr>
+          <w:rFonts w:ascii="Comic Sans MS" w:hAnsi="Comic Sans MS" w:cs="B Nazanin" w:hint="cs"/>
+          <w:sz w:val="32"/>
+          <w:szCs w:val="32"/>
+          <w:rtl/>
+          <w:lang w:bidi="fa-IR"/>
+        </w:rPr>
+        <w:t xml:space="preserve"> عمدتا فقط امکان </w:t>
+      </w:r>
+      <w:r>
+        <w:rPr>
+          <w:rFonts w:ascii="Comic Sans MS" w:hAnsi="Comic Sans MS" w:cs="B Nazanin"/>
+          <w:sz w:val="32"/>
+          <w:szCs w:val="32"/>
+          <w:lang w:bidi="fa-IR"/>
+        </w:rPr>
+        <w:t>amount</w:t>
+      </w:r>
+      <w:r>
+        <w:rPr>
+          <w:rFonts w:ascii="Comic Sans MS" w:hAnsi="Comic Sans MS" w:cs="B Nazanin" w:hint="cs"/>
+          <w:sz w:val="32"/>
+          <w:szCs w:val="32"/>
+          <w:rtl/>
+          <w:lang w:bidi="fa-IR"/>
+        </w:rPr>
+        <w:t xml:space="preserve"> را برای تنظیم میدهد. </w:t>
+      </w:r>
+    </w:p>
+    <w:p>
+      <w:pPr>
+        <w:bidi/>
+        <w:jc w:val="both"/>
+        <w:rPr>
+          <w:rFonts w:ascii="Comic Sans MS" w:hAnsi="Comic Sans MS" w:cs="B Nazanin" w:hint="cs"/>
+          <w:sz w:val="32"/>
+          <w:szCs w:val="32"/>
+          <w:rtl/>
+          <w:lang w:bidi="fa-IR"/>
+        </w:rPr>
+      </w:pPr>
+      <w:r>
+        <w:rPr>
+          <w:rFonts w:ascii="Comic Sans MS" w:hAnsi="Comic Sans MS" w:cs="B Nazanin" w:hint="cs"/>
+          <w:sz w:val="32"/>
+          <w:szCs w:val="32"/>
+          <w:rtl/>
+          <w:lang w:bidi="fa-IR"/>
+        </w:rPr>
+        <w:t xml:space="preserve">به طور کلی میتوان گفت که برای شارپ کردن عکس ها </w:t>
+      </w:r>
+      <w:r>
+        <w:rPr>
+          <w:rFonts w:ascii="Comic Sans MS" w:hAnsi="Comic Sans MS" w:cs="B Nazanin"/>
+          <w:sz w:val="32"/>
+          <w:szCs w:val="32"/>
+          <w:lang w:bidi="fa-IR"/>
+        </w:rPr>
+        <w:t>unsharp masking</w:t>
+      </w:r>
+      <w:r>
+        <w:rPr>
+          <w:rFonts w:ascii="Comic Sans MS" w:hAnsi="Comic Sans MS" w:cs="B Nazanin" w:hint="cs"/>
+          <w:sz w:val="32"/>
+          <w:szCs w:val="32"/>
+          <w:rtl/>
+          <w:lang w:bidi="fa-IR"/>
+        </w:rPr>
+        <w:t xml:space="preserve"> معمولا انتخاب بهتری است، انعطاف پذیر است و کنترل خوبی میدهد و اغلب طبیعی تر بنظر میرسد. </w:t>
       </w:r>
     </w:p>
     <w:p>
@@ -4129,6 +5385,7 @@
           <w:lang w:bidi="fa-IR"/>
         </w:rPr>
       </w:pPr>
+      <w:bookmarkStart w:id="9" w:name="_Toc196520652"/>
       <w:r>
         <w:rPr>
           <w:rFonts w:cs="B Nazanin" w:hint="cs"/>
@@ -4140,8 +5397,10 @@
           <w:rtl/>
           <w:lang w:bidi="fa-IR"/>
         </w:rPr>
+        <w:lastRenderedPageBreak/>
         <w:t>بخش ج</w:t>
       </w:r>
+      <w:bookmarkEnd w:id="9"/>
     </w:p>
     <w:p>
       <w:pPr>
@@ -4205,6 +5464,7 @@
           <w:lang w:bidi="fa-IR"/>
         </w:rPr>
       </w:pPr>
+      <w:bookmarkStart w:id="10" w:name="_Toc196520653"/>
       <w:r>
         <w:rPr>
           <w:rFonts w:cs="B Nazanin" w:hint="cs"/>
@@ -4218,6 +5478,7 @@
         </w:rPr>
         <w:t>گزارش کار</w:t>
       </w:r>
+      <w:bookmarkEnd w:id="10"/>
     </w:p>
     <w:p>
       <w:pPr>
@@ -4250,7 +5511,7 @@
                     <pic:cNvPicPr/>
                   </pic:nvPicPr>
                   <pic:blipFill>
-                    <a:blip r:embed="rId15"/>
+                    <a:blip r:embed="rId16"/>
                     <a:stretch>
                       <a:fillRect/>
                     </a:stretch>
@@ -4407,7 +5668,6 @@
           <w:rtl/>
           <w:lang w:bidi="fa-IR"/>
         </w:rPr>
-        <w:lastRenderedPageBreak/>
         <w:t>تنظیم پارامتر</w:t>
       </w:r>
     </w:p>
@@ -4443,7 +5703,7 @@
                     <pic:cNvPicPr/>
                   </pic:nvPicPr>
                   <pic:blipFill>
-                    <a:blip r:embed="rId16"/>
+                    <a:blip r:embed="rId17"/>
                     <a:stretch>
                       <a:fillRect/>
                     </a:stretch>
@@ -4676,6 +5936,7 @@
         <w:rPr>
           <w:noProof/>
         </w:rPr>
+        <w:lastRenderedPageBreak/>
         <w:drawing>
           <wp:inline distT="0" distB="0" distL="0" distR="0" wp14:anchorId="3B5DD59C" wp14:editId="2501C1FD">
             <wp:extent cx="5943600" cy="1096010"/>
@@ -4692,7 +5953,7 @@
                     <pic:cNvPicPr/>
                   </pic:nvPicPr>
                   <pic:blipFill>
-                    <a:blip r:embed="rId17"/>
+                    <a:blip r:embed="rId18"/>
                     <a:stretch>
                       <a:fillRect/>
                     </a:stretch>
@@ -4768,7 +6029,7 @@
                     <pic:cNvPicPr/>
                   </pic:nvPicPr>
                   <pic:blipFill>
-                    <a:blip r:embed="rId18"/>
+                    <a:blip r:embed="rId19"/>
                     <a:stretch>
                       <a:fillRect/>
                     </a:stretch>
@@ -4932,7 +6193,6 @@
         <w:rPr>
           <w:noProof/>
         </w:rPr>
-        <w:lastRenderedPageBreak/>
         <w:drawing>
           <wp:inline distT="0" distB="0" distL="0" distR="0" wp14:anchorId="36214B4F" wp14:editId="4B32286D">
             <wp:extent cx="5943600" cy="1799590"/>
@@ -4949,7 +6209,7 @@
                     <pic:cNvPicPr/>
                   </pic:nvPicPr>
                   <pic:blipFill>
-                    <a:blip r:embed="rId19"/>
+                    <a:blip r:embed="rId20"/>
                     <a:stretch>
                       <a:fillRect/>
                     </a:stretch>
@@ -5056,7 +6316,7 @@
                     <pic:cNvPicPr/>
                   </pic:nvPicPr>
                   <pic:blipFill>
-                    <a:blip r:embed="rId20"/>
+                    <a:blip r:embed="rId21"/>
                     <a:stretch>
                       <a:fillRect/>
                     </a:stretch>
@@ -5120,6 +6380,7 @@
           <w:rtl/>
           <w:lang w:bidi="fa-IR"/>
         </w:rPr>
+        <w:lastRenderedPageBreak/>
         <w:t xml:space="preserve">هم بر روی تصویر اصلی و هم بر روی تصویر نویزی شده، فیلتر را اعمال کرده ایم. </w:t>
       </w:r>
     </w:p>
@@ -5155,7 +6416,7 @@
                     <pic:cNvPicPr/>
                   </pic:nvPicPr>
                   <pic:blipFill>
-                    <a:blip r:embed="rId21"/>
+                    <a:blip r:embed="rId22"/>
                     <a:stretch>
                       <a:fillRect/>
                     </a:stretch>
@@ -5292,7 +6553,7 @@
                     <pic:cNvPicPr/>
                   </pic:nvPicPr>
                   <pic:blipFill>
-                    <a:blip r:embed="rId22"/>
+                    <a:blip r:embed="rId23"/>
                     <a:stretch>
                       <a:fillRect/>
                     </a:stretch>
@@ -5395,6 +6656,7 @@
           <w:lang w:bidi="fa-IR"/>
         </w:rPr>
       </w:pPr>
+      <w:bookmarkStart w:id="11" w:name="_Toc196520654"/>
       <w:r>
         <w:rPr>
           <w:rFonts w:cs="B Nazanin" w:hint="cs"/>
@@ -5406,8 +6668,10 @@
           <w:rtl/>
           <w:lang w:bidi="fa-IR"/>
         </w:rPr>
+        <w:lastRenderedPageBreak/>
         <w:t>خروجی</w:t>
       </w:r>
+      <w:bookmarkEnd w:id="11"/>
     </w:p>
     <w:p>
       <w:pPr>
@@ -5447,7 +6711,7 @@
                     </pic:cNvPicPr>
                   </pic:nvPicPr>
                   <pic:blipFill>
-                    <a:blip r:embed="rId23" cstate="print">
+                    <a:blip r:embed="rId24" cstate="print">
                       <a:extLst>
                         <a:ext uri="{28A0092B-C50C-407E-A947-70E740481C1C}">
                           <a14:useLocalDpi xmlns:a14="http://schemas.microsoft.com/office/drawing/2010/main" val="0"/>
@@ -5496,6 +6760,7 @@
           <w:lang w:bidi="fa-IR"/>
         </w:rPr>
       </w:pPr>
+      <w:bookmarkStart w:id="12" w:name="_Toc196520655"/>
       <w:r>
         <w:rPr>
           <w:rFonts w:cs="B Nazanin" w:hint="cs"/>
@@ -5509,6 +6774,7 @@
         </w:rPr>
         <w:t>تحلیل</w:t>
       </w:r>
+      <w:bookmarkEnd w:id="12"/>
     </w:p>
     <w:p>
       <w:pPr>
@@ -5591,8 +6857,83 @@
           <w:rtl/>
           <w:lang w:bidi="fa-IR"/>
         </w:rPr>
-        <w:t xml:space="preserve">برای اینکه عکس را تیز تر کنیم یعنی لبه ها را </w:t>
-      </w:r>
+        <w:t xml:space="preserve">برای اینکه عکس را تیز تر کنیم یعنی لبه ها را برجسته تر کنیم نیاز داریم یک </w:t>
+      </w:r>
+      <w:r>
+        <w:rPr>
+          <w:rFonts w:ascii="Comic Sans MS" w:hAnsi="Comic Sans MS" w:cs="B Nazanin"/>
+          <w:sz w:val="32"/>
+          <w:szCs w:val="32"/>
+          <w:lang w:bidi="fa-IR"/>
+        </w:rPr>
+        <w:t>map</w:t>
+      </w:r>
+      <w:r>
+        <w:rPr>
+          <w:rFonts w:ascii="Comic Sans MS" w:hAnsi="Comic Sans MS" w:cs="B Nazanin" w:hint="cs"/>
+          <w:sz w:val="32"/>
+          <w:szCs w:val="32"/>
+          <w:rtl/>
+          <w:lang w:bidi="fa-IR"/>
+        </w:rPr>
+        <w:t xml:space="preserve"> از نقاط تیز داشته باشیم و آن را از تصویر اصلی کم کنیم همانطوری که قبلا در بالا توضیح دادیم. </w:t>
+      </w:r>
+    </w:p>
+    <w:p>
+      <w:pPr>
+        <w:bidi/>
+        <w:jc w:val="both"/>
+        <w:rPr>
+          <w:rFonts w:ascii="Comic Sans MS" w:hAnsi="Comic Sans MS" w:cs="B Nazanin" w:hint="cs"/>
+          <w:sz w:val="32"/>
+          <w:szCs w:val="32"/>
+          <w:rtl/>
+          <w:lang w:bidi="fa-IR"/>
+        </w:rPr>
+      </w:pPr>
+      <w:r>
+        <w:rPr>
+          <w:rFonts w:ascii="Comic Sans MS" w:hAnsi="Comic Sans MS" w:cs="B Nazanin" w:hint="cs"/>
+          <w:sz w:val="32"/>
+          <w:szCs w:val="32"/>
+          <w:rtl/>
+          <w:lang w:bidi="fa-IR"/>
+        </w:rPr>
+        <w:t xml:space="preserve">اگر تصویر ورودی بدون نویز باشد همانطور که قابل مشاهده است این روش خوب کار میکند، لبه ها را پیدا میکند و تصویر صاف </w:t>
+      </w:r>
+      <w:r>
+        <w:rPr>
+          <w:rFonts w:ascii="Comic Sans MS" w:hAnsi="Comic Sans MS" w:cs="B Nazanin" w:hint="cs"/>
+          <w:sz w:val="32"/>
+          <w:szCs w:val="32"/>
+          <w:rtl/>
+          <w:lang w:bidi="fa-IR"/>
+        </w:rPr>
+        <w:t>تر و تیز تر تولید میکند</w:t>
+      </w:r>
+      <w:r>
+        <w:rPr>
+          <w:rFonts w:ascii="Comic Sans MS" w:hAnsi="Comic Sans MS" w:cs="B Nazanin" w:hint="cs"/>
+          <w:sz w:val="32"/>
+          <w:szCs w:val="32"/>
+          <w:rtl/>
+          <w:lang w:bidi="fa-IR"/>
+        </w:rPr>
+        <w:t>.</w:t>
+      </w:r>
+    </w:p>
+    <w:p>
+      <w:pPr>
+        <w:bidi/>
+        <w:jc w:val="both"/>
+        <w:rPr>
+          <w:rFonts w:ascii="Comic Sans MS" w:hAnsi="Comic Sans MS" w:cs="B Nazanin" w:hint="cs"/>
+          <w:sz w:val="32"/>
+          <w:szCs w:val="32"/>
+          <w:rtl/>
+          <w:lang w:bidi="fa-IR"/>
+        </w:rPr>
+      </w:pPr>
       <w:r>
         <w:rPr>
           <w:rFonts w:ascii="Comic Sans MS" w:hAnsi="Comic Sans MS" w:cs="B Nazanin" w:hint="cs"/>
@@ -5602,26 +6943,81 @@
           <w:lang w:bidi="fa-IR"/>
         </w:rPr>
         <w:lastRenderedPageBreak/>
-        <w:t xml:space="preserve">برجسته تر کنیم نیاز داریم یک </w:t>
-      </w:r>
-      <w:r>
-        <w:rPr>
-          <w:rFonts w:ascii="Comic Sans MS" w:hAnsi="Comic Sans MS" w:cs="B Nazanin"/>
-          <w:sz w:val="32"/>
-          <w:szCs w:val="32"/>
-          <w:lang w:bidi="fa-IR"/>
-        </w:rPr>
-        <w:t>map</w:t>
-      </w:r>
-      <w:r>
-        <w:rPr>
-          <w:rFonts w:ascii="Comic Sans MS" w:hAnsi="Comic Sans MS" w:cs="B Nazanin" w:hint="cs"/>
-          <w:sz w:val="32"/>
-          <w:szCs w:val="32"/>
-          <w:rtl/>
-          <w:lang w:bidi="fa-IR"/>
-        </w:rPr>
-        <w:t xml:space="preserve"> از نقاط تیز داشته باشیم و آن را از تصویر اصلی کم کنیم همانطوری که قبلا در بالا توضیح دادیم. </w:t>
+        <w:t xml:space="preserve">اگر تصویر نویزی باشد، چون که ما یک سری نویز اضافه کردیم، این </w:t>
+      </w:r>
+      <w:proofErr w:type="spellStart"/>
+      <w:r>
+        <w:rPr>
+          <w:rFonts w:ascii="Comic Sans MS" w:hAnsi="Comic Sans MS" w:cs="B Nazanin" w:hint="cs"/>
+          <w:sz w:val="32"/>
+          <w:szCs w:val="32"/>
+          <w:rtl/>
+          <w:lang w:bidi="fa-IR"/>
+        </w:rPr>
+        <w:t>نویزها</w:t>
+      </w:r>
+      <w:proofErr w:type="spellEnd"/>
+      <w:r>
+        <w:rPr>
+          <w:rFonts w:ascii="Comic Sans MS" w:hAnsi="Comic Sans MS" w:cs="B Nazanin" w:hint="cs"/>
+          <w:sz w:val="32"/>
+          <w:szCs w:val="32"/>
+          <w:rtl/>
+          <w:lang w:bidi="fa-IR"/>
+        </w:rPr>
+        <w:t xml:space="preserve"> تیز هستند و در روشنایی تاثیر گذار هستند همانطور که قابل مشاهده است، روش </w:t>
+      </w:r>
+      <w:proofErr w:type="spellStart"/>
+      <w:r>
+        <w:rPr>
+          <w:rFonts w:ascii="Comic Sans MS" w:hAnsi="Comic Sans MS" w:cs="B Nazanin" w:hint="cs"/>
+          <w:sz w:val="32"/>
+          <w:szCs w:val="32"/>
+          <w:rtl/>
+          <w:lang w:bidi="fa-IR"/>
+        </w:rPr>
+        <w:t>لاپلاسین</w:t>
+      </w:r>
+      <w:proofErr w:type="spellEnd"/>
+      <w:r>
+        <w:rPr>
+          <w:rFonts w:ascii="Comic Sans MS" w:hAnsi="Comic Sans MS" w:cs="B Nazanin" w:hint="cs"/>
+          <w:sz w:val="32"/>
+          <w:szCs w:val="32"/>
+          <w:rtl/>
+          <w:lang w:bidi="fa-IR"/>
+        </w:rPr>
+        <w:t xml:space="preserve"> حساس خواهد شد و</w:t>
+      </w:r>
+      <w:r>
+        <w:rPr>
+          <w:rFonts w:ascii="Comic Sans MS" w:hAnsi="Comic Sans MS" w:cs="B Nazanin" w:hint="cs"/>
+          <w:sz w:val="32"/>
+          <w:szCs w:val="32"/>
+          <w:rtl/>
+          <w:lang w:bidi="fa-IR"/>
+        </w:rPr>
+        <w:t xml:space="preserve"> نویز ها را هم همانند لبه ها برجسته میکند</w:t>
+      </w:r>
+      <w:r>
+        <w:rPr>
+          <w:rFonts w:ascii="Comic Sans MS" w:hAnsi="Comic Sans MS" w:cs="B Nazanin" w:hint="cs"/>
+          <w:sz w:val="32"/>
+          <w:szCs w:val="32"/>
+          <w:rtl/>
+          <w:lang w:bidi="fa-IR"/>
+        </w:rPr>
+        <w:t xml:space="preserve">، و وقتی از نگاشت نقاط تیز استفاده میکنیم، دانه های نویز را همانند لبه های واقعی تقویت میکنیم و وضعیت نویز بدتر میشود و خروجی به طور کلی بدتر میشود. </w:t>
+      </w:r>
+      <w:r>
+        <w:rPr>
+          <w:rFonts w:ascii="Comic Sans MS" w:hAnsi="Comic Sans MS" w:cs="B Nazanin" w:hint="cs"/>
+          <w:sz w:val="32"/>
+          <w:szCs w:val="32"/>
+          <w:rtl/>
+          <w:lang w:bidi="fa-IR"/>
+        </w:rPr>
+        <w:t xml:space="preserve">اگرچه که لبه ها نیز تقویت میشوند و کمی برجسته تر میشوند اما به طور کلی خروجی بدتر میشود. </w:t>
       </w:r>
     </w:p>
     <w:p>
@@ -5629,33 +7025,13 @@
         <w:bidi/>
         <w:jc w:val="both"/>
         <w:rPr>
-          <w:rFonts w:ascii="Comic Sans MS" w:hAnsi="Comic Sans MS" w:cs="B Nazanin"/>
-          <w:sz w:val="32"/>
-          <w:szCs w:val="32"/>
-          <w:rtl/>
-          <w:lang w:bidi="fa-IR"/>
-        </w:rPr>
-      </w:pPr>
-      <w:r>
-        <w:rPr>
-          <w:rFonts w:ascii="Comic Sans MS" w:hAnsi="Comic Sans MS" w:cs="B Nazanin" w:hint="cs"/>
-          <w:sz w:val="32"/>
-          <w:szCs w:val="32"/>
-          <w:rtl/>
-          <w:lang w:bidi="fa-IR"/>
-        </w:rPr>
-        <w:t xml:space="preserve">اگر تصویر ورودی بدون نویز باشد همانطور که قابل مشاهده است این روش خوب کار میکند، لبه ها را پیدا میکند و تصویر صاف </w:t>
-      </w:r>
-      <w:r>
-        <w:rPr>
-          <w:rFonts w:ascii="Comic Sans MS" w:hAnsi="Comic Sans MS" w:cs="B Nazanin" w:hint="cs"/>
-          <w:sz w:val="32"/>
-          <w:szCs w:val="32"/>
-          <w:rtl/>
-          <w:lang w:bidi="fa-IR"/>
-        </w:rPr>
-        <w:t xml:space="preserve">تر و تیز تر تولید میکند. </w:t>
-      </w:r>
+          <w:rFonts w:ascii="Comic Sans MS" w:hAnsi="Comic Sans MS" w:cs="B Nazanin" w:hint="cs"/>
+          <w:sz w:val="32"/>
+          <w:szCs w:val="32"/>
+          <w:rtl/>
+          <w:lang w:bidi="fa-IR"/>
+        </w:rPr>
+      </w:pPr>
     </w:p>
     <w:p>
       <w:pPr>
@@ -5669,106 +7045,6 @@
           <w:lang w:bidi="fa-IR"/>
         </w:rPr>
       </w:pPr>
-      <w:r>
-        <w:rPr>
-          <w:rFonts w:ascii="Comic Sans MS" w:hAnsi="Comic Sans MS" w:cs="B Nazanin" w:hint="cs"/>
-          <w:sz w:val="32"/>
-          <w:szCs w:val="32"/>
-          <w:rtl/>
-          <w:lang w:bidi="fa-IR"/>
-        </w:rPr>
-        <w:t xml:space="preserve">اگر تصویر نویزی باشد، چون که ما یک سری نویز اضافه کردیم، این </w:t>
-      </w:r>
-      <w:proofErr w:type="spellStart"/>
-      <w:r>
-        <w:rPr>
-          <w:rFonts w:ascii="Comic Sans MS" w:hAnsi="Comic Sans MS" w:cs="B Nazanin" w:hint="cs"/>
-          <w:sz w:val="32"/>
-          <w:szCs w:val="32"/>
-          <w:rtl/>
-          <w:lang w:bidi="fa-IR"/>
-        </w:rPr>
-        <w:t>نویزها</w:t>
-      </w:r>
-      <w:proofErr w:type="spellEnd"/>
-      <w:r>
-        <w:rPr>
-          <w:rFonts w:ascii="Comic Sans MS" w:hAnsi="Comic Sans MS" w:cs="B Nazanin" w:hint="cs"/>
-          <w:sz w:val="32"/>
-          <w:szCs w:val="32"/>
-          <w:rtl/>
-          <w:lang w:bidi="fa-IR"/>
-        </w:rPr>
-        <w:t xml:space="preserve"> تیز هستند و در روشنایی تاثیر گذار هستند همانطور که قابل مشاهده است، روش </w:t>
-      </w:r>
-      <w:proofErr w:type="spellStart"/>
-      <w:r>
-        <w:rPr>
-          <w:rFonts w:ascii="Comic Sans MS" w:hAnsi="Comic Sans MS" w:cs="B Nazanin" w:hint="cs"/>
-          <w:sz w:val="32"/>
-          <w:szCs w:val="32"/>
-          <w:rtl/>
-          <w:lang w:bidi="fa-IR"/>
-        </w:rPr>
-        <w:t>لاپلاسین</w:t>
-      </w:r>
-      <w:proofErr w:type="spellEnd"/>
-      <w:r>
-        <w:rPr>
-          <w:rFonts w:ascii="Comic Sans MS" w:hAnsi="Comic Sans MS" w:cs="B Nazanin" w:hint="cs"/>
-          <w:sz w:val="32"/>
-          <w:szCs w:val="32"/>
-          <w:rtl/>
-          <w:lang w:bidi="fa-IR"/>
-        </w:rPr>
-        <w:t xml:space="preserve"> حساس خواهد شد و</w:t>
-      </w:r>
-      <w:r>
-        <w:rPr>
-          <w:rFonts w:ascii="Comic Sans MS" w:hAnsi="Comic Sans MS" w:cs="B Nazanin" w:hint="cs"/>
-          <w:sz w:val="32"/>
-          <w:szCs w:val="32"/>
-          <w:rtl/>
-          <w:lang w:bidi="fa-IR"/>
-        </w:rPr>
-        <w:t xml:space="preserve"> نویز ها را هم همانند لبه ها برجسته میکند</w:t>
-      </w:r>
-      <w:r>
-        <w:rPr>
-          <w:rFonts w:ascii="Comic Sans MS" w:hAnsi="Comic Sans MS" w:cs="B Nazanin" w:hint="cs"/>
-          <w:sz w:val="32"/>
-          <w:szCs w:val="32"/>
-          <w:rtl/>
-          <w:lang w:bidi="fa-IR"/>
-        </w:rPr>
-        <w:t xml:space="preserve">، و وقتی از نگاشت نقاط تیز استفاده میکنیم، دانه های نویز را همانند لبه های واقعی تقویت میکنیم و وضعیت نویز بدتر میشود و خروجی به طور کلی بدتر میشود. </w:t>
-      </w:r>
-    </w:p>
-    <w:p>
-      <w:pPr>
-        <w:bidi/>
-        <w:jc w:val="both"/>
-        <w:rPr>
-          <w:rFonts w:ascii="Comic Sans MS" w:hAnsi="Comic Sans MS" w:cs="B Nazanin" w:hint="cs"/>
-          <w:sz w:val="32"/>
-          <w:szCs w:val="32"/>
-          <w:rtl/>
-          <w:lang w:bidi="fa-IR"/>
-        </w:rPr>
-      </w:pPr>
-    </w:p>
-    <w:p>
-      <w:pPr>
-        <w:bidi/>
-        <w:jc w:val="both"/>
-        <w:rPr>
-          <w:rFonts w:ascii="Comic Sans MS" w:hAnsi="Comic Sans MS" w:cs="B Nazanin" w:hint="cs"/>
-          <w:sz w:val="32"/>
-          <w:szCs w:val="32"/>
-          <w:rtl/>
-          <w:lang w:bidi="fa-IR"/>
-        </w:rPr>
-      </w:pPr>
     </w:p>
     <w:bookmarkEnd w:id="0"/>
     <w:p>
@@ -5783,7 +7059,7 @@
       </w:pPr>
     </w:p>
     <w:sectPr>
-      <w:footerReference w:type="default" r:id="rId24"/>
+      <w:footerReference w:type="default" r:id="rId25"/>
       <w:pgSz w:w="12240" w:h="15840"/>
       <w:pgMar w:top="1440" w:right="1440" w:bottom="1440" w:left="1440" w:header="720" w:footer="720" w:gutter="0"/>
       <w:pgBorders w:offsetFrom="page">

</xml_diff>